<commit_message>
Added DPLL Algo Appendix A
</commit_message>
<xml_diff>
--- a/THESIS START.docx
+++ b/THESIS START.docx
@@ -328,20 +328,8 @@
           <w:szCs w:val="40"/>
           <w:lang w:val="en-US"/>
         </w:rPr>
-        <w:t xml:space="preserve">Dissertation submitted to institute for </w:t>
-      </w:r>
-      <w:proofErr w:type="gramStart"/>
-      <w:r>
-        <w:rPr>
-          <w:b/>
-          <w:bCs/>
-          <w:sz w:val="40"/>
-          <w:szCs w:val="40"/>
-          <w:lang w:val="en-US"/>
-        </w:rPr>
-        <w:t>particular degree</w:t>
-      </w:r>
-      <w:proofErr w:type="gramEnd"/>
+        <w:t>Dissertation submitted to institute for particular degree</w:t>
+      </w:r>
     </w:p>
     <w:p>
       <w:pPr>
@@ -3092,27 +3080,7 @@
           <w:szCs w:val="28"/>
           <w:lang w:val="en-US"/>
         </w:rPr>
-        <w:t>3.1</w:t>
-      </w:r>
-      <w:r>
-        <w:rPr>
-          <w:b/>
-          <w:bCs/>
-          <w:sz w:val="28"/>
-          <w:szCs w:val="28"/>
-          <w:lang w:val="en-US"/>
-        </w:rPr>
-        <w:t xml:space="preserve"> </w:t>
-      </w:r>
-      <w:r>
-        <w:rPr>
-          <w:b/>
-          <w:bCs/>
-          <w:sz w:val="28"/>
-          <w:szCs w:val="28"/>
-          <w:lang w:val="en-US"/>
-        </w:rPr>
-        <w:t>SAT Solvers</w:t>
+        <w:t>3.1 SAT Solvers</w:t>
       </w:r>
       <w:r>
         <w:rPr>
@@ -3506,17 +3474,7 @@
           <w:lang w:val="en-US"/>
         </w:rPr>
         <w:lastRenderedPageBreak/>
-        <w:t>List Of</w:t>
-      </w:r>
-      <w:r>
-        <w:rPr>
-          <w:b/>
-          <w:bCs/>
-          <w:sz w:val="40"/>
-          <w:szCs w:val="40"/>
-          <w:lang w:val="en-US"/>
-        </w:rPr>
-        <w:t xml:space="preserve"> Figures</w:t>
+        <w:t>List Of Figures</w:t>
       </w:r>
     </w:p>
     <w:p>
@@ -3578,15 +3536,7 @@
           <w:szCs w:val="28"/>
           <w:lang w:val="en-US"/>
         </w:rPr>
-        <w:t>: Time Complexity [3]</w:t>
-      </w:r>
-      <w:r>
-        <w:rPr>
-          <w:sz w:val="28"/>
-          <w:szCs w:val="28"/>
-          <w:lang w:val="en-US"/>
-        </w:rPr>
-        <w:t xml:space="preserve">  . . . .  . . . . . . .  .. . . . . . . . . . . . . . . . . .  .. [num]</w:t>
+        <w:t>: Time Complexity [3]  . . . .  . . . . . . .  .. . . . . . . . . . . . . . . . . .  .. [num]</w:t>
       </w:r>
     </w:p>
     <w:p>
@@ -3882,17 +3832,7 @@
           <w:szCs w:val="40"/>
           <w:lang w:val="en-US"/>
         </w:rPr>
-        <w:t xml:space="preserve">List Of </w:t>
-      </w:r>
-      <w:r>
-        <w:rPr>
-          <w:b/>
-          <w:bCs/>
-          <w:sz w:val="40"/>
-          <w:szCs w:val="40"/>
-          <w:lang w:val="en-US"/>
-        </w:rPr>
-        <w:t>Tables</w:t>
+        <w:t>List Of Tables</w:t>
       </w:r>
     </w:p>
     <w:p>
@@ -3940,31 +3880,7 @@
           <w:szCs w:val="28"/>
           <w:lang w:val="en-US"/>
         </w:rPr>
-        <w:t>: Complexity Class Functions</w:t>
-      </w:r>
-      <w:r>
-        <w:rPr>
-          <w:sz w:val="28"/>
-          <w:szCs w:val="28"/>
-          <w:lang w:val="en-US"/>
-        </w:rPr>
-        <w:t xml:space="preserve"> </w:t>
-      </w:r>
-      <w:r>
-        <w:rPr>
-          <w:sz w:val="28"/>
-          <w:szCs w:val="28"/>
-          <w:lang w:val="en-US"/>
-        </w:rPr>
-        <w:t>.  . . . . . . .  .. . . . . . . . . . . . . .</w:t>
-      </w:r>
-      <w:r>
-        <w:rPr>
-          <w:sz w:val="28"/>
-          <w:szCs w:val="28"/>
-          <w:lang w:val="en-US"/>
-        </w:rPr>
-        <w:t xml:space="preserve"> [Num]</w:t>
+        <w:t>: Complexity Class Functions .  . . . . . . .  .. . . . . . . . . . . . . . [Num]</w:t>
       </w:r>
     </w:p>
     <w:p>
@@ -6493,23 +6409,7 @@
           <w:sz w:val="28"/>
           <w:szCs w:val="28"/>
         </w:rPr>
-        <w:t xml:space="preserve"> evaluates </w:t>
-      </w:r>
-      <w:proofErr w:type="gramStart"/>
-      <w:r>
-        <w:rPr>
-          <w:sz w:val="28"/>
-          <w:szCs w:val="28"/>
-        </w:rPr>
-        <w:t>to</w:t>
-      </w:r>
-      <w:proofErr w:type="gramEnd"/>
-      <w:r>
-        <w:rPr>
-          <w:sz w:val="28"/>
-          <w:szCs w:val="28"/>
-        </w:rPr>
-        <w:t xml:space="preserve"> True [8]. Example:</w:t>
+        <w:t xml:space="preserve"> evaluates to True [8]. Example:</w:t>
       </w:r>
     </w:p>
     <w:p>
@@ -7290,27 +7190,7 @@
           <w:szCs w:val="40"/>
           <w:lang w:val="en-US"/>
         </w:rPr>
-        <w:t>3</w:t>
-      </w:r>
-      <w:r>
-        <w:rPr>
-          <w:b/>
-          <w:bCs/>
-          <w:sz w:val="40"/>
-          <w:szCs w:val="40"/>
-          <w:lang w:val="en-US"/>
-        </w:rPr>
-        <w:t xml:space="preserve">.1 </w:t>
-      </w:r>
-      <w:r>
-        <w:rPr>
-          <w:b/>
-          <w:bCs/>
-          <w:sz w:val="40"/>
-          <w:szCs w:val="40"/>
-          <w:lang w:val="en-US"/>
-        </w:rPr>
-        <w:t>SAT Solvers</w:t>
+        <w:t>3.1 SAT Solvers</w:t>
       </w:r>
     </w:p>
     <w:p>
@@ -7546,17 +7426,7 @@
           <w:lang w:val="en-US"/>
         </w:rPr>
         <w:lastRenderedPageBreak/>
-        <w:t>3.</w:t>
-      </w:r>
-      <w:r>
-        <w:rPr>
-          <w:b/>
-          <w:bCs/>
-          <w:sz w:val="40"/>
-          <w:szCs w:val="40"/>
-          <w:lang w:val="en-US"/>
-        </w:rPr>
-        <w:t>2 DPLL Algorithm</w:t>
+        <w:t>3.2 DPLL Algorithm</w:t>
       </w:r>
     </w:p>
     <w:p>
@@ -8069,6 +7939,23 @@
     </w:p>
     <w:p>
       <w:pPr>
+        <w:rPr>
+          <w:sz w:val="28"/>
+          <w:szCs w:val="28"/>
+          <w:lang w:val="en-US"/>
+        </w:rPr>
+      </w:pPr>
+      <w:r>
+        <w:rPr>
+          <w:sz w:val="28"/>
+          <w:szCs w:val="28"/>
+          <w:lang w:val="en-US"/>
+        </w:rPr>
+        <w:t>Furthermore, a full code solution of the DPLL algorithm can be found in Appendix A.</w:t>
+      </w:r>
+    </w:p>
+    <w:p>
+      <w:pPr>
         <w:jc w:val="center"/>
         <w:rPr>
           <w:b/>
@@ -8183,25 +8070,7 @@
           <w:szCs w:val="28"/>
           <w:lang w:val="en-US"/>
         </w:rPr>
-        <w:t xml:space="preserve">AND THEN FIND OUT BY </w:t>
-      </w:r>
-      <w:proofErr w:type="gramStart"/>
-      <w:r>
-        <w:rPr>
-          <w:sz w:val="28"/>
-          <w:szCs w:val="28"/>
-          <w:lang w:val="en-US"/>
-        </w:rPr>
-        <w:t>MYSELF</w:t>
-      </w:r>
-      <w:proofErr w:type="gramEnd"/>
-      <w:r>
-        <w:rPr>
-          <w:sz w:val="28"/>
-          <w:szCs w:val="28"/>
-          <w:lang w:val="en-US"/>
-        </w:rPr>
-        <w:t xml:space="preserve"> WHAT ML SOLVERS EXIST AND DECIDE WHAT TO DO THESIS ON. </w:t>
+        <w:t xml:space="preserve">AND THEN FIND OUT BY MYSELF WHAT ML SOLVERS EXIST AND DECIDE WHAT TO DO THESIS ON. </w:t>
       </w:r>
     </w:p>
     <w:p>
@@ -8848,7 +8717,6 @@
         <w:t xml:space="preserve">[Online]. </w:t>
       </w:r>
       <w:proofErr w:type="spellStart"/>
-      <w:proofErr w:type="gramStart"/>
       <w:r>
         <w:rPr>
           <w:sz w:val="28"/>
@@ -8864,16 +8732,7 @@
           <w:szCs w:val="28"/>
           <w:lang w:val="fr-FR"/>
         </w:rPr>
-        <w:t>:</w:t>
-      </w:r>
-      <w:proofErr w:type="gramEnd"/>
-      <w:r>
-        <w:rPr>
-          <w:sz w:val="28"/>
-          <w:szCs w:val="28"/>
-          <w:lang w:val="fr-FR"/>
-        </w:rPr>
-        <w:t xml:space="preserve"> https://launchschool.com/books/dsa/read/exploring_time_complexities. </w:t>
+        <w:t xml:space="preserve">: https://launchschool.com/books/dsa/read/exploring_time_complexities. </w:t>
       </w:r>
       <w:r>
         <w:rPr>
@@ -9073,7 +8932,6 @@
         <w:t xml:space="preserve">[Online]. </w:t>
       </w:r>
       <w:proofErr w:type="spellStart"/>
-      <w:proofErr w:type="gramStart"/>
       <w:r>
         <w:rPr>
           <w:sz w:val="28"/>
@@ -9089,16 +8947,7 @@
           <w:szCs w:val="28"/>
           <w:lang w:val="fr-FR"/>
         </w:rPr>
-        <w:t>:</w:t>
-      </w:r>
-      <w:proofErr w:type="gramEnd"/>
-      <w:r>
-        <w:rPr>
-          <w:sz w:val="28"/>
-          <w:szCs w:val="28"/>
-          <w:lang w:val="fr-FR"/>
-        </w:rPr>
-        <w:t xml:space="preserve"> https://www.researchgate.net/publication/342335335_Computational_Complexity_TheoryPNPNP-Complete_and_NP-Hard_Problems. </w:t>
+        <w:t xml:space="preserve">: https://www.researchgate.net/publication/342335335_Computational_Complexity_TheoryPNPNP-Complete_and_NP-Hard_Problems. </w:t>
       </w:r>
       <w:r>
         <w:rPr>
@@ -9386,7 +9235,6 @@
         <w:t xml:space="preserve">[Online]. </w:t>
       </w:r>
       <w:proofErr w:type="spellStart"/>
-      <w:proofErr w:type="gramStart"/>
       <w:r>
         <w:rPr>
           <w:sz w:val="28"/>
@@ -9402,16 +9250,7 @@
           <w:szCs w:val="28"/>
           <w:lang w:val="fr-FR"/>
         </w:rPr>
-        <w:t>:</w:t>
-      </w:r>
-      <w:proofErr w:type="gramEnd"/>
-      <w:r>
-        <w:rPr>
-          <w:sz w:val="28"/>
-          <w:szCs w:val="28"/>
-          <w:lang w:val="fr-FR"/>
-        </w:rPr>
-        <w:t xml:space="preserve"> </w:t>
+        <w:t xml:space="preserve">: </w:t>
       </w:r>
       <w:hyperlink r:id="rId8" w:history="1">
         <w:r>
@@ -9522,7 +9361,6 @@
         <w:t xml:space="preserve">[Online]. </w:t>
       </w:r>
       <w:proofErr w:type="spellStart"/>
-      <w:proofErr w:type="gramStart"/>
       <w:r>
         <w:rPr>
           <w:sz w:val="28"/>
@@ -9538,16 +9376,7 @@
           <w:szCs w:val="28"/>
           <w:lang w:val="fr-FR"/>
         </w:rPr>
-        <w:t>:</w:t>
-      </w:r>
-      <w:proofErr w:type="gramEnd"/>
-      <w:r>
-        <w:rPr>
-          <w:sz w:val="28"/>
-          <w:szCs w:val="28"/>
-          <w:lang w:val="fr-FR"/>
-        </w:rPr>
-        <w:t xml:space="preserve"> </w:t>
+        <w:t xml:space="preserve">: </w:t>
       </w:r>
       <w:hyperlink r:id="rId9" w:tgtFrame="_new" w:history="1">
         <w:r>
@@ -9674,7 +9503,6 @@
         <w:t xml:space="preserve">[Online]. </w:t>
       </w:r>
       <w:proofErr w:type="spellStart"/>
-      <w:proofErr w:type="gramStart"/>
       <w:r>
         <w:rPr>
           <w:sz w:val="28"/>
@@ -9690,16 +9518,7 @@
           <w:szCs w:val="28"/>
           <w:lang w:val="fr-FR"/>
         </w:rPr>
-        <w:t>:</w:t>
-      </w:r>
-      <w:proofErr w:type="gramEnd"/>
-      <w:r>
-        <w:rPr>
-          <w:sz w:val="28"/>
-          <w:szCs w:val="28"/>
-          <w:lang w:val="fr-FR"/>
-        </w:rPr>
-        <w:t xml:space="preserve"> </w:t>
+        <w:t xml:space="preserve">: </w:t>
       </w:r>
       <w:hyperlink r:id="rId10" w:tgtFrame="_new" w:history="1">
         <w:r>
@@ -9778,7 +9597,6 @@
         <w:t xml:space="preserve">[Online]. </w:t>
       </w:r>
       <w:proofErr w:type="spellStart"/>
-      <w:proofErr w:type="gramStart"/>
       <w:r>
         <w:rPr>
           <w:sz w:val="28"/>
@@ -9794,16 +9612,7 @@
           <w:szCs w:val="28"/>
           <w:lang w:val="fr-FR"/>
         </w:rPr>
-        <w:t>:</w:t>
-      </w:r>
-      <w:proofErr w:type="gramEnd"/>
-      <w:r>
-        <w:rPr>
-          <w:sz w:val="28"/>
-          <w:szCs w:val="28"/>
-          <w:lang w:val="fr-FR"/>
-        </w:rPr>
-        <w:t xml:space="preserve"> </w:t>
+        <w:t xml:space="preserve">: </w:t>
       </w:r>
       <w:hyperlink r:id="rId11" w:tgtFrame="_new" w:history="1">
         <w:r>
@@ -9831,7 +9640,6 @@
         <w:rPr>
           <w:sz w:val="28"/>
           <w:szCs w:val="28"/>
-          <w:lang w:val="en-US"/>
         </w:rPr>
       </w:pPr>
       <w:r>
@@ -9873,6 +9681,675 @@
         </w:rPr>
         <w:t>, vol. 5, no. 7, pp. 394–397, Jul. 1962.</w:t>
       </w:r>
+    </w:p>
+    <w:p>
+      <w:pPr>
+        <w:rPr>
+          <w:sz w:val="28"/>
+          <w:szCs w:val="28"/>
+        </w:rPr>
+      </w:pPr>
+    </w:p>
+    <w:p>
+      <w:pPr>
+        <w:rPr>
+          <w:b/>
+          <w:bCs/>
+          <w:sz w:val="28"/>
+          <w:szCs w:val="28"/>
+        </w:rPr>
+      </w:pPr>
+      <w:r>
+        <w:rPr>
+          <w:b/>
+          <w:bCs/>
+          <w:sz w:val="28"/>
+          <w:szCs w:val="28"/>
+        </w:rPr>
+        <w:lastRenderedPageBreak/>
+        <w:t>Appendix A –</w:t>
+      </w:r>
+      <w:r>
+        <w:rPr>
+          <w:b/>
+          <w:bCs/>
+          <w:sz w:val="28"/>
+          <w:szCs w:val="28"/>
+        </w:rPr>
+        <w:t xml:space="preserve"> DPLL Algorithm Implementation</w:t>
+      </w:r>
+    </w:p>
+    <w:p>
+      <w:pPr>
+        <w:rPr>
+          <w:sz w:val="28"/>
+          <w:szCs w:val="28"/>
+          <w:lang w:val="en-US"/>
+        </w:rPr>
+      </w:pPr>
+      <w:r>
+        <w:rPr>
+          <w:noProof/>
+        </w:rPr>
+        <w:drawing>
+          <wp:inline distT="0" distB="0" distL="0" distR="0" wp14:anchorId="1861979F" wp14:editId="2E362189">
+            <wp:extent cx="5731510" cy="7793990"/>
+            <wp:effectExtent l="0" t="0" r="2540" b="0"/>
+            <wp:docPr id="997449023" name="Picture 1" descr="A screen shot of a computer program&#10;&#10;AI-generated content may be incorrect."/>
+            <wp:cNvGraphicFramePr>
+              <a:graphicFrameLocks xmlns:a="http://schemas.openxmlformats.org/drawingml/2006/main" noChangeAspect="1"/>
+            </wp:cNvGraphicFramePr>
+            <a:graphic xmlns:a="http://schemas.openxmlformats.org/drawingml/2006/main">
+              <a:graphicData uri="http://schemas.openxmlformats.org/drawingml/2006/picture">
+                <pic:pic xmlns:pic="http://schemas.openxmlformats.org/drawingml/2006/picture">
+                  <pic:nvPicPr>
+                    <pic:cNvPr id="997449023" name="Picture 1" descr="A screen shot of a computer program&#10;&#10;AI-generated content may be incorrect."/>
+                    <pic:cNvPicPr/>
+                  </pic:nvPicPr>
+                  <pic:blipFill>
+                    <a:blip r:embed="rId12"/>
+                    <a:stretch>
+                      <a:fillRect/>
+                    </a:stretch>
+                  </pic:blipFill>
+                  <pic:spPr>
+                    <a:xfrm>
+                      <a:off x="0" y="0"/>
+                      <a:ext cx="5731510" cy="7793990"/>
+                    </a:xfrm>
+                    <a:prstGeom prst="rect">
+                      <a:avLst/>
+                    </a:prstGeom>
+                  </pic:spPr>
+                </pic:pic>
+              </a:graphicData>
+            </a:graphic>
+          </wp:inline>
+        </w:drawing>
+      </w:r>
+    </w:p>
+    <w:p>
+      <w:pPr>
+        <w:jc w:val="center"/>
+        <w:rPr>
+          <w:sz w:val="28"/>
+          <w:szCs w:val="28"/>
+          <w:lang w:val="fr-FR"/>
+        </w:rPr>
+      </w:pPr>
+      <w:r>
+        <w:rPr>
+          <w:b/>
+          <w:bCs/>
+          <w:sz w:val="28"/>
+          <w:szCs w:val="28"/>
+          <w:lang w:val="fr-FR"/>
+        </w:rPr>
+        <w:t xml:space="preserve">Figure </w:t>
+      </w:r>
+      <w:r>
+        <w:rPr>
+          <w:b/>
+          <w:bCs/>
+          <w:sz w:val="28"/>
+          <w:szCs w:val="28"/>
+          <w:lang w:val="fr-FR"/>
+        </w:rPr>
+        <w:t>[</w:t>
+      </w:r>
+      <w:proofErr w:type="spellStart"/>
+      <w:r>
+        <w:rPr>
+          <w:b/>
+          <w:bCs/>
+          <w:sz w:val="28"/>
+          <w:szCs w:val="28"/>
+          <w:lang w:val="fr-FR"/>
+        </w:rPr>
+        <w:t>Placeholder</w:t>
+      </w:r>
+      <w:proofErr w:type="spellEnd"/>
+      <w:r>
+        <w:rPr>
+          <w:b/>
+          <w:bCs/>
+          <w:sz w:val="28"/>
+          <w:szCs w:val="28"/>
+          <w:lang w:val="fr-FR"/>
+        </w:rPr>
+        <w:t>]</w:t>
+      </w:r>
+      <w:r>
+        <w:rPr>
+          <w:sz w:val="28"/>
+          <w:szCs w:val="28"/>
+          <w:lang w:val="fr-FR"/>
+        </w:rPr>
+        <w:t xml:space="preserve">: </w:t>
+      </w:r>
+      <w:r>
+        <w:rPr>
+          <w:sz w:val="28"/>
+          <w:szCs w:val="28"/>
+          <w:lang w:val="fr-FR"/>
+        </w:rPr>
+        <w:t xml:space="preserve">DPLL </w:t>
+      </w:r>
+      <w:proofErr w:type="spellStart"/>
+      <w:r>
+        <w:rPr>
+          <w:sz w:val="28"/>
+          <w:szCs w:val="28"/>
+          <w:lang w:val="fr-FR"/>
+        </w:rPr>
+        <w:t>Algorithm</w:t>
+      </w:r>
+      <w:proofErr w:type="spellEnd"/>
+      <w:r>
+        <w:rPr>
+          <w:sz w:val="28"/>
+          <w:szCs w:val="28"/>
+          <w:lang w:val="fr-FR"/>
+        </w:rPr>
+        <w:t xml:space="preserve"> </w:t>
+      </w:r>
+      <w:proofErr w:type="spellStart"/>
+      <w:r>
+        <w:rPr>
+          <w:sz w:val="28"/>
+          <w:szCs w:val="28"/>
+          <w:lang w:val="fr-FR"/>
+        </w:rPr>
+        <w:t>Implementation</w:t>
+      </w:r>
+      <w:proofErr w:type="spellEnd"/>
+      <w:r>
+        <w:rPr>
+          <w:sz w:val="28"/>
+          <w:szCs w:val="28"/>
+          <w:lang w:val="fr-FR"/>
+        </w:rPr>
+        <w:t>, par</w:t>
+      </w:r>
+      <w:r>
+        <w:rPr>
+          <w:sz w:val="28"/>
+          <w:szCs w:val="28"/>
+          <w:lang w:val="fr-FR"/>
+        </w:rPr>
+        <w:t>t 1</w:t>
+      </w:r>
+    </w:p>
+    <w:p>
+      <w:pPr>
+        <w:rPr>
+          <w:sz w:val="28"/>
+          <w:szCs w:val="28"/>
+          <w:lang w:val="fr-FR"/>
+        </w:rPr>
+      </w:pPr>
+    </w:p>
+    <w:p>
+      <w:pPr>
+        <w:rPr>
+          <w:sz w:val="28"/>
+          <w:szCs w:val="28"/>
+          <w:lang w:val="fr-FR"/>
+        </w:rPr>
+      </w:pPr>
+    </w:p>
+    <w:p>
+      <w:pPr>
+        <w:rPr>
+          <w:sz w:val="28"/>
+          <w:szCs w:val="28"/>
+          <w:lang w:val="fr-FR"/>
+        </w:rPr>
+      </w:pPr>
+    </w:p>
+    <w:p>
+      <w:pPr>
+        <w:rPr>
+          <w:sz w:val="28"/>
+          <w:szCs w:val="28"/>
+          <w:lang w:val="fr-FR"/>
+        </w:rPr>
+      </w:pPr>
+    </w:p>
+    <w:p>
+      <w:pPr>
+        <w:rPr>
+          <w:sz w:val="28"/>
+          <w:szCs w:val="28"/>
+          <w:lang w:val="en-US"/>
+        </w:rPr>
+      </w:pPr>
+      <w:r>
+        <w:rPr>
+          <w:noProof/>
+        </w:rPr>
+        <w:drawing>
+          <wp:inline distT="0" distB="0" distL="0" distR="0" wp14:anchorId="7AEF38F3" wp14:editId="2FF1E0F1">
+            <wp:extent cx="5731510" cy="4596130"/>
+            <wp:effectExtent l="0" t="0" r="2540" b="0"/>
+            <wp:docPr id="582138626" name="Picture 1" descr="A computer screen shot of a program&#10;&#10;AI-generated content may be incorrect."/>
+            <wp:cNvGraphicFramePr>
+              <a:graphicFrameLocks xmlns:a="http://schemas.openxmlformats.org/drawingml/2006/main" noChangeAspect="1"/>
+            </wp:cNvGraphicFramePr>
+            <a:graphic xmlns:a="http://schemas.openxmlformats.org/drawingml/2006/main">
+              <a:graphicData uri="http://schemas.openxmlformats.org/drawingml/2006/picture">
+                <pic:pic xmlns:pic="http://schemas.openxmlformats.org/drawingml/2006/picture">
+                  <pic:nvPicPr>
+                    <pic:cNvPr id="582138626" name="Picture 1" descr="A computer screen shot of a program&#10;&#10;AI-generated content may be incorrect."/>
+                    <pic:cNvPicPr/>
+                  </pic:nvPicPr>
+                  <pic:blipFill>
+                    <a:blip r:embed="rId13"/>
+                    <a:stretch>
+                      <a:fillRect/>
+                    </a:stretch>
+                  </pic:blipFill>
+                  <pic:spPr>
+                    <a:xfrm>
+                      <a:off x="0" y="0"/>
+                      <a:ext cx="5731510" cy="4596130"/>
+                    </a:xfrm>
+                    <a:prstGeom prst="rect">
+                      <a:avLst/>
+                    </a:prstGeom>
+                  </pic:spPr>
+                </pic:pic>
+              </a:graphicData>
+            </a:graphic>
+          </wp:inline>
+        </w:drawing>
+      </w:r>
+    </w:p>
+    <w:p>
+      <w:pPr>
+        <w:jc w:val="center"/>
+        <w:rPr>
+          <w:sz w:val="28"/>
+          <w:szCs w:val="28"/>
+          <w:lang w:val="fr-FR"/>
+        </w:rPr>
+      </w:pPr>
+      <w:r>
+        <w:rPr>
+          <w:b/>
+          <w:bCs/>
+          <w:sz w:val="28"/>
+          <w:szCs w:val="28"/>
+          <w:lang w:val="fr-FR"/>
+        </w:rPr>
+        <w:t>Figure [</w:t>
+      </w:r>
+      <w:proofErr w:type="spellStart"/>
+      <w:r>
+        <w:rPr>
+          <w:b/>
+          <w:bCs/>
+          <w:sz w:val="28"/>
+          <w:szCs w:val="28"/>
+          <w:lang w:val="fr-FR"/>
+        </w:rPr>
+        <w:t>Placeholder</w:t>
+      </w:r>
+      <w:proofErr w:type="spellEnd"/>
+      <w:r>
+        <w:rPr>
+          <w:b/>
+          <w:bCs/>
+          <w:sz w:val="28"/>
+          <w:szCs w:val="28"/>
+          <w:lang w:val="fr-FR"/>
+        </w:rPr>
+        <w:t>]</w:t>
+      </w:r>
+      <w:r>
+        <w:rPr>
+          <w:sz w:val="28"/>
+          <w:szCs w:val="28"/>
+          <w:lang w:val="fr-FR"/>
+        </w:rPr>
+        <w:t xml:space="preserve">: DPLL </w:t>
+      </w:r>
+      <w:proofErr w:type="spellStart"/>
+      <w:r>
+        <w:rPr>
+          <w:sz w:val="28"/>
+          <w:szCs w:val="28"/>
+          <w:lang w:val="fr-FR"/>
+        </w:rPr>
+        <w:t>Algorithm</w:t>
+      </w:r>
+      <w:proofErr w:type="spellEnd"/>
+      <w:r>
+        <w:rPr>
+          <w:sz w:val="28"/>
+          <w:szCs w:val="28"/>
+          <w:lang w:val="fr-FR"/>
+        </w:rPr>
+        <w:t xml:space="preserve"> </w:t>
+      </w:r>
+      <w:proofErr w:type="spellStart"/>
+      <w:r>
+        <w:rPr>
+          <w:sz w:val="28"/>
+          <w:szCs w:val="28"/>
+          <w:lang w:val="fr-FR"/>
+        </w:rPr>
+        <w:t>Implementation</w:t>
+      </w:r>
+      <w:proofErr w:type="spellEnd"/>
+      <w:r>
+        <w:rPr>
+          <w:sz w:val="28"/>
+          <w:szCs w:val="28"/>
+          <w:lang w:val="fr-FR"/>
+        </w:rPr>
+        <w:t>, par</w:t>
+      </w:r>
+      <w:r>
+        <w:rPr>
+          <w:sz w:val="28"/>
+          <w:szCs w:val="28"/>
+          <w:lang w:val="fr-FR"/>
+        </w:rPr>
+        <w:t xml:space="preserve">t </w:t>
+      </w:r>
+      <w:r>
+        <w:rPr>
+          <w:sz w:val="28"/>
+          <w:szCs w:val="28"/>
+          <w:lang w:val="fr-FR"/>
+        </w:rPr>
+        <w:t>2</w:t>
+      </w:r>
+    </w:p>
+    <w:p>
+      <w:pPr>
+        <w:rPr>
+          <w:sz w:val="28"/>
+          <w:szCs w:val="28"/>
+          <w:lang w:val="en-US"/>
+        </w:rPr>
+      </w:pPr>
+    </w:p>
+    <w:p>
+      <w:pPr>
+        <w:rPr>
+          <w:sz w:val="28"/>
+          <w:szCs w:val="28"/>
+          <w:lang w:val="en-US"/>
+        </w:rPr>
+      </w:pPr>
+      <w:r>
+        <w:rPr>
+          <w:noProof/>
+        </w:rPr>
+        <w:lastRenderedPageBreak/>
+        <w:drawing>
+          <wp:inline distT="0" distB="0" distL="0" distR="0" wp14:anchorId="4AFFA708" wp14:editId="6BCE02FD">
+            <wp:extent cx="5731510" cy="7277100"/>
+            <wp:effectExtent l="0" t="0" r="2540" b="0"/>
+            <wp:docPr id="2099890395" name="Picture 1" descr="A screen shot of a computer program&#10;&#10;AI-generated content may be incorrect."/>
+            <wp:cNvGraphicFramePr>
+              <a:graphicFrameLocks xmlns:a="http://schemas.openxmlformats.org/drawingml/2006/main" noChangeAspect="1"/>
+            </wp:cNvGraphicFramePr>
+            <a:graphic xmlns:a="http://schemas.openxmlformats.org/drawingml/2006/main">
+              <a:graphicData uri="http://schemas.openxmlformats.org/drawingml/2006/picture">
+                <pic:pic xmlns:pic="http://schemas.openxmlformats.org/drawingml/2006/picture">
+                  <pic:nvPicPr>
+                    <pic:cNvPr id="2099890395" name="Picture 1" descr="A screen shot of a computer program&#10;&#10;AI-generated content may be incorrect."/>
+                    <pic:cNvPicPr/>
+                  </pic:nvPicPr>
+                  <pic:blipFill>
+                    <a:blip r:embed="rId14"/>
+                    <a:stretch>
+                      <a:fillRect/>
+                    </a:stretch>
+                  </pic:blipFill>
+                  <pic:spPr>
+                    <a:xfrm>
+                      <a:off x="0" y="0"/>
+                      <a:ext cx="5731510" cy="7277100"/>
+                    </a:xfrm>
+                    <a:prstGeom prst="rect">
+                      <a:avLst/>
+                    </a:prstGeom>
+                  </pic:spPr>
+                </pic:pic>
+              </a:graphicData>
+            </a:graphic>
+          </wp:inline>
+        </w:drawing>
+      </w:r>
+    </w:p>
+    <w:p>
+      <w:pPr>
+        <w:jc w:val="center"/>
+        <w:rPr>
+          <w:sz w:val="28"/>
+          <w:szCs w:val="28"/>
+          <w:lang w:val="fr-FR"/>
+        </w:rPr>
+      </w:pPr>
+      <w:r>
+        <w:rPr>
+          <w:b/>
+          <w:bCs/>
+          <w:sz w:val="28"/>
+          <w:szCs w:val="28"/>
+          <w:lang w:val="fr-FR"/>
+        </w:rPr>
+        <w:t>Figure [</w:t>
+      </w:r>
+      <w:proofErr w:type="spellStart"/>
+      <w:r>
+        <w:rPr>
+          <w:b/>
+          <w:bCs/>
+          <w:sz w:val="28"/>
+          <w:szCs w:val="28"/>
+          <w:lang w:val="fr-FR"/>
+        </w:rPr>
+        <w:t>Placeholder</w:t>
+      </w:r>
+      <w:proofErr w:type="spellEnd"/>
+      <w:r>
+        <w:rPr>
+          <w:b/>
+          <w:bCs/>
+          <w:sz w:val="28"/>
+          <w:szCs w:val="28"/>
+          <w:lang w:val="fr-FR"/>
+        </w:rPr>
+        <w:t>]</w:t>
+      </w:r>
+      <w:r>
+        <w:rPr>
+          <w:sz w:val="28"/>
+          <w:szCs w:val="28"/>
+          <w:lang w:val="fr-FR"/>
+        </w:rPr>
+        <w:t xml:space="preserve">: DPLL </w:t>
+      </w:r>
+      <w:proofErr w:type="spellStart"/>
+      <w:r>
+        <w:rPr>
+          <w:sz w:val="28"/>
+          <w:szCs w:val="28"/>
+          <w:lang w:val="fr-FR"/>
+        </w:rPr>
+        <w:t>Algorithm</w:t>
+      </w:r>
+      <w:proofErr w:type="spellEnd"/>
+      <w:r>
+        <w:rPr>
+          <w:sz w:val="28"/>
+          <w:szCs w:val="28"/>
+          <w:lang w:val="fr-FR"/>
+        </w:rPr>
+        <w:t xml:space="preserve"> </w:t>
+      </w:r>
+      <w:proofErr w:type="spellStart"/>
+      <w:r>
+        <w:rPr>
+          <w:sz w:val="28"/>
+          <w:szCs w:val="28"/>
+          <w:lang w:val="fr-FR"/>
+        </w:rPr>
+        <w:t>Implementation</w:t>
+      </w:r>
+      <w:proofErr w:type="spellEnd"/>
+      <w:r>
+        <w:rPr>
+          <w:sz w:val="28"/>
+          <w:szCs w:val="28"/>
+          <w:lang w:val="fr-FR"/>
+        </w:rPr>
+        <w:t>, par</w:t>
+      </w:r>
+      <w:r>
+        <w:rPr>
+          <w:sz w:val="28"/>
+          <w:szCs w:val="28"/>
+          <w:lang w:val="fr-FR"/>
+        </w:rPr>
+        <w:t xml:space="preserve">t </w:t>
+      </w:r>
+      <w:r>
+        <w:rPr>
+          <w:sz w:val="28"/>
+          <w:szCs w:val="28"/>
+          <w:lang w:val="fr-FR"/>
+        </w:rPr>
+        <w:t>3</w:t>
+      </w:r>
+    </w:p>
+    <w:p>
+      <w:pPr>
+        <w:jc w:val="center"/>
+        <w:rPr>
+          <w:sz w:val="28"/>
+          <w:szCs w:val="28"/>
+          <w:lang w:val="fr-FR"/>
+        </w:rPr>
+      </w:pPr>
+    </w:p>
+    <w:p>
+      <w:pPr>
+        <w:rPr>
+          <w:b/>
+          <w:bCs/>
+          <w:sz w:val="28"/>
+          <w:szCs w:val="28"/>
+        </w:rPr>
+      </w:pPr>
+    </w:p>
+    <w:p>
+      <w:pPr>
+        <w:rPr>
+          <w:b/>
+          <w:bCs/>
+          <w:sz w:val="28"/>
+          <w:szCs w:val="28"/>
+        </w:rPr>
+      </w:pPr>
+    </w:p>
+    <w:p>
+      <w:pPr>
+        <w:rPr>
+          <w:b/>
+          <w:bCs/>
+          <w:sz w:val="28"/>
+          <w:szCs w:val="28"/>
+          <w:lang w:val="fr-FR"/>
+        </w:rPr>
+      </w:pPr>
+      <w:r>
+        <w:rPr>
+          <w:b/>
+          <w:bCs/>
+          <w:sz w:val="28"/>
+          <w:szCs w:val="28"/>
+          <w:lang w:val="fr-FR"/>
+        </w:rPr>
+        <w:lastRenderedPageBreak/>
+        <w:t xml:space="preserve">Appendix </w:t>
+      </w:r>
+      <w:r>
+        <w:rPr>
+          <w:b/>
+          <w:bCs/>
+          <w:sz w:val="28"/>
+          <w:szCs w:val="28"/>
+          <w:lang w:val="fr-FR"/>
+        </w:rPr>
+        <w:t>B</w:t>
+      </w:r>
+      <w:r>
+        <w:rPr>
+          <w:b/>
+          <w:bCs/>
+          <w:sz w:val="28"/>
+          <w:szCs w:val="28"/>
+          <w:lang w:val="fr-FR"/>
+        </w:rPr>
+        <w:t xml:space="preserve"> – </w:t>
+      </w:r>
+      <w:r>
+        <w:rPr>
+          <w:b/>
+          <w:bCs/>
+          <w:sz w:val="28"/>
+          <w:szCs w:val="28"/>
+          <w:lang w:val="fr-FR"/>
+        </w:rPr>
+        <w:t>CDCL</w:t>
+      </w:r>
+      <w:r>
+        <w:rPr>
+          <w:b/>
+          <w:bCs/>
+          <w:sz w:val="28"/>
+          <w:szCs w:val="28"/>
+          <w:lang w:val="fr-FR"/>
+        </w:rPr>
+        <w:t xml:space="preserve"> Algorithm Impl</w:t>
+      </w:r>
+      <w:proofErr w:type="spellStart"/>
+      <w:r>
+        <w:rPr>
+          <w:b/>
+          <w:bCs/>
+          <w:sz w:val="28"/>
+          <w:szCs w:val="28"/>
+          <w:lang w:val="fr-FR"/>
+        </w:rPr>
+        <w:t>ementation</w:t>
+      </w:r>
+      <w:proofErr w:type="spellEnd"/>
+    </w:p>
+    <w:p>
+      <w:pPr>
+        <w:jc w:val="center"/>
+        <w:rPr>
+          <w:sz w:val="28"/>
+          <w:szCs w:val="28"/>
+          <w:lang w:val="fr-FR"/>
+        </w:rPr>
+      </w:pPr>
+    </w:p>
+    <w:p>
+      <w:pPr>
+        <w:rPr>
+          <w:sz w:val="28"/>
+          <w:szCs w:val="28"/>
+          <w:lang w:val="fr-FR"/>
+        </w:rPr>
+      </w:pPr>
     </w:p>
     <w:sectPr>
       <w:pgSz w:w="11906" w:h="16838"/>

</xml_diff>

<commit_message>
Modified table of contents
</commit_message>
<xml_diff>
--- a/THESIS START.docx
+++ b/THESIS START.docx
@@ -328,8 +328,20 @@
           <w:szCs w:val="40"/>
           <w:lang w:val="en-US"/>
         </w:rPr>
-        <w:t>Dissertation submitted to institute for particular degree</w:t>
-      </w:r>
+        <w:t xml:space="preserve">Dissertation submitted to institute for </w:t>
+      </w:r>
+      <w:proofErr w:type="gramStart"/>
+      <w:r>
+        <w:rPr>
+          <w:b/>
+          <w:bCs/>
+          <w:sz w:val="40"/>
+          <w:szCs w:val="40"/>
+          <w:lang w:val="en-US"/>
+        </w:rPr>
+        <w:t>particular degree</w:t>
+      </w:r>
+      <w:proofErr w:type="gramEnd"/>
     </w:p>
     <w:p>
       <w:pPr>
@@ -3197,6 +3209,38 @@
     </w:p>
     <w:p>
       <w:pPr>
+        <w:rPr>
+          <w:b/>
+          <w:bCs/>
+          <w:sz w:val="28"/>
+          <w:szCs w:val="28"/>
+          <w:lang w:val="en-US"/>
+        </w:rPr>
+      </w:pPr>
+      <w:r>
+        <w:rPr>
+          <w:b/>
+          <w:bCs/>
+          <w:sz w:val="28"/>
+          <w:szCs w:val="28"/>
+          <w:lang w:val="en-US"/>
+        </w:rPr>
+        <w:tab/>
+      </w:r>
+      <w:r>
+        <w:rPr>
+          <w:b/>
+          <w:bCs/>
+          <w:sz w:val="28"/>
+          <w:szCs w:val="28"/>
+          <w:lang w:val="en-US"/>
+        </w:rPr>
+        <w:tab/>
+        <w:t>3.3 CDCL Algorithm</w:t>
+      </w:r>
+    </w:p>
+    <w:p>
+      <w:pPr>
         <w:ind w:left="720" w:firstLine="720"/>
         <w:rPr>
           <w:b/>
@@ -3473,7 +3517,6 @@
           <w:szCs w:val="40"/>
           <w:lang w:val="en-US"/>
         </w:rPr>
-        <w:lastRenderedPageBreak/>
         <w:t>List Of Figures</w:t>
       </w:r>
     </w:p>
@@ -3586,15 +3629,35 @@
           <w:lang w:val="en-US"/>
         </w:rPr>
       </w:pPr>
-      <w:r>
-        <w:rPr>
-          <w:b/>
-          <w:bCs/>
-          <w:sz w:val="28"/>
-          <w:szCs w:val="28"/>
-          <w:lang w:val="en-US"/>
-        </w:rPr>
-        <w:t>Figure 2.3</w:t>
+    </w:p>
+    <w:p>
+      <w:pPr>
+        <w:jc w:val="center"/>
+        <w:rPr>
+          <w:sz w:val="28"/>
+          <w:szCs w:val="28"/>
+          <w:lang w:val="en-US"/>
+        </w:rPr>
+      </w:pPr>
+      <w:r>
+        <w:rPr>
+          <w:b/>
+          <w:bCs/>
+          <w:sz w:val="28"/>
+          <w:szCs w:val="28"/>
+          <w:lang w:val="en-US"/>
+        </w:rPr>
+        <w:t xml:space="preserve">Figure </w:t>
+      </w:r>
+      <w:r>
+        <w:rPr>
+          <w:b/>
+          <w:bCs/>
+          <w:sz w:val="28"/>
+          <w:szCs w:val="28"/>
+          <w:lang w:val="en-US"/>
+        </w:rPr>
+        <w:t>3.1</w:t>
       </w:r>
       <w:r>
         <w:rPr>
@@ -4906,6 +4969,7 @@
           <w:szCs w:val="28"/>
           <w:lang w:val="en-US"/>
         </w:rPr>
+        <w:lastRenderedPageBreak/>
         <w:t xml:space="preserve">Figure </w:t>
       </w:r>
       <w:r>
@@ -4967,7 +5031,6 @@
           <w:szCs w:val="28"/>
           <w:lang w:val="en-MT"/>
         </w:rPr>
-        <w:lastRenderedPageBreak/>
         <w:t xml:space="preserve">Figure </w:t>
       </w:r>
       <w:r>
@@ -5455,6 +5518,7 @@
                 <w:szCs w:val="28"/>
                 <w:lang w:val="en-MT"/>
               </w:rPr>
+              <w:lastRenderedPageBreak/>
               <w:t>NP</w:t>
             </w:r>
           </w:p>
@@ -5529,7 +5593,6 @@
                 <w:szCs w:val="28"/>
                 <w:lang w:val="en-MT"/>
               </w:rPr>
-              <w:lastRenderedPageBreak/>
               <w:t>NP-</w:t>
             </w:r>
             <w:r>
@@ -6126,6 +6189,7 @@
           <w:sz w:val="28"/>
           <w:szCs w:val="28"/>
         </w:rPr>
+        <w:lastRenderedPageBreak/>
         <w:t>they may lack efficient verifiers or even be undecidable. In contrast, NP-</w:t>
       </w:r>
       <w:r>
@@ -6409,7 +6473,23 @@
           <w:sz w:val="28"/>
           <w:szCs w:val="28"/>
         </w:rPr>
-        <w:t xml:space="preserve"> evaluates to True [8]. Example:</w:t>
+        <w:t xml:space="preserve"> evaluates </w:t>
+      </w:r>
+      <w:proofErr w:type="gramStart"/>
+      <w:r>
+        <w:rPr>
+          <w:sz w:val="28"/>
+          <w:szCs w:val="28"/>
+        </w:rPr>
+        <w:t>to</w:t>
+      </w:r>
+      <w:proofErr w:type="gramEnd"/>
+      <w:r>
+        <w:rPr>
+          <w:sz w:val="28"/>
+          <w:szCs w:val="28"/>
+        </w:rPr>
+        <w:t xml:space="preserve"> True [8]. Example:</w:t>
       </w:r>
     </w:p>
     <w:p>
@@ -6558,6 +6638,7 @@
           <w:szCs w:val="28"/>
           <w:lang w:val="en-US"/>
         </w:rPr>
+        <w:lastRenderedPageBreak/>
         <w:t>To apply SAT solvers, which will be discussed on later throughout the paper – Boolean formulas are expressed in Conjunctive Normal Form:</w:t>
       </w:r>
     </w:p>
@@ -6580,7 +6661,6 @@
           <w:szCs w:val="28"/>
           <w:lang w:val="en-US"/>
         </w:rPr>
-        <w:lastRenderedPageBreak/>
         <w:t xml:space="preserve">Literal: A variable (x) or its negation </w:t>
       </w:r>
       <w:r>
@@ -7094,7 +7174,7 @@
           <w:szCs w:val="28"/>
           <w:lang w:val="en-US"/>
         </w:rPr>
-        <w:t xml:space="preserve"> in the thesis.  As a result, SAT-based approaches have become indispensable tools in diverse applications including software and </w:t>
+        <w:t xml:space="preserve"> </w:t>
       </w:r>
       <w:r>
         <w:rPr>
@@ -7103,7 +7183,7 @@
           <w:lang w:val="en-US"/>
         </w:rPr>
         <w:lastRenderedPageBreak/>
-        <w:t>hardware verification, security analysis, artificial intelligence and cryptography.</w:t>
+        <w:t>in the thesis.  As a result, SAT-based approaches have become indispensable tools in diverse applications including software and hardware verification, security analysis, artificial intelligence and cryptography.</w:t>
       </w:r>
     </w:p>
     <w:p>
@@ -7395,6 +7475,7 @@
           <w:szCs w:val="28"/>
           <w:lang w:val="en-US"/>
         </w:rPr>
+        <w:lastRenderedPageBreak/>
         <w:t>Furthermore, more modern and robust SAT solvers have been created throughout the years</w:t>
       </w:r>
     </w:p>
@@ -7425,7 +7506,6 @@
           <w:szCs w:val="40"/>
           <w:lang w:val="en-US"/>
         </w:rPr>
-        <w:lastRenderedPageBreak/>
         <w:t>3.2 DPLL Algorithm</w:t>
       </w:r>
     </w:p>
@@ -7892,7 +7972,17 @@
           <w:szCs w:val="28"/>
           <w:lang w:val="en-US"/>
         </w:rPr>
-        <w:t>Figure 2.3</w:t>
+        <w:t xml:space="preserve">Figure </w:t>
+      </w:r>
+      <w:r>
+        <w:rPr>
+          <w:b/>
+          <w:bCs/>
+          <w:sz w:val="28"/>
+          <w:szCs w:val="28"/>
+          <w:lang w:val="en-US"/>
+        </w:rPr>
+        <w:t>3.1</w:t>
       </w:r>
       <w:r>
         <w:rPr>
@@ -8031,16 +8121,103 @@
           <w:lang w:val="en-US"/>
         </w:rPr>
       </w:pPr>
-      <w:r>
-        <w:rPr>
-          <w:sz w:val="28"/>
-          <w:szCs w:val="28"/>
-          <w:lang w:val="en-US"/>
-        </w:rPr>
+    </w:p>
+    <w:p>
+      <w:pPr>
+        <w:rPr>
+          <w:sz w:val="28"/>
+          <w:szCs w:val="28"/>
+          <w:lang w:val="en-US"/>
+        </w:rPr>
+      </w:pPr>
+    </w:p>
+    <w:p>
+      <w:pPr>
+        <w:rPr>
+          <w:sz w:val="28"/>
+          <w:szCs w:val="28"/>
+          <w:lang w:val="en-US"/>
+        </w:rPr>
+      </w:pPr>
+    </w:p>
+    <w:p>
+      <w:pPr>
+        <w:rPr>
+          <w:b/>
+          <w:bCs/>
+          <w:sz w:val="40"/>
+          <w:szCs w:val="40"/>
+          <w:lang w:val="en-US"/>
+        </w:rPr>
+      </w:pPr>
+      <w:r>
+        <w:rPr>
+          <w:b/>
+          <w:bCs/>
+          <w:sz w:val="40"/>
+          <w:szCs w:val="40"/>
+          <w:lang w:val="en-US"/>
+        </w:rPr>
+        <w:lastRenderedPageBreak/>
         <w:t>3.</w:t>
       </w:r>
       <w:r>
         <w:rPr>
+          <w:b/>
+          <w:bCs/>
+          <w:sz w:val="40"/>
+          <w:szCs w:val="40"/>
+          <w:lang w:val="en-US"/>
+        </w:rPr>
+        <w:t>3 CDCL</w:t>
+      </w:r>
+      <w:r>
+        <w:rPr>
+          <w:b/>
+          <w:bCs/>
+          <w:sz w:val="40"/>
+          <w:szCs w:val="40"/>
+          <w:lang w:val="en-US"/>
+        </w:rPr>
+        <w:t xml:space="preserve"> Algorithm</w:t>
+      </w:r>
+    </w:p>
+    <w:p>
+      <w:pPr>
+        <w:rPr>
+          <w:sz w:val="28"/>
+          <w:szCs w:val="28"/>
+          <w:lang w:val="en-US"/>
+        </w:rPr>
+      </w:pPr>
+    </w:p>
+    <w:p>
+      <w:pPr>
+        <w:rPr>
+          <w:sz w:val="28"/>
+          <w:szCs w:val="28"/>
+          <w:lang w:val="en-US"/>
+        </w:rPr>
+      </w:pPr>
+    </w:p>
+    <w:p>
+      <w:pPr>
+        <w:rPr>
+          <w:sz w:val="28"/>
+          <w:szCs w:val="28"/>
+          <w:lang w:val="en-US"/>
+        </w:rPr>
+      </w:pPr>
+      <w:r>
+        <w:rPr>
+          <w:sz w:val="28"/>
+          <w:szCs w:val="28"/>
+          <w:lang w:val="en-US"/>
+        </w:rPr>
+        <w:t>3.</w:t>
+      </w:r>
+      <w:r>
+        <w:rPr>
           <w:sz w:val="28"/>
           <w:szCs w:val="28"/>
           <w:lang w:val="en-US"/>
@@ -8070,208 +8247,227 @@
           <w:szCs w:val="28"/>
           <w:lang w:val="en-US"/>
         </w:rPr>
-        <w:t xml:space="preserve">AND THEN FIND OUT BY MYSELF WHAT ML SOLVERS EXIST AND DECIDE WHAT TO DO THESIS ON. </w:t>
-      </w:r>
-    </w:p>
-    <w:p>
-      <w:pPr>
-        <w:rPr>
-          <w:sz w:val="28"/>
-          <w:szCs w:val="28"/>
-          <w:lang w:val="en-US"/>
-        </w:rPr>
-      </w:pPr>
-    </w:p>
-    <w:p>
-      <w:pPr>
-        <w:rPr>
-          <w:sz w:val="28"/>
-          <w:szCs w:val="28"/>
-          <w:lang w:val="en-US"/>
-        </w:rPr>
-      </w:pPr>
-    </w:p>
-    <w:p>
-      <w:pPr>
-        <w:rPr>
-          <w:sz w:val="28"/>
-          <w:szCs w:val="28"/>
-          <w:lang w:val="en-US"/>
-        </w:rPr>
-      </w:pPr>
-    </w:p>
-    <w:p>
-      <w:pPr>
-        <w:rPr>
-          <w:sz w:val="28"/>
-          <w:szCs w:val="28"/>
-          <w:lang w:val="en-US"/>
-        </w:rPr>
-      </w:pPr>
-    </w:p>
-    <w:p>
-      <w:pPr>
-        <w:rPr>
-          <w:sz w:val="28"/>
-          <w:szCs w:val="28"/>
-          <w:lang w:val="en-US"/>
-        </w:rPr>
-      </w:pPr>
-    </w:p>
-    <w:p>
-      <w:pPr>
-        <w:rPr>
-          <w:sz w:val="28"/>
-          <w:szCs w:val="28"/>
-          <w:lang w:val="en-US"/>
-        </w:rPr>
-      </w:pPr>
-    </w:p>
-    <w:p>
-      <w:pPr>
-        <w:rPr>
-          <w:sz w:val="28"/>
-          <w:szCs w:val="28"/>
-          <w:lang w:val="en-US"/>
-        </w:rPr>
-      </w:pPr>
-    </w:p>
-    <w:p>
-      <w:pPr>
-        <w:rPr>
-          <w:sz w:val="28"/>
-          <w:szCs w:val="28"/>
-          <w:lang w:val="en-US"/>
-        </w:rPr>
-      </w:pPr>
-    </w:p>
-    <w:p>
-      <w:pPr>
-        <w:rPr>
-          <w:sz w:val="28"/>
-          <w:szCs w:val="28"/>
-          <w:lang w:val="en-US"/>
-        </w:rPr>
-      </w:pPr>
-    </w:p>
-    <w:p>
-      <w:pPr>
-        <w:rPr>
-          <w:sz w:val="28"/>
-          <w:szCs w:val="28"/>
-          <w:lang w:val="en-US"/>
-        </w:rPr>
-      </w:pPr>
-    </w:p>
-    <w:p>
-      <w:pPr>
-        <w:rPr>
-          <w:sz w:val="28"/>
-          <w:szCs w:val="28"/>
-          <w:lang w:val="en-US"/>
-        </w:rPr>
-      </w:pPr>
-    </w:p>
-    <w:p>
-      <w:pPr>
-        <w:rPr>
-          <w:sz w:val="28"/>
-          <w:szCs w:val="28"/>
-          <w:lang w:val="en-US"/>
-        </w:rPr>
-      </w:pPr>
-    </w:p>
-    <w:p>
-      <w:pPr>
-        <w:rPr>
-          <w:sz w:val="28"/>
-          <w:szCs w:val="28"/>
-          <w:lang w:val="en-US"/>
-        </w:rPr>
-      </w:pPr>
-    </w:p>
-    <w:p>
-      <w:pPr>
-        <w:rPr>
-          <w:sz w:val="28"/>
-          <w:szCs w:val="28"/>
-          <w:lang w:val="en-US"/>
-        </w:rPr>
-      </w:pPr>
-    </w:p>
-    <w:p>
-      <w:pPr>
-        <w:rPr>
-          <w:sz w:val="28"/>
-          <w:szCs w:val="28"/>
-          <w:lang w:val="en-US"/>
-        </w:rPr>
-      </w:pPr>
-    </w:p>
-    <w:p>
-      <w:pPr>
-        <w:rPr>
-          <w:sz w:val="28"/>
-          <w:szCs w:val="28"/>
-          <w:lang w:val="en-US"/>
-        </w:rPr>
-      </w:pPr>
-    </w:p>
-    <w:p>
-      <w:pPr>
-        <w:rPr>
-          <w:sz w:val="28"/>
-          <w:szCs w:val="28"/>
-          <w:lang w:val="en-US"/>
-        </w:rPr>
-      </w:pPr>
-    </w:p>
-    <w:p>
-      <w:pPr>
-        <w:rPr>
-          <w:sz w:val="28"/>
-          <w:szCs w:val="28"/>
-          <w:lang w:val="en-US"/>
-        </w:rPr>
-      </w:pPr>
-    </w:p>
-    <w:p>
-      <w:pPr>
-        <w:rPr>
-          <w:sz w:val="28"/>
-          <w:szCs w:val="28"/>
-          <w:lang w:val="en-US"/>
-        </w:rPr>
-      </w:pPr>
-    </w:p>
-    <w:p>
-      <w:pPr>
-        <w:rPr>
-          <w:sz w:val="28"/>
-          <w:szCs w:val="28"/>
-          <w:lang w:val="en-US"/>
-        </w:rPr>
-      </w:pPr>
-    </w:p>
-    <w:p>
-      <w:pPr>
-        <w:jc w:val="center"/>
-        <w:rPr>
-          <w:b/>
-          <w:bCs/>
-          <w:sz w:val="40"/>
-          <w:szCs w:val="40"/>
-          <w:lang w:val="en-US"/>
-        </w:rPr>
-      </w:pPr>
-      <w:r>
-        <w:rPr>
-          <w:b/>
-          <w:bCs/>
-          <w:sz w:val="40"/>
-          <w:szCs w:val="40"/>
-          <w:lang w:val="en-US"/>
-        </w:rPr>
+        <w:t xml:space="preserve">AND THEN FIND OUT BY </w:t>
+      </w:r>
+      <w:proofErr w:type="gramStart"/>
+      <w:r>
+        <w:rPr>
+          <w:sz w:val="28"/>
+          <w:szCs w:val="28"/>
+          <w:lang w:val="en-US"/>
+        </w:rPr>
+        <w:t>MYSELF</w:t>
+      </w:r>
+      <w:proofErr w:type="gramEnd"/>
+      <w:r>
+        <w:rPr>
+          <w:sz w:val="28"/>
+          <w:szCs w:val="28"/>
+          <w:lang w:val="en-US"/>
+        </w:rPr>
+        <w:t xml:space="preserve"> WHAT ML SOLVERS EXIST AND DECIDE WHAT TO DO THESIS ON. </w:t>
+      </w:r>
+    </w:p>
+    <w:p>
+      <w:pPr>
+        <w:rPr>
+          <w:sz w:val="28"/>
+          <w:szCs w:val="28"/>
+          <w:lang w:val="en-US"/>
+        </w:rPr>
+      </w:pPr>
+    </w:p>
+    <w:p>
+      <w:pPr>
+        <w:rPr>
+          <w:sz w:val="28"/>
+          <w:szCs w:val="28"/>
+          <w:lang w:val="en-US"/>
+        </w:rPr>
+      </w:pPr>
+    </w:p>
+    <w:p>
+      <w:pPr>
+        <w:rPr>
+          <w:sz w:val="28"/>
+          <w:szCs w:val="28"/>
+          <w:lang w:val="en-US"/>
+        </w:rPr>
+      </w:pPr>
+    </w:p>
+    <w:p>
+      <w:pPr>
+        <w:rPr>
+          <w:sz w:val="28"/>
+          <w:szCs w:val="28"/>
+          <w:lang w:val="en-US"/>
+        </w:rPr>
+      </w:pPr>
+    </w:p>
+    <w:p>
+      <w:pPr>
+        <w:rPr>
+          <w:sz w:val="28"/>
+          <w:szCs w:val="28"/>
+          <w:lang w:val="en-US"/>
+        </w:rPr>
+      </w:pPr>
+    </w:p>
+    <w:p>
+      <w:pPr>
+        <w:rPr>
+          <w:sz w:val="28"/>
+          <w:szCs w:val="28"/>
+          <w:lang w:val="en-US"/>
+        </w:rPr>
+      </w:pPr>
+    </w:p>
+    <w:p>
+      <w:pPr>
+        <w:rPr>
+          <w:sz w:val="28"/>
+          <w:szCs w:val="28"/>
+          <w:lang w:val="en-US"/>
+        </w:rPr>
+      </w:pPr>
+    </w:p>
+    <w:p>
+      <w:pPr>
+        <w:rPr>
+          <w:sz w:val="28"/>
+          <w:szCs w:val="28"/>
+          <w:lang w:val="en-US"/>
+        </w:rPr>
+      </w:pPr>
+    </w:p>
+    <w:p>
+      <w:pPr>
+        <w:rPr>
+          <w:sz w:val="28"/>
+          <w:szCs w:val="28"/>
+          <w:lang w:val="en-US"/>
+        </w:rPr>
+      </w:pPr>
+    </w:p>
+    <w:p>
+      <w:pPr>
+        <w:rPr>
+          <w:sz w:val="28"/>
+          <w:szCs w:val="28"/>
+          <w:lang w:val="en-US"/>
+        </w:rPr>
+      </w:pPr>
+    </w:p>
+    <w:p>
+      <w:pPr>
+        <w:rPr>
+          <w:sz w:val="28"/>
+          <w:szCs w:val="28"/>
+          <w:lang w:val="en-US"/>
+        </w:rPr>
+      </w:pPr>
+    </w:p>
+    <w:p>
+      <w:pPr>
+        <w:rPr>
+          <w:sz w:val="28"/>
+          <w:szCs w:val="28"/>
+          <w:lang w:val="en-US"/>
+        </w:rPr>
+      </w:pPr>
+    </w:p>
+    <w:p>
+      <w:pPr>
+        <w:rPr>
+          <w:sz w:val="28"/>
+          <w:szCs w:val="28"/>
+          <w:lang w:val="en-US"/>
+        </w:rPr>
+      </w:pPr>
+    </w:p>
+    <w:p>
+      <w:pPr>
+        <w:rPr>
+          <w:sz w:val="28"/>
+          <w:szCs w:val="28"/>
+          <w:lang w:val="en-US"/>
+        </w:rPr>
+      </w:pPr>
+    </w:p>
+    <w:p>
+      <w:pPr>
+        <w:rPr>
+          <w:sz w:val="28"/>
+          <w:szCs w:val="28"/>
+          <w:lang w:val="en-US"/>
+        </w:rPr>
+      </w:pPr>
+    </w:p>
+    <w:p>
+      <w:pPr>
+        <w:rPr>
+          <w:sz w:val="28"/>
+          <w:szCs w:val="28"/>
+          <w:lang w:val="en-US"/>
+        </w:rPr>
+      </w:pPr>
+    </w:p>
+    <w:p>
+      <w:pPr>
+        <w:rPr>
+          <w:sz w:val="28"/>
+          <w:szCs w:val="28"/>
+          <w:lang w:val="en-US"/>
+        </w:rPr>
+      </w:pPr>
+    </w:p>
+    <w:p>
+      <w:pPr>
+        <w:rPr>
+          <w:sz w:val="28"/>
+          <w:szCs w:val="28"/>
+          <w:lang w:val="en-US"/>
+        </w:rPr>
+      </w:pPr>
+    </w:p>
+    <w:p>
+      <w:pPr>
+        <w:rPr>
+          <w:sz w:val="28"/>
+          <w:szCs w:val="28"/>
+          <w:lang w:val="en-US"/>
+        </w:rPr>
+      </w:pPr>
+    </w:p>
+    <w:p>
+      <w:pPr>
+        <w:rPr>
+          <w:sz w:val="28"/>
+          <w:szCs w:val="28"/>
+          <w:lang w:val="en-US"/>
+        </w:rPr>
+      </w:pPr>
+    </w:p>
+    <w:p>
+      <w:pPr>
+        <w:jc w:val="center"/>
+        <w:rPr>
+          <w:b/>
+          <w:bCs/>
+          <w:sz w:val="40"/>
+          <w:szCs w:val="40"/>
+          <w:lang w:val="en-US"/>
+        </w:rPr>
+      </w:pPr>
+      <w:r>
+        <w:rPr>
+          <w:b/>
+          <w:bCs/>
+          <w:sz w:val="40"/>
+          <w:szCs w:val="40"/>
+          <w:lang w:val="en-US"/>
+        </w:rPr>
+        <w:lastRenderedPageBreak/>
         <w:t xml:space="preserve">Expressions </w:t>
       </w:r>
       <w:r>
@@ -8579,6 +8775,7 @@
           <w:szCs w:val="40"/>
           <w:lang w:val="en-US"/>
         </w:rPr>
+        <w:lastRenderedPageBreak/>
         <w:t>REFERENCES</w:t>
       </w:r>
     </w:p>
@@ -8647,7 +8844,6 @@
           <w:szCs w:val="28"/>
           <w:lang w:val="en-US"/>
         </w:rPr>
-        <w:lastRenderedPageBreak/>
         <w:t>[2]</w:t>
       </w:r>
       <w:r>
@@ -8717,6 +8913,7 @@
         <w:t xml:space="preserve">[Online]. </w:t>
       </w:r>
       <w:proofErr w:type="spellStart"/>
+      <w:proofErr w:type="gramStart"/>
       <w:r>
         <w:rPr>
           <w:sz w:val="28"/>
@@ -8732,7 +8929,16 @@
           <w:szCs w:val="28"/>
           <w:lang w:val="fr-FR"/>
         </w:rPr>
-        <w:t xml:space="preserve">: https://launchschool.com/books/dsa/read/exploring_time_complexities. </w:t>
+        <w:t>:</w:t>
+      </w:r>
+      <w:proofErr w:type="gramEnd"/>
+      <w:r>
+        <w:rPr>
+          <w:sz w:val="28"/>
+          <w:szCs w:val="28"/>
+          <w:lang w:val="fr-FR"/>
+        </w:rPr>
+        <w:t xml:space="preserve"> https://launchschool.com/books/dsa/read/exploring_time_complexities. </w:t>
       </w:r>
       <w:r>
         <w:rPr>
@@ -8932,6 +9138,7 @@
         <w:t xml:space="preserve">[Online]. </w:t>
       </w:r>
       <w:proofErr w:type="spellStart"/>
+      <w:proofErr w:type="gramStart"/>
       <w:r>
         <w:rPr>
           <w:sz w:val="28"/>
@@ -8947,7 +9154,16 @@
           <w:szCs w:val="28"/>
           <w:lang w:val="fr-FR"/>
         </w:rPr>
-        <w:t xml:space="preserve">: https://www.researchgate.net/publication/342335335_Computational_Complexity_TheoryPNPNP-Complete_and_NP-Hard_Problems. </w:t>
+        <w:t>:</w:t>
+      </w:r>
+      <w:proofErr w:type="gramEnd"/>
+      <w:r>
+        <w:rPr>
+          <w:sz w:val="28"/>
+          <w:szCs w:val="28"/>
+          <w:lang w:val="fr-FR"/>
+        </w:rPr>
+        <w:t xml:space="preserve"> https://www.researchgate.net/publication/342335335_Computational_Complexity_TheoryPNPNP-Complete_and_NP-Hard_Problems. </w:t>
       </w:r>
       <w:r>
         <w:rPr>
@@ -8981,6 +9197,7 @@
           <w:szCs w:val="28"/>
           <w:lang w:val="en-US"/>
         </w:rPr>
+        <w:lastRenderedPageBreak/>
         <w:t>[7]</w:t>
       </w:r>
       <w:r>
@@ -9121,7 +9338,6 @@
           <w:sz w:val="28"/>
           <w:szCs w:val="28"/>
         </w:rPr>
-        <w:lastRenderedPageBreak/>
         <w:t xml:space="preserve">[9] </w:t>
       </w:r>
       <w:r>
@@ -9235,6 +9451,7 @@
         <w:t xml:space="preserve">[Online]. </w:t>
       </w:r>
       <w:proofErr w:type="spellStart"/>
+      <w:proofErr w:type="gramStart"/>
       <w:r>
         <w:rPr>
           <w:sz w:val="28"/>
@@ -9250,7 +9467,16 @@
           <w:szCs w:val="28"/>
           <w:lang w:val="fr-FR"/>
         </w:rPr>
-        <w:t xml:space="preserve">: </w:t>
+        <w:t>:</w:t>
+      </w:r>
+      <w:proofErr w:type="gramEnd"/>
+      <w:r>
+        <w:rPr>
+          <w:sz w:val="28"/>
+          <w:szCs w:val="28"/>
+          <w:lang w:val="fr-FR"/>
+        </w:rPr>
+        <w:t xml:space="preserve"> </w:t>
       </w:r>
       <w:hyperlink r:id="rId8" w:history="1">
         <w:r>
@@ -9361,6 +9587,7 @@
         <w:t xml:space="preserve">[Online]. </w:t>
       </w:r>
       <w:proofErr w:type="spellStart"/>
+      <w:proofErr w:type="gramStart"/>
       <w:r>
         <w:rPr>
           <w:sz w:val="28"/>
@@ -9376,7 +9603,16 @@
           <w:szCs w:val="28"/>
           <w:lang w:val="fr-FR"/>
         </w:rPr>
-        <w:t xml:space="preserve">: </w:t>
+        <w:t>:</w:t>
+      </w:r>
+      <w:proofErr w:type="gramEnd"/>
+      <w:r>
+        <w:rPr>
+          <w:sz w:val="28"/>
+          <w:szCs w:val="28"/>
+          <w:lang w:val="fr-FR"/>
+        </w:rPr>
+        <w:t xml:space="preserve"> </w:t>
       </w:r>
       <w:hyperlink r:id="rId9" w:tgtFrame="_new" w:history="1">
         <w:r>
@@ -9503,6 +9739,7 @@
         <w:t xml:space="preserve">[Online]. </w:t>
       </w:r>
       <w:proofErr w:type="spellStart"/>
+      <w:proofErr w:type="gramStart"/>
       <w:r>
         <w:rPr>
           <w:sz w:val="28"/>
@@ -9518,7 +9755,16 @@
           <w:szCs w:val="28"/>
           <w:lang w:val="fr-FR"/>
         </w:rPr>
-        <w:t xml:space="preserve">: </w:t>
+        <w:t>:</w:t>
+      </w:r>
+      <w:proofErr w:type="gramEnd"/>
+      <w:r>
+        <w:rPr>
+          <w:sz w:val="28"/>
+          <w:szCs w:val="28"/>
+          <w:lang w:val="fr-FR"/>
+        </w:rPr>
+        <w:t xml:space="preserve"> </w:t>
       </w:r>
       <w:hyperlink r:id="rId10" w:tgtFrame="_new" w:history="1">
         <w:r>
@@ -9555,6 +9801,7 @@
           <w:szCs w:val="28"/>
           <w:lang w:val="en-US"/>
         </w:rPr>
+        <w:lastRenderedPageBreak/>
         <w:t>[14]</w:t>
       </w:r>
       <w:r>
@@ -9597,6 +9844,7 @@
         <w:t xml:space="preserve">[Online]. </w:t>
       </w:r>
       <w:proofErr w:type="spellStart"/>
+      <w:proofErr w:type="gramStart"/>
       <w:r>
         <w:rPr>
           <w:sz w:val="28"/>
@@ -9612,7 +9860,16 @@
           <w:szCs w:val="28"/>
           <w:lang w:val="fr-FR"/>
         </w:rPr>
-        <w:t xml:space="preserve">: </w:t>
+        <w:t>:</w:t>
+      </w:r>
+      <w:proofErr w:type="gramEnd"/>
+      <w:r>
+        <w:rPr>
+          <w:sz w:val="28"/>
+          <w:szCs w:val="28"/>
+          <w:lang w:val="fr-FR"/>
+        </w:rPr>
+        <w:t xml:space="preserve"> </w:t>
       </w:r>
       <w:hyperlink r:id="rId11" w:tgtFrame="_new" w:history="1">
         <w:r>
@@ -9693,44 +9950,252 @@
     <w:p>
       <w:pPr>
         <w:rPr>
-          <w:b/>
-          <w:bCs/>
-          <w:sz w:val="28"/>
-          <w:szCs w:val="28"/>
-        </w:rPr>
-      </w:pPr>
-      <w:r>
-        <w:rPr>
-          <w:b/>
-          <w:bCs/>
-          <w:sz w:val="28"/>
-          <w:szCs w:val="28"/>
+          <w:sz w:val="28"/>
+          <w:szCs w:val="28"/>
+        </w:rPr>
+      </w:pPr>
+    </w:p>
+    <w:p>
+      <w:pPr>
+        <w:rPr>
+          <w:sz w:val="28"/>
+          <w:szCs w:val="28"/>
+        </w:rPr>
+      </w:pPr>
+    </w:p>
+    <w:p>
+      <w:pPr>
+        <w:rPr>
+          <w:sz w:val="28"/>
+          <w:szCs w:val="28"/>
+        </w:rPr>
+      </w:pPr>
+    </w:p>
+    <w:p>
+      <w:pPr>
+        <w:rPr>
+          <w:sz w:val="28"/>
+          <w:szCs w:val="28"/>
+        </w:rPr>
+      </w:pPr>
+    </w:p>
+    <w:p>
+      <w:pPr>
+        <w:rPr>
+          <w:sz w:val="28"/>
+          <w:szCs w:val="28"/>
+        </w:rPr>
+      </w:pPr>
+    </w:p>
+    <w:p>
+      <w:pPr>
+        <w:rPr>
+          <w:sz w:val="28"/>
+          <w:szCs w:val="28"/>
+        </w:rPr>
+      </w:pPr>
+    </w:p>
+    <w:p>
+      <w:pPr>
+        <w:rPr>
+          <w:sz w:val="28"/>
+          <w:szCs w:val="28"/>
+        </w:rPr>
+      </w:pPr>
+    </w:p>
+    <w:p>
+      <w:pPr>
+        <w:rPr>
+          <w:sz w:val="28"/>
+          <w:szCs w:val="28"/>
+        </w:rPr>
+      </w:pPr>
+    </w:p>
+    <w:p>
+      <w:pPr>
+        <w:rPr>
+          <w:sz w:val="28"/>
+          <w:szCs w:val="28"/>
+        </w:rPr>
+      </w:pPr>
+    </w:p>
+    <w:p>
+      <w:pPr>
+        <w:rPr>
+          <w:sz w:val="28"/>
+          <w:szCs w:val="28"/>
+        </w:rPr>
+      </w:pPr>
+    </w:p>
+    <w:p>
+      <w:pPr>
+        <w:rPr>
+          <w:sz w:val="28"/>
+          <w:szCs w:val="28"/>
+        </w:rPr>
+      </w:pPr>
+    </w:p>
+    <w:p>
+      <w:pPr>
+        <w:rPr>
+          <w:sz w:val="28"/>
+          <w:szCs w:val="28"/>
+        </w:rPr>
+      </w:pPr>
+    </w:p>
+    <w:p>
+      <w:pPr>
+        <w:rPr>
+          <w:sz w:val="28"/>
+          <w:szCs w:val="28"/>
+        </w:rPr>
+      </w:pPr>
+    </w:p>
+    <w:p>
+      <w:pPr>
+        <w:rPr>
+          <w:sz w:val="28"/>
+          <w:szCs w:val="28"/>
+        </w:rPr>
+      </w:pPr>
+    </w:p>
+    <w:p>
+      <w:pPr>
+        <w:rPr>
+          <w:sz w:val="28"/>
+          <w:szCs w:val="28"/>
+        </w:rPr>
+      </w:pPr>
+    </w:p>
+    <w:p>
+      <w:pPr>
+        <w:rPr>
+          <w:sz w:val="28"/>
+          <w:szCs w:val="28"/>
+        </w:rPr>
+      </w:pPr>
+    </w:p>
+    <w:p>
+      <w:pPr>
+        <w:rPr>
+          <w:sz w:val="28"/>
+          <w:szCs w:val="28"/>
+        </w:rPr>
+      </w:pPr>
+    </w:p>
+    <w:p>
+      <w:pPr>
+        <w:rPr>
+          <w:sz w:val="28"/>
+          <w:szCs w:val="28"/>
+        </w:rPr>
+      </w:pPr>
+    </w:p>
+    <w:p>
+      <w:pPr>
+        <w:rPr>
+          <w:sz w:val="28"/>
+          <w:szCs w:val="28"/>
+        </w:rPr>
+      </w:pPr>
+    </w:p>
+    <w:p>
+      <w:pPr>
+        <w:rPr>
+          <w:sz w:val="28"/>
+          <w:szCs w:val="28"/>
+        </w:rPr>
+      </w:pPr>
+    </w:p>
+    <w:p>
+      <w:pPr>
+        <w:rPr>
+          <w:sz w:val="28"/>
+          <w:szCs w:val="28"/>
+        </w:rPr>
+      </w:pPr>
+    </w:p>
+    <w:p>
+      <w:pPr>
+        <w:rPr>
+          <w:sz w:val="28"/>
+          <w:szCs w:val="28"/>
+        </w:rPr>
+      </w:pPr>
+    </w:p>
+    <w:p>
+      <w:pPr>
+        <w:rPr>
+          <w:sz w:val="28"/>
+          <w:szCs w:val="28"/>
+        </w:rPr>
+      </w:pPr>
+    </w:p>
+    <w:p>
+      <w:pPr>
+        <w:rPr>
+          <w:sz w:val="28"/>
+          <w:szCs w:val="28"/>
+        </w:rPr>
+      </w:pPr>
+    </w:p>
+    <w:p>
+      <w:pPr>
+        <w:rPr>
+          <w:sz w:val="28"/>
+          <w:szCs w:val="28"/>
+        </w:rPr>
+      </w:pPr>
+    </w:p>
+    <w:p>
+      <w:pPr>
+        <w:rPr>
+          <w:sz w:val="28"/>
+          <w:szCs w:val="28"/>
+        </w:rPr>
+      </w:pPr>
+    </w:p>
+    <w:p>
+      <w:pPr>
+        <w:rPr>
+          <w:b/>
+          <w:bCs/>
+          <w:sz w:val="28"/>
+          <w:szCs w:val="28"/>
+        </w:rPr>
+      </w:pPr>
+      <w:r>
+        <w:rPr>
+          <w:b/>
+          <w:bCs/>
+          <w:sz w:val="28"/>
+          <w:szCs w:val="28"/>
+        </w:rPr>
+        <w:t>Appendix A –</w:t>
+      </w:r>
+      <w:r>
+        <w:rPr>
+          <w:b/>
+          <w:bCs/>
+          <w:sz w:val="28"/>
+          <w:szCs w:val="28"/>
+        </w:rPr>
+        <w:t xml:space="preserve"> DPLL Algorithm Implementation</w:t>
+      </w:r>
+    </w:p>
+    <w:p>
+      <w:pPr>
+        <w:rPr>
+          <w:sz w:val="28"/>
+          <w:szCs w:val="28"/>
+          <w:lang w:val="en-US"/>
+        </w:rPr>
+      </w:pPr>
+      <w:r>
+        <w:rPr>
+          <w:noProof/>
         </w:rPr>
         <w:lastRenderedPageBreak/>
-        <w:t>Appendix A –</w:t>
-      </w:r>
-      <w:r>
-        <w:rPr>
-          <w:b/>
-          <w:bCs/>
-          <w:sz w:val="28"/>
-          <w:szCs w:val="28"/>
-        </w:rPr>
-        <w:t xml:space="preserve"> DPLL Algorithm Implementation</w:t>
-      </w:r>
-    </w:p>
-    <w:p>
-      <w:pPr>
-        <w:rPr>
-          <w:sz w:val="28"/>
-          <w:szCs w:val="28"/>
-          <w:lang w:val="en-US"/>
-        </w:rPr>
-      </w:pPr>
-      <w:r>
-        <w:rPr>
-          <w:noProof/>
-        </w:rPr>
         <w:drawing>
           <wp:inline distT="0" distB="0" distL="0" distR="0" wp14:anchorId="1861979F" wp14:editId="2E362189">
             <wp:extent cx="5731510" cy="7793990"/>
@@ -9809,6 +10274,7 @@
         <w:t>Placeholder</w:t>
       </w:r>
       <w:proofErr w:type="spellEnd"/>
+      <w:proofErr w:type="gramStart"/>
       <w:r>
         <w:rPr>
           <w:b/>
@@ -9825,7 +10291,16 @@
           <w:szCs w:val="28"/>
           <w:lang w:val="fr-FR"/>
         </w:rPr>
-        <w:t xml:space="preserve">: </w:t>
+        <w:t>:</w:t>
+      </w:r>
+      <w:proofErr w:type="gramEnd"/>
+      <w:r>
+        <w:rPr>
+          <w:sz w:val="28"/>
+          <w:szCs w:val="28"/>
+          <w:lang w:val="fr-FR"/>
+        </w:rPr>
+        <w:t xml:space="preserve"> </w:t>
       </w:r>
       <w:r>
         <w:rPr>
@@ -9996,6 +10471,7 @@
         <w:t>Placeholder</w:t>
       </w:r>
       <w:proofErr w:type="spellEnd"/>
+      <w:proofErr w:type="gramStart"/>
       <w:r>
         <w:rPr>
           <w:b/>
@@ -10012,7 +10488,16 @@
           <w:szCs w:val="28"/>
           <w:lang w:val="fr-FR"/>
         </w:rPr>
-        <w:t xml:space="preserve">: DPLL </w:t>
+        <w:t>:</w:t>
+      </w:r>
+      <w:proofErr w:type="gramEnd"/>
+      <w:r>
+        <w:rPr>
+          <w:sz w:val="28"/>
+          <w:szCs w:val="28"/>
+          <w:lang w:val="fr-FR"/>
+        </w:rPr>
+        <w:t xml:space="preserve"> DPLL </w:t>
       </w:r>
       <w:proofErr w:type="spellStart"/>
       <w:r>
@@ -10157,6 +10642,7 @@
         <w:t>Placeholder</w:t>
       </w:r>
       <w:proofErr w:type="spellEnd"/>
+      <w:proofErr w:type="gramStart"/>
       <w:r>
         <w:rPr>
           <w:b/>
@@ -10173,7 +10659,16 @@
           <w:szCs w:val="28"/>
           <w:lang w:val="fr-FR"/>
         </w:rPr>
-        <w:t xml:space="preserve">: DPLL </w:t>
+        <w:t>:</w:t>
+      </w:r>
+      <w:proofErr w:type="gramEnd"/>
+      <w:r>
+        <w:rPr>
+          <w:sz w:val="28"/>
+          <w:szCs w:val="28"/>
+          <w:lang w:val="fr-FR"/>
+        </w:rPr>
+        <w:t xml:space="preserve"> DPLL </w:t>
       </w:r>
       <w:proofErr w:type="spellStart"/>
       <w:r>

</xml_diff>

<commit_message>
Finished DPLL, Started CDCL
</commit_message>
<xml_diff>
--- a/THESIS START.docx
+++ b/THESIS START.docx
@@ -21,6 +21,16 @@
           <w:szCs w:val="40"/>
           <w:lang w:val="en-US"/>
         </w:rPr>
+        <w:t>aa</w:t>
+      </w:r>
+      <w:r>
+        <w:rPr>
+          <w:b/>
+          <w:bCs/>
+          <w:sz w:val="40"/>
+          <w:szCs w:val="40"/>
+          <w:lang w:val="en-US"/>
+        </w:rPr>
         <w:tab/>
       </w:r>
       <w:r>
@@ -3689,6 +3699,44 @@
       <w:pPr>
         <w:jc w:val="center"/>
         <w:rPr>
+          <w:sz w:val="28"/>
+          <w:szCs w:val="28"/>
+          <w:lang w:val="en-US"/>
+        </w:rPr>
+      </w:pPr>
+      <w:r>
+        <w:rPr>
+          <w:b/>
+          <w:bCs/>
+          <w:sz w:val="28"/>
+          <w:szCs w:val="28"/>
+          <w:lang w:val="en-US"/>
+        </w:rPr>
+        <w:t xml:space="preserve">Figure </w:t>
+      </w:r>
+      <w:r>
+        <w:rPr>
+          <w:b/>
+          <w:bCs/>
+          <w:sz w:val="28"/>
+          <w:szCs w:val="28"/>
+          <w:lang w:val="en-US"/>
+        </w:rPr>
+        <w:t>3.2</w:t>
+      </w:r>
+      <w:r>
+        <w:rPr>
+          <w:sz w:val="28"/>
+          <w:szCs w:val="28"/>
+          <w:lang w:val="en-US"/>
+        </w:rPr>
+        <w:t>: CDCL Algorithm Pseudocode</w:t>
+      </w:r>
+    </w:p>
+    <w:p>
+      <w:pPr>
+        <w:jc w:val="center"/>
+        <w:rPr>
           <w:b/>
           <w:bCs/>
           <w:sz w:val="40"/>
@@ -4902,6 +4950,7 @@
         <w:rPr>
           <w:noProof/>
         </w:rPr>
+        <w:lastRenderedPageBreak/>
         <w:drawing>
           <wp:inline distT="0" distB="0" distL="0" distR="0" wp14:anchorId="1B3C1850" wp14:editId="580C4131">
             <wp:extent cx="3363817" cy="2952750"/>
@@ -4969,7 +5018,6 @@
           <w:szCs w:val="28"/>
           <w:lang w:val="en-US"/>
         </w:rPr>
-        <w:lastRenderedPageBreak/>
         <w:t xml:space="preserve">Figure </w:t>
       </w:r>
       <w:r>
@@ -5220,6 +5268,7 @@
           <w:szCs w:val="28"/>
           <w:lang w:val="en-US"/>
         </w:rPr>
+        <w:lastRenderedPageBreak/>
         <w:t xml:space="preserve">Figure </w:t>
       </w:r>
       <w:r>
@@ -5518,7 +5567,6 @@
                 <w:szCs w:val="28"/>
                 <w:lang w:val="en-MT"/>
               </w:rPr>
-              <w:lastRenderedPageBreak/>
               <w:t>NP</w:t>
             </w:r>
           </w:p>
@@ -6031,7 +6079,15 @@
           <w:sz w:val="28"/>
           <w:szCs w:val="28"/>
         </w:rPr>
-        <w:t xml:space="preserve">, given a list of cities and the distances between them, the task is to determine the shortest possible route that visits each city exactly once and returns to the starting point. Verifying a proposed route’s total distance is fast (polynomial time), but finding the optimal route may require checking exponentially many possibilities </w:t>
+        <w:t xml:space="preserve">, given a list of cities and the distances between them, the task is to determine the shortest possible route that visits each city exactly once and returns to the starting point. Verifying a proposed route’s total distance is fast (polynomial time), but finding the optimal route may require </w:t>
+      </w:r>
+      <w:r>
+        <w:rPr>
+          <w:sz w:val="28"/>
+          <w:szCs w:val="28"/>
+        </w:rPr>
+        <w:lastRenderedPageBreak/>
+        <w:t xml:space="preserve">checking exponentially many possibilities </w:t>
       </w:r>
       <w:r>
         <w:rPr>
@@ -6189,231 +6245,231 @@
           <w:sz w:val="28"/>
           <w:szCs w:val="28"/>
         </w:rPr>
+        <w:t>they may lack efficient verifiers or even be undecidable. In contrast, NP-</w:t>
+      </w:r>
+      <w:r>
+        <w:rPr>
+          <w:sz w:val="28"/>
+          <w:szCs w:val="28"/>
+        </w:rPr>
+        <w:t>c</w:t>
+      </w:r>
+      <w:r>
+        <w:rPr>
+          <w:sz w:val="28"/>
+          <w:szCs w:val="28"/>
+        </w:rPr>
+        <w:t>omplete problems must be both in NP (verifiable in polynomial time) and NP-hard, placing them among the most difficult problems within NP</w:t>
+      </w:r>
+      <w:r>
+        <w:rPr>
+          <w:sz w:val="28"/>
+          <w:szCs w:val="28"/>
+        </w:rPr>
+        <w:t xml:space="preserve"> [6]</w:t>
+      </w:r>
+      <w:r>
+        <w:rPr>
+          <w:sz w:val="28"/>
+          <w:szCs w:val="28"/>
+        </w:rPr>
+        <w:t>.</w:t>
+      </w:r>
+    </w:p>
+    <w:p>
+      <w:pPr>
+        <w:rPr>
+          <w:sz w:val="28"/>
+          <w:szCs w:val="28"/>
+          <w:lang w:val="en-US"/>
+        </w:rPr>
+      </w:pPr>
+    </w:p>
+    <w:p>
+      <w:pPr>
+        <w:rPr>
+          <w:sz w:val="28"/>
+          <w:szCs w:val="28"/>
+          <w:lang w:val="en-US"/>
+        </w:rPr>
+      </w:pPr>
+      <w:r>
+        <w:rPr>
+          <w:sz w:val="28"/>
+          <w:szCs w:val="28"/>
+          <w:lang w:val="en-US"/>
+        </w:rPr>
+        <w:t xml:space="preserve">Such example of an NP-Hard problem is the Halting Problem, which asks </w:t>
+      </w:r>
+      <w:r>
+        <w:rPr>
+          <w:sz w:val="28"/>
+          <w:szCs w:val="28"/>
+        </w:rPr>
+        <w:t>whether a given computer program will eventually stop running (halt) or continue executing forever, for a specified input. Alan Turing proved in 1936 that there is no general algorithm capable of solving this problem for all possible program–input pairs, making it undecidable</w:t>
+      </w:r>
+      <w:r>
+        <w:rPr>
+          <w:sz w:val="28"/>
+          <w:szCs w:val="28"/>
+        </w:rPr>
+        <w:t xml:space="preserve"> [7].</w:t>
+      </w:r>
+    </w:p>
+    <w:p>
+      <w:pPr>
+        <w:rPr>
+          <w:sz w:val="28"/>
+          <w:szCs w:val="28"/>
+          <w:lang w:val="en-US"/>
+        </w:rPr>
+      </w:pPr>
+    </w:p>
+    <w:p>
+      <w:pPr>
+        <w:rPr>
+          <w:b/>
+          <w:bCs/>
+          <w:sz w:val="28"/>
+          <w:szCs w:val="28"/>
+          <w:lang w:val="en-US"/>
+        </w:rPr>
+      </w:pPr>
+      <w:r>
+        <w:rPr>
+          <w:b/>
+          <w:bCs/>
+          <w:sz w:val="28"/>
+          <w:szCs w:val="28"/>
+          <w:lang w:val="en-US"/>
+        </w:rPr>
+        <w:t>2.</w:t>
+      </w:r>
+      <w:r>
+        <w:rPr>
+          <w:b/>
+          <w:bCs/>
+          <w:sz w:val="28"/>
+          <w:szCs w:val="28"/>
+          <w:lang w:val="en-US"/>
+        </w:rPr>
+        <w:t>1.</w:t>
+      </w:r>
+      <w:r>
+        <w:rPr>
+          <w:b/>
+          <w:bCs/>
+          <w:sz w:val="28"/>
+          <w:szCs w:val="28"/>
+          <w:lang w:val="en-US"/>
+        </w:rPr>
+        <w:t>5 P vs NP Conclusion</w:t>
+      </w:r>
+    </w:p>
+    <w:p>
+      <w:pPr>
+        <w:rPr>
+          <w:sz w:val="28"/>
+          <w:szCs w:val="28"/>
+          <w:lang w:val="en-US"/>
+        </w:rPr>
+      </w:pPr>
+      <w:r>
+        <w:rPr>
+          <w:sz w:val="28"/>
+          <w:szCs w:val="28"/>
+          <w:lang w:val="en-US"/>
+        </w:rPr>
+        <w:t>Hence, P = NP is equivalent to stating “Is every problem whose solution is easy to check, also easy to solve?”</w:t>
+      </w:r>
+      <w:r>
+        <w:rPr>
+          <w:sz w:val="28"/>
+          <w:szCs w:val="28"/>
+          <w:lang w:val="en-US"/>
+        </w:rPr>
+        <w:t xml:space="preserve">. This question </w:t>
+      </w:r>
+      <w:r>
+        <w:rPr>
+          <w:sz w:val="28"/>
+          <w:szCs w:val="28"/>
+          <w:lang w:val="en-US"/>
+        </w:rPr>
+        <w:t>is</w:t>
+      </w:r>
+      <w:r>
+        <w:rPr>
+          <w:sz w:val="28"/>
+          <w:szCs w:val="28"/>
+          <w:lang w:val="en-US"/>
+        </w:rPr>
+        <w:t xml:space="preserve"> one of the most important open problems in theoretical computer science, with far-reaching implications.</w:t>
+      </w:r>
+      <w:r>
+        <w:rPr>
+          <w:sz w:val="28"/>
+          <w:szCs w:val="28"/>
+          <w:lang w:val="en-US"/>
+        </w:rPr>
+        <w:t xml:space="preserve"> If P = NP were proven true, a wide range of problems currently thought to be intractable could be solved efficiently, revolutionizing fields such as cryptography, optimization, logistics, artificial intelligence and bioinformatics amongst others. Conversely, if P != NP, it would confirm that certain problems are incapable of efficient solutions.</w:t>
+      </w:r>
+    </w:p>
+    <w:p>
+      <w:pPr>
+        <w:jc w:val="center"/>
+        <w:rPr>
+          <w:sz w:val="28"/>
+          <w:szCs w:val="28"/>
+          <w:lang w:val="en-US"/>
+        </w:rPr>
+      </w:pPr>
+    </w:p>
+    <w:p>
+      <w:pPr>
+        <w:jc w:val="center"/>
+        <w:rPr>
+          <w:sz w:val="28"/>
+          <w:szCs w:val="28"/>
+          <w:lang w:val="en-US"/>
+        </w:rPr>
+      </w:pPr>
+    </w:p>
+    <w:p>
+      <w:pPr>
+        <w:rPr>
+          <w:b/>
+          <w:bCs/>
+          <w:sz w:val="40"/>
+          <w:szCs w:val="40"/>
+          <w:lang w:val="en-US"/>
+        </w:rPr>
+      </w:pPr>
+      <w:r>
+        <w:rPr>
+          <w:b/>
+          <w:bCs/>
+          <w:sz w:val="40"/>
+          <w:szCs w:val="40"/>
+          <w:lang w:val="en-US"/>
+        </w:rPr>
+        <w:t>2.2 Boolean Satisfiability (SAT)</w:t>
+      </w:r>
+    </w:p>
+    <w:p>
+      <w:pPr>
+        <w:rPr>
+          <w:sz w:val="28"/>
+          <w:szCs w:val="28"/>
+        </w:rPr>
+      </w:pPr>
+      <w:r>
+        <w:rPr>
+          <w:sz w:val="28"/>
+          <w:szCs w:val="28"/>
+          <w:lang w:val="en-US"/>
+        </w:rPr>
         <w:lastRenderedPageBreak/>
-        <w:t>they may lack efficient verifiers or even be undecidable. In contrast, NP-</w:t>
-      </w:r>
-      <w:r>
-        <w:rPr>
-          <w:sz w:val="28"/>
-          <w:szCs w:val="28"/>
-        </w:rPr>
-        <w:t>c</w:t>
-      </w:r>
-      <w:r>
-        <w:rPr>
-          <w:sz w:val="28"/>
-          <w:szCs w:val="28"/>
-        </w:rPr>
-        <w:t>omplete problems must be both in NP (verifiable in polynomial time) and NP-hard, placing them among the most difficult problems within NP</w:t>
-      </w:r>
-      <w:r>
-        <w:rPr>
-          <w:sz w:val="28"/>
-          <w:szCs w:val="28"/>
-        </w:rPr>
-        <w:t xml:space="preserve"> [6]</w:t>
-      </w:r>
-      <w:r>
-        <w:rPr>
-          <w:sz w:val="28"/>
-          <w:szCs w:val="28"/>
-        </w:rPr>
-        <w:t>.</w:t>
-      </w:r>
-    </w:p>
-    <w:p>
-      <w:pPr>
-        <w:rPr>
-          <w:sz w:val="28"/>
-          <w:szCs w:val="28"/>
-          <w:lang w:val="en-US"/>
-        </w:rPr>
-      </w:pPr>
-    </w:p>
-    <w:p>
-      <w:pPr>
-        <w:rPr>
-          <w:sz w:val="28"/>
-          <w:szCs w:val="28"/>
-          <w:lang w:val="en-US"/>
-        </w:rPr>
-      </w:pPr>
-      <w:r>
-        <w:rPr>
-          <w:sz w:val="28"/>
-          <w:szCs w:val="28"/>
-          <w:lang w:val="en-US"/>
-        </w:rPr>
-        <w:t xml:space="preserve">Such example of an NP-Hard problem is the Halting Problem, which asks </w:t>
-      </w:r>
-      <w:r>
-        <w:rPr>
-          <w:sz w:val="28"/>
-          <w:szCs w:val="28"/>
-        </w:rPr>
-        <w:t>whether a given computer program will eventually stop running (halt) or continue executing forever, for a specified input. Alan Turing proved in 1936 that there is no general algorithm capable of solving this problem for all possible program–input pairs, making it undecidable</w:t>
-      </w:r>
-      <w:r>
-        <w:rPr>
-          <w:sz w:val="28"/>
-          <w:szCs w:val="28"/>
-        </w:rPr>
-        <w:t xml:space="preserve"> [7].</w:t>
-      </w:r>
-    </w:p>
-    <w:p>
-      <w:pPr>
-        <w:rPr>
-          <w:sz w:val="28"/>
-          <w:szCs w:val="28"/>
-          <w:lang w:val="en-US"/>
-        </w:rPr>
-      </w:pPr>
-    </w:p>
-    <w:p>
-      <w:pPr>
-        <w:rPr>
-          <w:b/>
-          <w:bCs/>
-          <w:sz w:val="28"/>
-          <w:szCs w:val="28"/>
-          <w:lang w:val="en-US"/>
-        </w:rPr>
-      </w:pPr>
-      <w:r>
-        <w:rPr>
-          <w:b/>
-          <w:bCs/>
-          <w:sz w:val="28"/>
-          <w:szCs w:val="28"/>
-          <w:lang w:val="en-US"/>
-        </w:rPr>
-        <w:t>2.</w:t>
-      </w:r>
-      <w:r>
-        <w:rPr>
-          <w:b/>
-          <w:bCs/>
-          <w:sz w:val="28"/>
-          <w:szCs w:val="28"/>
-          <w:lang w:val="en-US"/>
-        </w:rPr>
-        <w:t>1.</w:t>
-      </w:r>
-      <w:r>
-        <w:rPr>
-          <w:b/>
-          <w:bCs/>
-          <w:sz w:val="28"/>
-          <w:szCs w:val="28"/>
-          <w:lang w:val="en-US"/>
-        </w:rPr>
-        <w:t>5 P vs NP Conclusion</w:t>
-      </w:r>
-    </w:p>
-    <w:p>
-      <w:pPr>
-        <w:rPr>
-          <w:sz w:val="28"/>
-          <w:szCs w:val="28"/>
-          <w:lang w:val="en-US"/>
-        </w:rPr>
-      </w:pPr>
-      <w:r>
-        <w:rPr>
-          <w:sz w:val="28"/>
-          <w:szCs w:val="28"/>
-          <w:lang w:val="en-US"/>
-        </w:rPr>
-        <w:t>Hence, P = NP is equivalent to stating “Is every problem whose solution is easy to check, also easy to solve?”</w:t>
-      </w:r>
-      <w:r>
-        <w:rPr>
-          <w:sz w:val="28"/>
-          <w:szCs w:val="28"/>
-          <w:lang w:val="en-US"/>
-        </w:rPr>
-        <w:t xml:space="preserve">. This question </w:t>
-      </w:r>
-      <w:r>
-        <w:rPr>
-          <w:sz w:val="28"/>
-          <w:szCs w:val="28"/>
-          <w:lang w:val="en-US"/>
-        </w:rPr>
-        <w:t>is</w:t>
-      </w:r>
-      <w:r>
-        <w:rPr>
-          <w:sz w:val="28"/>
-          <w:szCs w:val="28"/>
-          <w:lang w:val="en-US"/>
-        </w:rPr>
-        <w:t xml:space="preserve"> one of the most important open problems in theoretical computer science, with far-reaching implications.</w:t>
-      </w:r>
-      <w:r>
-        <w:rPr>
-          <w:sz w:val="28"/>
-          <w:szCs w:val="28"/>
-          <w:lang w:val="en-US"/>
-        </w:rPr>
-        <w:t xml:space="preserve"> If P = NP were proven true, a wide range of problems currently thought to be intractable could be solved efficiently, revolutionizing fields such as cryptography, optimization, logistics, artificial intelligence and bioinformatics amongst others. Conversely, if P != NP, it would confirm that certain problems are incapable of efficient solutions.</w:t>
-      </w:r>
-    </w:p>
-    <w:p>
-      <w:pPr>
-        <w:jc w:val="center"/>
-        <w:rPr>
-          <w:sz w:val="28"/>
-          <w:szCs w:val="28"/>
-          <w:lang w:val="en-US"/>
-        </w:rPr>
-      </w:pPr>
-    </w:p>
-    <w:p>
-      <w:pPr>
-        <w:jc w:val="center"/>
-        <w:rPr>
-          <w:sz w:val="28"/>
-          <w:szCs w:val="28"/>
-          <w:lang w:val="en-US"/>
-        </w:rPr>
-      </w:pPr>
-    </w:p>
-    <w:p>
-      <w:pPr>
-        <w:rPr>
-          <w:b/>
-          <w:bCs/>
-          <w:sz w:val="40"/>
-          <w:szCs w:val="40"/>
-          <w:lang w:val="en-US"/>
-        </w:rPr>
-      </w:pPr>
-      <w:r>
-        <w:rPr>
-          <w:b/>
-          <w:bCs/>
-          <w:sz w:val="40"/>
-          <w:szCs w:val="40"/>
-          <w:lang w:val="en-US"/>
-        </w:rPr>
-        <w:t>2.2 Boolean Satisfiability (SAT)</w:t>
-      </w:r>
-    </w:p>
-    <w:p>
-      <w:pPr>
-        <w:rPr>
-          <w:sz w:val="28"/>
-          <w:szCs w:val="28"/>
-        </w:rPr>
-      </w:pPr>
-      <w:r>
-        <w:rPr>
-          <w:sz w:val="28"/>
-          <w:szCs w:val="28"/>
-          <w:lang w:val="en-US"/>
-        </w:rPr>
         <w:t xml:space="preserve">Boolean Satisfiability is the task of determining whether a Boolean formula can be made true by assigning truth values to its variables. Given a propositional formula: </w:t>
       </w:r>
       <w:r>
@@ -6638,7 +6694,6 @@
           <w:szCs w:val="28"/>
           <w:lang w:val="en-US"/>
         </w:rPr>
-        <w:lastRenderedPageBreak/>
         <w:t>To apply SAT solvers, which will be discussed on later throughout the paper – Boolean formulas are expressed in Conjunctive Normal Form:</w:t>
       </w:r>
     </w:p>
@@ -7174,16 +7229,7 @@
           <w:szCs w:val="28"/>
           <w:lang w:val="en-US"/>
         </w:rPr>
-        <w:t xml:space="preserve"> </w:t>
-      </w:r>
-      <w:r>
-        <w:rPr>
-          <w:sz w:val="28"/>
-          <w:szCs w:val="28"/>
-          <w:lang w:val="en-US"/>
-        </w:rPr>
-        <w:lastRenderedPageBreak/>
-        <w:t>in the thesis.  As a result, SAT-based approaches have become indispensable tools in diverse applications including software and hardware verification, security analysis, artificial intelligence and cryptography.</w:t>
+        <w:t xml:space="preserve"> in the thesis.  As a result, SAT-based approaches have become indispensable tools in diverse applications including software and hardware verification, security analysis, artificial intelligence and cryptography.</w:t>
       </w:r>
     </w:p>
     <w:p>
@@ -7386,6 +7432,7 @@
           <w:szCs w:val="28"/>
           <w:lang w:val="en-US"/>
         </w:rPr>
+        <w:lastRenderedPageBreak/>
         <w:t>Cryptanalysis</w:t>
       </w:r>
     </w:p>
@@ -7475,7 +7522,6 @@
           <w:szCs w:val="28"/>
           <w:lang w:val="en-US"/>
         </w:rPr>
-        <w:lastRenderedPageBreak/>
         <w:t>Furthermore, more modern and robust SAT solvers have been created throughout the years</w:t>
       </w:r>
     </w:p>
@@ -7838,6 +7884,7 @@
           <w:szCs w:val="28"/>
           <w:lang w:val="en-MT"/>
         </w:rPr>
+        <w:lastRenderedPageBreak/>
         <w:t>When a conflict is detected, backtrack to the most recent decision point and try an alternative assignment.</w:t>
       </w:r>
     </w:p>
@@ -7917,7 +7964,6 @@
         <w:rPr>
           <w:noProof/>
         </w:rPr>
-        <w:lastRenderedPageBreak/>
         <w:drawing>
           <wp:inline distT="0" distB="0" distL="0" distR="0" wp14:anchorId="499846DF" wp14:editId="71E3C7E7">
             <wp:extent cx="5731510" cy="3850005"/>
@@ -8158,72 +8204,1321 @@
           <w:szCs w:val="40"/>
           <w:lang w:val="en-US"/>
         </w:rPr>
+        <w:t>3.3 CDCL Algorithm</w:t>
+      </w:r>
+    </w:p>
+    <w:p>
+      <w:pPr>
+        <w:rPr>
+          <w:sz w:val="28"/>
+          <w:szCs w:val="28"/>
+          <w:lang w:val="en-US"/>
+        </w:rPr>
+      </w:pPr>
+      <w:r>
+        <w:rPr>
+          <w:sz w:val="28"/>
+          <w:szCs w:val="28"/>
+          <w:lang w:val="en-US"/>
+        </w:rPr>
+        <w:t>The Conflict-Driven Clause Learning Algorithm is an extension over DPLL, retaining many components such as unit propagation and backtracking. However, it adds several powerful add-ons which are particularly effective on large, real-world formulas [16]. The CDCL algorithm works as such:</w:t>
+      </w:r>
+    </w:p>
+    <w:p>
+      <w:pPr>
+        <w:rPr>
+          <w:sz w:val="28"/>
+          <w:szCs w:val="28"/>
+          <w:lang w:val="en-US"/>
+        </w:rPr>
+      </w:pPr>
+    </w:p>
+    <w:p>
+      <w:pPr>
+        <w:pStyle w:val="ListParagraph"/>
+        <w:numPr>
+          <w:ilvl w:val="0"/>
+          <w:numId w:val="17"/>
+        </w:numPr>
+        <w:rPr>
+          <w:sz w:val="28"/>
+          <w:szCs w:val="28"/>
+          <w:lang w:val="en-MT"/>
+        </w:rPr>
+      </w:pPr>
+      <w:r>
+        <w:rPr>
+          <w:b/>
+          <w:bCs/>
+          <w:sz w:val="28"/>
+          <w:szCs w:val="28"/>
+          <w:lang w:val="en-MT"/>
+        </w:rPr>
+        <w:t>Unit Clause Rule</w:t>
+      </w:r>
+    </w:p>
+    <w:p>
+      <w:pPr>
+        <w:pStyle w:val="ListParagraph"/>
+        <w:numPr>
+          <w:ilvl w:val="0"/>
+          <w:numId w:val="11"/>
+        </w:numPr>
+        <w:rPr>
+          <w:sz w:val="28"/>
+          <w:szCs w:val="28"/>
+          <w:lang w:val="en-MT"/>
+        </w:rPr>
+      </w:pPr>
+      <w:r>
+        <w:rPr>
+          <w:sz w:val="28"/>
+          <w:szCs w:val="28"/>
+          <w:lang w:val="en-MT"/>
+        </w:rPr>
+        <w:t>If a clause has only one literal, that literal must be true to satisfy the clause.</w:t>
+      </w:r>
+    </w:p>
+    <w:p>
+      <w:pPr>
+        <w:pStyle w:val="ListParagraph"/>
+        <w:numPr>
+          <w:ilvl w:val="0"/>
+          <w:numId w:val="11"/>
+        </w:numPr>
+        <w:rPr>
+          <w:sz w:val="28"/>
+          <w:szCs w:val="28"/>
+          <w:lang w:val="en-MT"/>
+        </w:rPr>
+      </w:pPr>
+      <w:r>
+        <w:rPr>
+          <w:sz w:val="28"/>
+          <w:szCs w:val="28"/>
+          <w:lang w:val="en-MT"/>
+        </w:rPr>
+        <w:t>Assign it as true, remove all clauses containing it, and delete its negation from other clauses.</w:t>
+      </w:r>
+    </w:p>
+    <w:p>
+      <w:pPr>
+        <w:pStyle w:val="ListParagraph"/>
+        <w:numPr>
+          <w:ilvl w:val="0"/>
+          <w:numId w:val="17"/>
+        </w:numPr>
+        <w:rPr>
+          <w:sz w:val="28"/>
+          <w:szCs w:val="28"/>
+          <w:lang w:val="en-MT"/>
+        </w:rPr>
+      </w:pPr>
+      <w:r>
+        <w:rPr>
+          <w:b/>
+          <w:bCs/>
+          <w:sz w:val="28"/>
+          <w:szCs w:val="28"/>
+          <w:lang w:val="en-MT"/>
+        </w:rPr>
+        <w:t>Pure Literal Elimination</w:t>
+      </w:r>
+    </w:p>
+    <w:p>
+      <w:pPr>
+        <w:pStyle w:val="ListParagraph"/>
+        <w:numPr>
+          <w:ilvl w:val="0"/>
+          <w:numId w:val="12"/>
+        </w:numPr>
+        <w:rPr>
+          <w:sz w:val="28"/>
+          <w:szCs w:val="28"/>
+          <w:lang w:val="en-MT"/>
+        </w:rPr>
+      </w:pPr>
+      <w:r>
+        <w:rPr>
+          <w:sz w:val="28"/>
+          <w:szCs w:val="28"/>
+          <w:lang w:val="en-MT"/>
+        </w:rPr>
+        <w:t>If a variable appears with only one polarity (always positive or always negated), assign it to satisfy all clauses containing it.</w:t>
+      </w:r>
+    </w:p>
+    <w:p>
+      <w:pPr>
+        <w:pStyle w:val="ListParagraph"/>
+        <w:numPr>
+          <w:ilvl w:val="0"/>
+          <w:numId w:val="12"/>
+        </w:numPr>
+        <w:rPr>
+          <w:sz w:val="28"/>
+          <w:szCs w:val="28"/>
+          <w:lang w:val="en-MT"/>
+        </w:rPr>
+      </w:pPr>
+      <w:r>
+        <w:rPr>
+          <w:sz w:val="28"/>
+          <w:szCs w:val="28"/>
+          <w:lang w:val="en-MT"/>
+        </w:rPr>
+        <w:t>Remove the satisfied clauses from the formula.</w:t>
+      </w:r>
+    </w:p>
+    <w:p>
+      <w:pPr>
+        <w:pStyle w:val="ListParagraph"/>
+        <w:numPr>
+          <w:ilvl w:val="0"/>
+          <w:numId w:val="17"/>
+        </w:numPr>
+        <w:rPr>
+          <w:sz w:val="28"/>
+          <w:szCs w:val="28"/>
+          <w:lang w:val="en-MT"/>
+        </w:rPr>
+      </w:pPr>
+      <w:r>
+        <w:rPr>
+          <w:b/>
+          <w:bCs/>
+          <w:sz w:val="28"/>
+          <w:szCs w:val="28"/>
+          <w:lang w:val="en-MT"/>
+        </w:rPr>
+        <w:t>Unit Clause Rule</w:t>
+      </w:r>
+    </w:p>
+    <w:p>
+      <w:pPr>
+        <w:pStyle w:val="ListParagraph"/>
+        <w:numPr>
+          <w:ilvl w:val="0"/>
+          <w:numId w:val="11"/>
+        </w:numPr>
+        <w:rPr>
+          <w:sz w:val="28"/>
+          <w:szCs w:val="28"/>
+          <w:lang w:val="en-MT"/>
+        </w:rPr>
+      </w:pPr>
+      <w:r>
+        <w:rPr>
+          <w:sz w:val="28"/>
+          <w:szCs w:val="28"/>
+          <w:lang w:val="en-MT"/>
+        </w:rPr>
+        <w:t>If a clause has only one literal, that literal must be true to satisfy the clause.</w:t>
+      </w:r>
+    </w:p>
+    <w:p>
+      <w:pPr>
+        <w:pStyle w:val="ListParagraph"/>
+        <w:numPr>
+          <w:ilvl w:val="0"/>
+          <w:numId w:val="11"/>
+        </w:numPr>
+        <w:rPr>
+          <w:sz w:val="28"/>
+          <w:szCs w:val="28"/>
+          <w:lang w:val="en-MT"/>
+        </w:rPr>
+      </w:pPr>
+      <w:r>
+        <w:rPr>
+          <w:sz w:val="28"/>
+          <w:szCs w:val="28"/>
+          <w:lang w:val="en-MT"/>
+        </w:rPr>
+        <w:t>Assign it as true, remove all clauses containing it, and delete its negation from other clauses.</w:t>
+      </w:r>
+    </w:p>
+    <w:p>
+      <w:pPr>
+        <w:pStyle w:val="ListParagraph"/>
+        <w:numPr>
+          <w:ilvl w:val="0"/>
+          <w:numId w:val="17"/>
+        </w:numPr>
+        <w:rPr>
+          <w:sz w:val="28"/>
+          <w:szCs w:val="28"/>
+          <w:lang w:val="en-MT"/>
+        </w:rPr>
+      </w:pPr>
+      <w:r>
+        <w:rPr>
+          <w:b/>
+          <w:bCs/>
+          <w:sz w:val="28"/>
+          <w:szCs w:val="28"/>
+          <w:lang w:val="en-MT"/>
+        </w:rPr>
+        <w:t>Pure Literal Elimination</w:t>
+      </w:r>
+    </w:p>
+    <w:p>
+      <w:pPr>
+        <w:pStyle w:val="ListParagraph"/>
+        <w:numPr>
+          <w:ilvl w:val="0"/>
+          <w:numId w:val="12"/>
+        </w:numPr>
+        <w:rPr>
+          <w:sz w:val="28"/>
+          <w:szCs w:val="28"/>
+          <w:lang w:val="en-MT"/>
+        </w:rPr>
+      </w:pPr>
+      <w:r>
+        <w:rPr>
+          <w:sz w:val="28"/>
+          <w:szCs w:val="28"/>
+          <w:lang w:val="en-MT"/>
+        </w:rPr>
+        <w:t>If a variable appears with only one polarity (always positive or always negated), assign it to satisfy all clauses containing it.</w:t>
+      </w:r>
+    </w:p>
+    <w:p>
+      <w:pPr>
+        <w:pStyle w:val="ListParagraph"/>
+        <w:numPr>
+          <w:ilvl w:val="0"/>
+          <w:numId w:val="12"/>
+        </w:numPr>
+        <w:rPr>
+          <w:sz w:val="28"/>
+          <w:szCs w:val="28"/>
+          <w:lang w:val="en-MT"/>
+        </w:rPr>
+      </w:pPr>
+      <w:r>
+        <w:rPr>
+          <w:sz w:val="28"/>
+          <w:szCs w:val="28"/>
+          <w:lang w:val="en-MT"/>
+        </w:rPr>
+        <w:t>Remove the satisfied clauses from the formula.</w:t>
+      </w:r>
+    </w:p>
+    <w:p>
+      <w:pPr>
+        <w:pStyle w:val="ListParagraph"/>
+        <w:numPr>
+          <w:ilvl w:val="0"/>
+          <w:numId w:val="17"/>
+        </w:numPr>
+        <w:rPr>
+          <w:sz w:val="28"/>
+          <w:szCs w:val="28"/>
+          <w:lang w:val="en-MT"/>
+        </w:rPr>
+      </w:pPr>
+      <w:r>
+        <w:rPr>
+          <w:b/>
+          <w:bCs/>
+          <w:sz w:val="28"/>
+          <w:szCs w:val="28"/>
+          <w:lang w:val="en-MT"/>
+        </w:rPr>
+        <w:t>Unit Clause Rule</w:t>
+      </w:r>
+    </w:p>
+    <w:p>
+      <w:pPr>
+        <w:pStyle w:val="ListParagraph"/>
+        <w:numPr>
+          <w:ilvl w:val="0"/>
+          <w:numId w:val="11"/>
+        </w:numPr>
+        <w:rPr>
+          <w:sz w:val="28"/>
+          <w:szCs w:val="28"/>
+          <w:lang w:val="en-MT"/>
+        </w:rPr>
+      </w:pPr>
+      <w:r>
+        <w:rPr>
+          <w:sz w:val="28"/>
+          <w:szCs w:val="28"/>
+          <w:lang w:val="en-MT"/>
+        </w:rPr>
+        <w:t>If a clause has only one literal, that literal must be true to satisfy the clause.</w:t>
+      </w:r>
+    </w:p>
+    <w:p>
+      <w:pPr>
+        <w:pStyle w:val="ListParagraph"/>
+        <w:numPr>
+          <w:ilvl w:val="0"/>
+          <w:numId w:val="11"/>
+        </w:numPr>
+        <w:rPr>
+          <w:sz w:val="28"/>
+          <w:szCs w:val="28"/>
+          <w:lang w:val="en-MT"/>
+        </w:rPr>
+      </w:pPr>
+      <w:r>
+        <w:rPr>
+          <w:sz w:val="28"/>
+          <w:szCs w:val="28"/>
+          <w:lang w:val="en-MT"/>
+        </w:rPr>
+        <w:t>Assign it as true, remove all clauses containing it, and delete its negation from other clauses.</w:t>
+      </w:r>
+    </w:p>
+    <w:p>
+      <w:pPr>
+        <w:pStyle w:val="ListParagraph"/>
+        <w:numPr>
+          <w:ilvl w:val="0"/>
+          <w:numId w:val="17"/>
+        </w:numPr>
+        <w:rPr>
+          <w:sz w:val="28"/>
+          <w:szCs w:val="28"/>
+          <w:lang w:val="en-MT"/>
+        </w:rPr>
+      </w:pPr>
+      <w:r>
+        <w:rPr>
+          <w:b/>
+          <w:bCs/>
+          <w:sz w:val="28"/>
+          <w:szCs w:val="28"/>
+          <w:lang w:val="en-MT"/>
+        </w:rPr>
         <w:lastRenderedPageBreak/>
+        <w:t>Pure Literal Elimination</w:t>
+      </w:r>
+    </w:p>
+    <w:p>
+      <w:pPr>
+        <w:pStyle w:val="ListParagraph"/>
+        <w:numPr>
+          <w:ilvl w:val="0"/>
+          <w:numId w:val="12"/>
+        </w:numPr>
+        <w:rPr>
+          <w:sz w:val="28"/>
+          <w:szCs w:val="28"/>
+          <w:lang w:val="en-MT"/>
+        </w:rPr>
+      </w:pPr>
+      <w:r>
+        <w:rPr>
+          <w:sz w:val="28"/>
+          <w:szCs w:val="28"/>
+          <w:lang w:val="en-MT"/>
+        </w:rPr>
+        <w:t>If a variable appears with only one polarity (always positive or always negated), assign it to satisfy all clauses containing it.</w:t>
+      </w:r>
+    </w:p>
+    <w:p>
+      <w:pPr>
+        <w:pStyle w:val="ListParagraph"/>
+        <w:numPr>
+          <w:ilvl w:val="0"/>
+          <w:numId w:val="12"/>
+        </w:numPr>
+        <w:rPr>
+          <w:sz w:val="28"/>
+          <w:szCs w:val="28"/>
+          <w:lang w:val="en-MT"/>
+        </w:rPr>
+      </w:pPr>
+      <w:r>
+        <w:rPr>
+          <w:sz w:val="28"/>
+          <w:szCs w:val="28"/>
+          <w:lang w:val="en-MT"/>
+        </w:rPr>
+        <w:t>Remove the satisfied clauses from the formula.</w:t>
+      </w:r>
+    </w:p>
+    <w:p>
+      <w:pPr>
+        <w:pStyle w:val="ListParagraph"/>
+        <w:numPr>
+          <w:ilvl w:val="0"/>
+          <w:numId w:val="17"/>
+        </w:numPr>
+        <w:rPr>
+          <w:sz w:val="28"/>
+          <w:szCs w:val="28"/>
+          <w:lang w:val="en-MT"/>
+        </w:rPr>
+      </w:pPr>
+      <w:r>
+        <w:rPr>
+          <w:b/>
+          <w:bCs/>
+          <w:sz w:val="28"/>
+          <w:szCs w:val="28"/>
+          <w:lang w:val="en-MT"/>
+        </w:rPr>
+        <w:t>Unit Clause Rule</w:t>
+      </w:r>
+    </w:p>
+    <w:p>
+      <w:pPr>
+        <w:pStyle w:val="ListParagraph"/>
+        <w:numPr>
+          <w:ilvl w:val="0"/>
+          <w:numId w:val="11"/>
+        </w:numPr>
+        <w:rPr>
+          <w:sz w:val="28"/>
+          <w:szCs w:val="28"/>
+          <w:lang w:val="en-MT"/>
+        </w:rPr>
+      </w:pPr>
+      <w:r>
+        <w:rPr>
+          <w:sz w:val="28"/>
+          <w:szCs w:val="28"/>
+          <w:lang w:val="en-MT"/>
+        </w:rPr>
+        <w:t>If a clause has only one literal, that literal must be true to satisfy the clause.</w:t>
+      </w:r>
+    </w:p>
+    <w:p>
+      <w:pPr>
+        <w:pStyle w:val="ListParagraph"/>
+        <w:numPr>
+          <w:ilvl w:val="0"/>
+          <w:numId w:val="11"/>
+        </w:numPr>
+        <w:rPr>
+          <w:sz w:val="28"/>
+          <w:szCs w:val="28"/>
+          <w:lang w:val="en-MT"/>
+        </w:rPr>
+      </w:pPr>
+      <w:r>
+        <w:rPr>
+          <w:sz w:val="28"/>
+          <w:szCs w:val="28"/>
+          <w:lang w:val="en-MT"/>
+        </w:rPr>
+        <w:t>Assign it as true, remove all clauses containing it, and delete its negation from other clauses.</w:t>
+      </w:r>
+    </w:p>
+    <w:p>
+      <w:pPr>
+        <w:pStyle w:val="ListParagraph"/>
+        <w:numPr>
+          <w:ilvl w:val="0"/>
+          <w:numId w:val="17"/>
+        </w:numPr>
+        <w:rPr>
+          <w:sz w:val="28"/>
+          <w:szCs w:val="28"/>
+          <w:lang w:val="en-MT"/>
+        </w:rPr>
+      </w:pPr>
+      <w:r>
+        <w:rPr>
+          <w:b/>
+          <w:bCs/>
+          <w:sz w:val="28"/>
+          <w:szCs w:val="28"/>
+          <w:lang w:val="en-MT"/>
+        </w:rPr>
+        <w:t>Pure Literal Elimination</w:t>
+      </w:r>
+    </w:p>
+    <w:p>
+      <w:pPr>
+        <w:pStyle w:val="ListParagraph"/>
+        <w:numPr>
+          <w:ilvl w:val="0"/>
+          <w:numId w:val="12"/>
+        </w:numPr>
+        <w:rPr>
+          <w:sz w:val="28"/>
+          <w:szCs w:val="28"/>
+          <w:lang w:val="en-MT"/>
+        </w:rPr>
+      </w:pPr>
+      <w:r>
+        <w:rPr>
+          <w:sz w:val="28"/>
+          <w:szCs w:val="28"/>
+          <w:lang w:val="en-MT"/>
+        </w:rPr>
+        <w:t>If a variable appears with only one polarity (always positive or always negated), assign it to satisfy all clauses containing it.</w:t>
+      </w:r>
+    </w:p>
+    <w:p>
+      <w:pPr>
+        <w:pStyle w:val="ListParagraph"/>
+        <w:numPr>
+          <w:ilvl w:val="0"/>
+          <w:numId w:val="12"/>
+        </w:numPr>
+        <w:rPr>
+          <w:sz w:val="28"/>
+          <w:szCs w:val="28"/>
+          <w:lang w:val="en-MT"/>
+        </w:rPr>
+      </w:pPr>
+      <w:r>
+        <w:rPr>
+          <w:sz w:val="28"/>
+          <w:szCs w:val="28"/>
+          <w:lang w:val="en-MT"/>
+        </w:rPr>
+        <w:t>Remove the satisfied clauses from the formula.</w:t>
+      </w:r>
+    </w:p>
+    <w:p>
+      <w:pPr>
+        <w:pStyle w:val="ListParagraph"/>
+        <w:numPr>
+          <w:ilvl w:val="0"/>
+          <w:numId w:val="17"/>
+        </w:numPr>
+        <w:rPr>
+          <w:sz w:val="28"/>
+          <w:szCs w:val="28"/>
+          <w:lang w:val="en-MT"/>
+        </w:rPr>
+      </w:pPr>
+      <w:r>
+        <w:rPr>
+          <w:b/>
+          <w:bCs/>
+          <w:sz w:val="28"/>
+          <w:szCs w:val="28"/>
+          <w:lang w:val="en-MT"/>
+        </w:rPr>
+        <w:t>Unit Clause Rule</w:t>
+      </w:r>
+    </w:p>
+    <w:p>
+      <w:pPr>
+        <w:pStyle w:val="ListParagraph"/>
+        <w:numPr>
+          <w:ilvl w:val="0"/>
+          <w:numId w:val="11"/>
+        </w:numPr>
+        <w:rPr>
+          <w:sz w:val="28"/>
+          <w:szCs w:val="28"/>
+          <w:lang w:val="en-MT"/>
+        </w:rPr>
+      </w:pPr>
+      <w:r>
+        <w:rPr>
+          <w:sz w:val="28"/>
+          <w:szCs w:val="28"/>
+          <w:lang w:val="en-MT"/>
+        </w:rPr>
+        <w:t>If a clause has only one literal, that literal must be true to satisfy the clause.</w:t>
+      </w:r>
+    </w:p>
+    <w:p>
+      <w:pPr>
+        <w:pStyle w:val="ListParagraph"/>
+        <w:numPr>
+          <w:ilvl w:val="0"/>
+          <w:numId w:val="11"/>
+        </w:numPr>
+        <w:rPr>
+          <w:sz w:val="28"/>
+          <w:szCs w:val="28"/>
+          <w:lang w:val="en-MT"/>
+        </w:rPr>
+      </w:pPr>
+      <w:r>
+        <w:rPr>
+          <w:sz w:val="28"/>
+          <w:szCs w:val="28"/>
+          <w:lang w:val="en-MT"/>
+        </w:rPr>
+        <w:t>Assign it as true, remove all clauses containing it, and delete its negation from other clauses.</w:t>
+      </w:r>
+    </w:p>
+    <w:p>
+      <w:pPr>
+        <w:pStyle w:val="ListParagraph"/>
+        <w:numPr>
+          <w:ilvl w:val="0"/>
+          <w:numId w:val="17"/>
+        </w:numPr>
+        <w:rPr>
+          <w:sz w:val="28"/>
+          <w:szCs w:val="28"/>
+          <w:lang w:val="en-MT"/>
+        </w:rPr>
+      </w:pPr>
+      <w:r>
+        <w:rPr>
+          <w:b/>
+          <w:bCs/>
+          <w:sz w:val="28"/>
+          <w:szCs w:val="28"/>
+          <w:lang w:val="en-MT"/>
+        </w:rPr>
+        <w:t>Pure Literal Elimination</w:t>
+      </w:r>
+    </w:p>
+    <w:p>
+      <w:pPr>
+        <w:pStyle w:val="ListParagraph"/>
+        <w:numPr>
+          <w:ilvl w:val="0"/>
+          <w:numId w:val="12"/>
+        </w:numPr>
+        <w:rPr>
+          <w:sz w:val="28"/>
+          <w:szCs w:val="28"/>
+          <w:lang w:val="en-MT"/>
+        </w:rPr>
+      </w:pPr>
+      <w:r>
+        <w:rPr>
+          <w:sz w:val="28"/>
+          <w:szCs w:val="28"/>
+          <w:lang w:val="en-MT"/>
+        </w:rPr>
+        <w:t>If a variable appears with only one polarity (always positive or always negated), assign it to satisfy all clauses containing it.</w:t>
+      </w:r>
+    </w:p>
+    <w:p>
+      <w:pPr>
+        <w:pStyle w:val="ListParagraph"/>
+        <w:numPr>
+          <w:ilvl w:val="0"/>
+          <w:numId w:val="12"/>
+        </w:numPr>
+        <w:rPr>
+          <w:sz w:val="28"/>
+          <w:szCs w:val="28"/>
+          <w:lang w:val="en-MT"/>
+        </w:rPr>
+      </w:pPr>
+      <w:r>
+        <w:rPr>
+          <w:sz w:val="28"/>
+          <w:szCs w:val="28"/>
+          <w:lang w:val="en-MT"/>
+        </w:rPr>
+        <w:t>Remove the satisfied clauses from the formula.</w:t>
+      </w:r>
+    </w:p>
+    <w:p>
+      <w:pPr>
+        <w:pStyle w:val="ListParagraph"/>
+        <w:numPr>
+          <w:ilvl w:val="0"/>
+          <w:numId w:val="17"/>
+        </w:numPr>
+        <w:rPr>
+          <w:sz w:val="28"/>
+          <w:szCs w:val="28"/>
+          <w:lang w:val="en-MT"/>
+        </w:rPr>
+      </w:pPr>
+      <w:r>
+        <w:rPr>
+          <w:b/>
+          <w:bCs/>
+          <w:sz w:val="28"/>
+          <w:szCs w:val="28"/>
+          <w:lang w:val="en-MT"/>
+        </w:rPr>
+        <w:t>Unit Clause Rule</w:t>
+      </w:r>
+    </w:p>
+    <w:p>
+      <w:pPr>
+        <w:pStyle w:val="ListParagraph"/>
+        <w:numPr>
+          <w:ilvl w:val="0"/>
+          <w:numId w:val="11"/>
+        </w:numPr>
+        <w:rPr>
+          <w:sz w:val="28"/>
+          <w:szCs w:val="28"/>
+          <w:lang w:val="en-MT"/>
+        </w:rPr>
+      </w:pPr>
+      <w:r>
+        <w:rPr>
+          <w:sz w:val="28"/>
+          <w:szCs w:val="28"/>
+          <w:lang w:val="en-MT"/>
+        </w:rPr>
+        <w:t>If a clause has only one literal, that literal must be true to satisfy the clause.</w:t>
+      </w:r>
+    </w:p>
+    <w:p>
+      <w:pPr>
+        <w:pStyle w:val="ListParagraph"/>
+        <w:numPr>
+          <w:ilvl w:val="0"/>
+          <w:numId w:val="11"/>
+        </w:numPr>
+        <w:rPr>
+          <w:sz w:val="28"/>
+          <w:szCs w:val="28"/>
+          <w:lang w:val="en-MT"/>
+        </w:rPr>
+      </w:pPr>
+      <w:r>
+        <w:rPr>
+          <w:sz w:val="28"/>
+          <w:szCs w:val="28"/>
+          <w:lang w:val="en-MT"/>
+        </w:rPr>
+        <w:t>Assign it as true, remove all clauses containing it, and delete its negation from other clauses.</w:t>
+      </w:r>
+    </w:p>
+    <w:p>
+      <w:pPr>
+        <w:pStyle w:val="ListParagraph"/>
+        <w:numPr>
+          <w:ilvl w:val="0"/>
+          <w:numId w:val="17"/>
+        </w:numPr>
+        <w:rPr>
+          <w:sz w:val="28"/>
+          <w:szCs w:val="28"/>
+          <w:lang w:val="en-MT"/>
+        </w:rPr>
+      </w:pPr>
+      <w:r>
+        <w:rPr>
+          <w:b/>
+          <w:bCs/>
+          <w:sz w:val="28"/>
+          <w:szCs w:val="28"/>
+          <w:lang w:val="en-MT"/>
+        </w:rPr>
+        <w:t>Pure Literal Elimination</w:t>
+      </w:r>
+    </w:p>
+    <w:p>
+      <w:pPr>
+        <w:pStyle w:val="ListParagraph"/>
+        <w:numPr>
+          <w:ilvl w:val="0"/>
+          <w:numId w:val="12"/>
+        </w:numPr>
+        <w:rPr>
+          <w:sz w:val="28"/>
+          <w:szCs w:val="28"/>
+          <w:lang w:val="en-MT"/>
+        </w:rPr>
+      </w:pPr>
+      <w:r>
+        <w:rPr>
+          <w:sz w:val="28"/>
+          <w:szCs w:val="28"/>
+          <w:lang w:val="en-MT"/>
+        </w:rPr>
+        <w:t>If a variable appears with only one polarity (always positive or always negated), assign it to satisfy all clauses containing it.</w:t>
+      </w:r>
+    </w:p>
+    <w:p>
+      <w:pPr>
+        <w:pStyle w:val="ListParagraph"/>
+        <w:numPr>
+          <w:ilvl w:val="0"/>
+          <w:numId w:val="12"/>
+        </w:numPr>
+        <w:rPr>
+          <w:sz w:val="28"/>
+          <w:szCs w:val="28"/>
+          <w:lang w:val="en-MT"/>
+        </w:rPr>
+      </w:pPr>
+      <w:r>
+        <w:rPr>
+          <w:sz w:val="28"/>
+          <w:szCs w:val="28"/>
+          <w:lang w:val="en-MT"/>
+        </w:rPr>
+        <w:t>Remove the satisfied clauses from the formula.</w:t>
+      </w:r>
+    </w:p>
+    <w:p>
+      <w:pPr>
+        <w:rPr>
+          <w:sz w:val="28"/>
+          <w:szCs w:val="28"/>
+          <w:lang w:val="en-MT"/>
+        </w:rPr>
+      </w:pPr>
+    </w:p>
+    <w:p>
+      <w:pPr>
+        <w:rPr>
+          <w:sz w:val="28"/>
+          <w:szCs w:val="28"/>
+          <w:lang w:val="en-MT"/>
+        </w:rPr>
+      </w:pPr>
+    </w:p>
+    <w:p>
+      <w:pPr>
+        <w:rPr>
+          <w:sz w:val="28"/>
+          <w:szCs w:val="28"/>
+          <w:lang w:val="en-MT"/>
+        </w:rPr>
+      </w:pPr>
+    </w:p>
+    <w:p>
+      <w:pPr>
+        <w:rPr>
+          <w:sz w:val="28"/>
+          <w:szCs w:val="28"/>
+          <w:lang w:val="en-MT"/>
+        </w:rPr>
+      </w:pPr>
+    </w:p>
+    <w:p>
+      <w:pPr>
+        <w:rPr>
+          <w:sz w:val="28"/>
+          <w:szCs w:val="28"/>
+          <w:lang w:val="en-MT"/>
+        </w:rPr>
+      </w:pPr>
+    </w:p>
+    <w:p>
+      <w:pPr>
+        <w:rPr>
+          <w:sz w:val="28"/>
+          <w:szCs w:val="28"/>
+          <w:lang w:val="en-MT"/>
+        </w:rPr>
+      </w:pPr>
+    </w:p>
+    <w:p>
+      <w:pPr>
+        <w:rPr>
+          <w:sz w:val="28"/>
+          <w:szCs w:val="28"/>
+          <w:lang w:val="en-MT"/>
+        </w:rPr>
+      </w:pPr>
+    </w:p>
+    <w:p>
+      <w:pPr>
+        <w:rPr>
+          <w:sz w:val="28"/>
+          <w:szCs w:val="28"/>
+          <w:lang w:val="en-MT"/>
+        </w:rPr>
+      </w:pPr>
+    </w:p>
+    <w:p>
+      <w:pPr>
+        <w:rPr>
+          <w:sz w:val="28"/>
+          <w:szCs w:val="28"/>
+          <w:lang w:val="en-MT"/>
+        </w:rPr>
+      </w:pPr>
+    </w:p>
+    <w:p>
+      <w:pPr>
+        <w:rPr>
+          <w:sz w:val="28"/>
+          <w:szCs w:val="28"/>
+          <w:lang w:val="en-MT"/>
+        </w:rPr>
+      </w:pPr>
+    </w:p>
+    <w:p>
+      <w:pPr>
+        <w:rPr>
+          <w:sz w:val="28"/>
+          <w:szCs w:val="28"/>
+          <w:lang w:val="en-US"/>
+        </w:rPr>
+      </w:pPr>
+      <w:r>
+        <w:rPr>
+          <w:sz w:val="28"/>
+          <w:szCs w:val="28"/>
+          <w:lang w:val="en-MT"/>
+        </w:rPr>
+        <w:t xml:space="preserve">The below depiction shows pseudocode of the </w:t>
+      </w:r>
+      <w:r>
+        <w:rPr>
+          <w:sz w:val="28"/>
+          <w:szCs w:val="28"/>
+          <w:lang w:val="en-MT"/>
+        </w:rPr>
+        <w:t>CDCL</w:t>
+      </w:r>
+      <w:r>
+        <w:rPr>
+          <w:sz w:val="28"/>
+          <w:szCs w:val="28"/>
+          <w:lang w:val="en-MT"/>
+        </w:rPr>
+        <w:t xml:space="preserve"> algorithm</w:t>
+      </w:r>
+    </w:p>
+    <w:p>
+      <w:pPr>
+        <w:rPr>
+          <w:sz w:val="28"/>
+          <w:szCs w:val="28"/>
+          <w:lang w:val="en-US"/>
+        </w:rPr>
+      </w:pPr>
+    </w:p>
+    <w:p>
+      <w:pPr>
+        <w:rPr>
+          <w:sz w:val="28"/>
+          <w:szCs w:val="28"/>
+          <w:lang w:val="en-MT"/>
+        </w:rPr>
+      </w:pPr>
+      <w:r>
+        <w:rPr>
+          <w:noProof/>
+        </w:rPr>
+        <w:drawing>
+          <wp:inline distT="0" distB="0" distL="0" distR="0" wp14:anchorId="3F6EE72E" wp14:editId="313121D8">
+            <wp:extent cx="5731510" cy="3204845"/>
+            <wp:effectExtent l="0" t="0" r="2540" b="0"/>
+            <wp:docPr id="858595150" name="Picture 1" descr="A screenshot of a computer code&#10;&#10;AI-generated content may be incorrect."/>
+            <wp:cNvGraphicFramePr>
+              <a:graphicFrameLocks xmlns:a="http://schemas.openxmlformats.org/drawingml/2006/main" noChangeAspect="1"/>
+            </wp:cNvGraphicFramePr>
+            <a:graphic xmlns:a="http://schemas.openxmlformats.org/drawingml/2006/main">
+              <a:graphicData uri="http://schemas.openxmlformats.org/drawingml/2006/picture">
+                <pic:pic xmlns:pic="http://schemas.openxmlformats.org/drawingml/2006/picture">
+                  <pic:nvPicPr>
+                    <pic:cNvPr id="858595150" name="Picture 1" descr="A screenshot of a computer code&#10;&#10;AI-generated content may be incorrect."/>
+                    <pic:cNvPicPr/>
+                  </pic:nvPicPr>
+                  <pic:blipFill>
+                    <a:blip r:embed="rId8"/>
+                    <a:stretch>
+                      <a:fillRect/>
+                    </a:stretch>
+                  </pic:blipFill>
+                  <pic:spPr>
+                    <a:xfrm>
+                      <a:off x="0" y="0"/>
+                      <a:ext cx="5731510" cy="3204845"/>
+                    </a:xfrm>
+                    <a:prstGeom prst="rect">
+                      <a:avLst/>
+                    </a:prstGeom>
+                  </pic:spPr>
+                </pic:pic>
+              </a:graphicData>
+            </a:graphic>
+          </wp:inline>
+        </w:drawing>
+      </w:r>
+    </w:p>
+    <w:p>
+      <w:pPr>
+        <w:jc w:val="center"/>
+        <w:rPr>
+          <w:sz w:val="28"/>
+          <w:szCs w:val="28"/>
+          <w:lang w:val="en-US"/>
+        </w:rPr>
+      </w:pPr>
+      <w:r>
+        <w:rPr>
+          <w:b/>
+          <w:bCs/>
+          <w:sz w:val="28"/>
+          <w:szCs w:val="28"/>
+          <w:lang w:val="en-US"/>
+        </w:rPr>
+        <w:t xml:space="preserve">Figure </w:t>
+      </w:r>
+      <w:r>
+        <w:rPr>
+          <w:b/>
+          <w:bCs/>
+          <w:sz w:val="28"/>
+          <w:szCs w:val="28"/>
+          <w:lang w:val="en-US"/>
+        </w:rPr>
         <w:t>3.</w:t>
       </w:r>
       <w:r>
         <w:rPr>
           <w:b/>
           <w:bCs/>
-          <w:sz w:val="40"/>
-          <w:szCs w:val="40"/>
-          <w:lang w:val="en-US"/>
-        </w:rPr>
-        <w:t>3 CDCL</w:t>
-      </w:r>
-      <w:r>
-        <w:rPr>
-          <w:b/>
-          <w:bCs/>
-          <w:sz w:val="40"/>
-          <w:szCs w:val="40"/>
-          <w:lang w:val="en-US"/>
-        </w:rPr>
-        <w:t xml:space="preserve"> Algorithm</w:t>
-      </w:r>
-    </w:p>
-    <w:p>
-      <w:pPr>
-        <w:rPr>
-          <w:sz w:val="28"/>
-          <w:szCs w:val="28"/>
-          <w:lang w:val="en-US"/>
-        </w:rPr>
-      </w:pPr>
-    </w:p>
-    <w:p>
-      <w:pPr>
-        <w:rPr>
-          <w:sz w:val="28"/>
-          <w:szCs w:val="28"/>
-          <w:lang w:val="en-US"/>
-        </w:rPr>
-      </w:pPr>
-    </w:p>
-    <w:p>
-      <w:pPr>
-        <w:rPr>
-          <w:sz w:val="28"/>
-          <w:szCs w:val="28"/>
-          <w:lang w:val="en-US"/>
-        </w:rPr>
-      </w:pPr>
-      <w:r>
-        <w:rPr>
-          <w:sz w:val="28"/>
-          <w:szCs w:val="28"/>
-          <w:lang w:val="en-US"/>
-        </w:rPr>
-        <w:t>3.</w:t>
-      </w:r>
-      <w:r>
-        <w:rPr>
-          <w:sz w:val="28"/>
-          <w:szCs w:val="28"/>
-          <w:lang w:val="en-US"/>
-        </w:rPr>
-        <w:t>CDCL</w:t>
-      </w:r>
+          <w:sz w:val="28"/>
+          <w:szCs w:val="28"/>
+          <w:lang w:val="en-US"/>
+        </w:rPr>
+        <w:t>2</w:t>
+      </w:r>
+      <w:r>
+        <w:rPr>
+          <w:sz w:val="28"/>
+          <w:szCs w:val="28"/>
+          <w:lang w:val="en-US"/>
+        </w:rPr>
+        <w:t xml:space="preserve">: </w:t>
+      </w:r>
+      <w:r>
+        <w:rPr>
+          <w:sz w:val="28"/>
+          <w:szCs w:val="28"/>
+          <w:lang w:val="en-US"/>
+        </w:rPr>
+        <w:t xml:space="preserve">CDCL Algorithm </w:t>
+      </w:r>
+      <w:r>
+        <w:rPr>
+          <w:sz w:val="28"/>
+          <w:szCs w:val="28"/>
+          <w:lang w:val="en-US"/>
+        </w:rPr>
+        <w:t>Pseudocode</w:t>
+      </w:r>
+    </w:p>
+    <w:p>
+      <w:pPr>
+        <w:rPr>
+          <w:sz w:val="28"/>
+          <w:szCs w:val="28"/>
+          <w:lang w:val="en-US"/>
+        </w:rPr>
+      </w:pPr>
+    </w:p>
+    <w:p>
+      <w:pPr>
+        <w:rPr>
+          <w:sz w:val="28"/>
+          <w:szCs w:val="28"/>
+          <w:lang w:val="en-US"/>
+        </w:rPr>
+      </w:pPr>
+    </w:p>
+    <w:p>
+      <w:pPr>
+        <w:rPr>
+          <w:sz w:val="28"/>
+          <w:szCs w:val="28"/>
+          <w:lang w:val="en-US"/>
+        </w:rPr>
+      </w:pPr>
+    </w:p>
+    <w:p>
+      <w:pPr>
+        <w:rPr>
+          <w:sz w:val="28"/>
+          <w:szCs w:val="28"/>
+          <w:lang w:val="en-US"/>
+        </w:rPr>
+      </w:pPr>
+    </w:p>
+    <w:p>
+      <w:pPr>
+        <w:rPr>
+          <w:sz w:val="28"/>
+          <w:szCs w:val="28"/>
+          <w:lang w:val="en-US"/>
+        </w:rPr>
+      </w:pPr>
+    </w:p>
+    <w:p>
+      <w:pPr>
+        <w:rPr>
+          <w:sz w:val="28"/>
+          <w:szCs w:val="28"/>
+          <w:lang w:val="en-US"/>
+        </w:rPr>
+      </w:pPr>
+    </w:p>
+    <w:p>
+      <w:pPr>
+        <w:rPr>
+          <w:sz w:val="28"/>
+          <w:szCs w:val="28"/>
+          <w:lang w:val="en-US"/>
+        </w:rPr>
+      </w:pPr>
+    </w:p>
+    <w:p>
+      <w:pPr>
+        <w:rPr>
+          <w:sz w:val="28"/>
+          <w:szCs w:val="28"/>
+          <w:lang w:val="en-US"/>
+        </w:rPr>
+      </w:pPr>
+    </w:p>
+    <w:p>
+      <w:pPr>
+        <w:rPr>
+          <w:sz w:val="28"/>
+          <w:szCs w:val="28"/>
+          <w:lang w:val="en-US"/>
+        </w:rPr>
+      </w:pPr>
+    </w:p>
+    <w:p>
+      <w:pPr>
+        <w:rPr>
+          <w:sz w:val="28"/>
+          <w:szCs w:val="28"/>
+          <w:lang w:val="en-US"/>
+        </w:rPr>
+      </w:pPr>
+    </w:p>
+    <w:p>
+      <w:pPr>
+        <w:rPr>
+          <w:sz w:val="28"/>
+          <w:szCs w:val="28"/>
+          <w:lang w:val="en-US"/>
+        </w:rPr>
+      </w:pPr>
+    </w:p>
+    <w:p>
+      <w:pPr>
+        <w:rPr>
+          <w:sz w:val="28"/>
+          <w:szCs w:val="28"/>
+          <w:lang w:val="en-US"/>
+        </w:rPr>
+      </w:pPr>
+    </w:p>
+    <w:p>
+      <w:pPr>
+        <w:rPr>
+          <w:sz w:val="28"/>
+          <w:szCs w:val="28"/>
+          <w:lang w:val="en-US"/>
+        </w:rPr>
+      </w:pPr>
+    </w:p>
+    <w:p>
+      <w:pPr>
+        <w:rPr>
+          <w:sz w:val="28"/>
+          <w:szCs w:val="28"/>
+          <w:lang w:val="en-US"/>
+        </w:rPr>
+      </w:pPr>
+    </w:p>
+    <w:p>
+      <w:pPr>
+        <w:rPr>
+          <w:sz w:val="28"/>
+          <w:szCs w:val="28"/>
+          <w:lang w:val="en-US"/>
+        </w:rPr>
+      </w:pPr>
+    </w:p>
+    <w:p>
+      <w:pPr>
+        <w:rPr>
+          <w:sz w:val="28"/>
+          <w:szCs w:val="28"/>
+          <w:lang w:val="en-US"/>
+        </w:rPr>
+      </w:pPr>
+    </w:p>
+    <w:p>
+      <w:pPr>
+        <w:rPr>
+          <w:sz w:val="28"/>
+          <w:szCs w:val="28"/>
+          <w:lang w:val="en-US"/>
+        </w:rPr>
+      </w:pPr>
+    </w:p>
+    <w:p>
+      <w:pPr>
+        <w:rPr>
+          <w:sz w:val="28"/>
+          <w:szCs w:val="28"/>
+          <w:lang w:val="en-US"/>
+        </w:rPr>
+      </w:pPr>
+    </w:p>
+    <w:p>
+      <w:pPr>
+        <w:rPr>
+          <w:sz w:val="28"/>
+          <w:szCs w:val="28"/>
+          <w:lang w:val="en-US"/>
+        </w:rPr>
+      </w:pPr>
+    </w:p>
+    <w:p>
+      <w:pPr>
+        <w:rPr>
+          <w:sz w:val="28"/>
+          <w:szCs w:val="28"/>
+          <w:lang w:val="en-US"/>
+        </w:rPr>
+      </w:pPr>
+    </w:p>
+    <w:p>
+      <w:pPr>
+        <w:rPr>
+          <w:sz w:val="28"/>
+          <w:szCs w:val="28"/>
+          <w:lang w:val="en-US"/>
+        </w:rPr>
+      </w:pPr>
+    </w:p>
+    <w:p>
+      <w:pPr>
+        <w:rPr>
+          <w:sz w:val="28"/>
+          <w:szCs w:val="28"/>
+          <w:lang w:val="en-US"/>
+        </w:rPr>
+      </w:pPr>
+    </w:p>
+    <w:p>
+      <w:pPr>
+        <w:rPr>
+          <w:sz w:val="28"/>
+          <w:szCs w:val="28"/>
+          <w:lang w:val="en-US"/>
+        </w:rPr>
+      </w:pPr>
+    </w:p>
+    <w:p>
+      <w:pPr>
+        <w:rPr>
+          <w:sz w:val="28"/>
+          <w:szCs w:val="28"/>
+          <w:lang w:val="en-US"/>
+        </w:rPr>
+      </w:pPr>
+    </w:p>
+    <w:p>
+      <w:pPr>
+        <w:rPr>
+          <w:sz w:val="28"/>
+          <w:szCs w:val="28"/>
+          <w:lang w:val="en-US"/>
+        </w:rPr>
+      </w:pPr>
     </w:p>
     <w:p>
       <w:pPr>
@@ -8467,7 +9762,6 @@
           <w:szCs w:val="40"/>
           <w:lang w:val="en-US"/>
         </w:rPr>
-        <w:lastRenderedPageBreak/>
         <w:t xml:space="preserve">Expressions </w:t>
       </w:r>
       <w:r>
@@ -8775,7 +10069,6 @@
           <w:szCs w:val="40"/>
           <w:lang w:val="en-US"/>
         </w:rPr>
-        <w:lastRenderedPageBreak/>
         <w:t>REFERENCES</w:t>
       </w:r>
     </w:p>
@@ -9197,7 +10490,6 @@
           <w:szCs w:val="28"/>
           <w:lang w:val="en-US"/>
         </w:rPr>
-        <w:lastRenderedPageBreak/>
         <w:t>[7]</w:t>
       </w:r>
       <w:r>
@@ -9433,6 +10725,7 @@
           <w:sz w:val="28"/>
           <w:szCs w:val="28"/>
         </w:rPr>
+        <w:lastRenderedPageBreak/>
         <w:t xml:space="preserve">[11] </w:t>
       </w:r>
       <w:r>
@@ -9478,7 +10771,7 @@
         </w:rPr>
         <w:t xml:space="preserve"> </w:t>
       </w:r>
-      <w:hyperlink r:id="rId8" w:history="1">
+      <w:hyperlink r:id="rId9" w:history="1">
         <w:r>
           <w:rPr>
             <w:rStyle w:val="Hyperlink"/>
@@ -9614,7 +10907,7 @@
         </w:rPr>
         <w:t xml:space="preserve"> </w:t>
       </w:r>
-      <w:hyperlink r:id="rId9" w:tgtFrame="_new" w:history="1">
+      <w:hyperlink r:id="rId10" w:tgtFrame="_new" w:history="1">
         <w:r>
           <w:rPr>
             <w:rStyle w:val="Hyperlink"/>
@@ -9766,7 +11059,7 @@
         </w:rPr>
         <w:t xml:space="preserve"> </w:t>
       </w:r>
-      <w:hyperlink r:id="rId10" w:tgtFrame="_new" w:history="1">
+      <w:hyperlink r:id="rId11" w:tgtFrame="_new" w:history="1">
         <w:r>
           <w:rPr>
             <w:rStyle w:val="Hyperlink"/>
@@ -9801,7 +11094,6 @@
           <w:szCs w:val="28"/>
           <w:lang w:val="en-US"/>
         </w:rPr>
-        <w:lastRenderedPageBreak/>
         <w:t>[14]</w:t>
       </w:r>
       <w:r>
@@ -9871,7 +11163,7 @@
         </w:rPr>
         <w:t xml:space="preserve"> </w:t>
       </w:r>
-      <w:hyperlink r:id="rId11" w:tgtFrame="_new" w:history="1">
+      <w:hyperlink r:id="rId12" w:tgtFrame="_new" w:history="1">
         <w:r>
           <w:rPr>
             <w:rStyle w:val="Hyperlink"/>
@@ -9952,236 +11244,595 @@
         <w:rPr>
           <w:sz w:val="28"/>
           <w:szCs w:val="28"/>
-        </w:rPr>
-      </w:pPr>
-    </w:p>
-    <w:p>
-      <w:pPr>
-        <w:rPr>
-          <w:sz w:val="28"/>
-          <w:szCs w:val="28"/>
-        </w:rPr>
-      </w:pPr>
-    </w:p>
-    <w:p>
-      <w:pPr>
-        <w:rPr>
-          <w:sz w:val="28"/>
-          <w:szCs w:val="28"/>
-        </w:rPr>
-      </w:pPr>
-    </w:p>
-    <w:p>
-      <w:pPr>
-        <w:rPr>
-          <w:sz w:val="28"/>
-          <w:szCs w:val="28"/>
-        </w:rPr>
-      </w:pPr>
-    </w:p>
-    <w:p>
-      <w:pPr>
-        <w:rPr>
-          <w:sz w:val="28"/>
-          <w:szCs w:val="28"/>
-        </w:rPr>
-      </w:pPr>
-    </w:p>
-    <w:p>
-      <w:pPr>
-        <w:rPr>
-          <w:sz w:val="28"/>
-          <w:szCs w:val="28"/>
-        </w:rPr>
-      </w:pPr>
-    </w:p>
-    <w:p>
-      <w:pPr>
-        <w:rPr>
-          <w:sz w:val="28"/>
-          <w:szCs w:val="28"/>
-        </w:rPr>
-      </w:pPr>
-    </w:p>
-    <w:p>
-      <w:pPr>
-        <w:rPr>
-          <w:sz w:val="28"/>
-          <w:szCs w:val="28"/>
-        </w:rPr>
-      </w:pPr>
-    </w:p>
-    <w:p>
-      <w:pPr>
-        <w:rPr>
-          <w:sz w:val="28"/>
-          <w:szCs w:val="28"/>
-        </w:rPr>
-      </w:pPr>
-    </w:p>
-    <w:p>
-      <w:pPr>
-        <w:rPr>
-          <w:sz w:val="28"/>
-          <w:szCs w:val="28"/>
-        </w:rPr>
-      </w:pPr>
-    </w:p>
-    <w:p>
-      <w:pPr>
-        <w:rPr>
-          <w:sz w:val="28"/>
-          <w:szCs w:val="28"/>
-        </w:rPr>
-      </w:pPr>
-    </w:p>
-    <w:p>
-      <w:pPr>
-        <w:rPr>
-          <w:sz w:val="28"/>
-          <w:szCs w:val="28"/>
-        </w:rPr>
-      </w:pPr>
-    </w:p>
-    <w:p>
-      <w:pPr>
-        <w:rPr>
-          <w:sz w:val="28"/>
-          <w:szCs w:val="28"/>
-        </w:rPr>
-      </w:pPr>
-    </w:p>
-    <w:p>
-      <w:pPr>
-        <w:rPr>
-          <w:sz w:val="28"/>
-          <w:szCs w:val="28"/>
-        </w:rPr>
-      </w:pPr>
-    </w:p>
-    <w:p>
-      <w:pPr>
-        <w:rPr>
-          <w:sz w:val="28"/>
-          <w:szCs w:val="28"/>
-        </w:rPr>
-      </w:pPr>
-    </w:p>
-    <w:p>
-      <w:pPr>
-        <w:rPr>
-          <w:sz w:val="28"/>
-          <w:szCs w:val="28"/>
-        </w:rPr>
-      </w:pPr>
-    </w:p>
-    <w:p>
-      <w:pPr>
-        <w:rPr>
-          <w:sz w:val="28"/>
-          <w:szCs w:val="28"/>
-        </w:rPr>
-      </w:pPr>
-    </w:p>
-    <w:p>
-      <w:pPr>
-        <w:rPr>
-          <w:sz w:val="28"/>
-          <w:szCs w:val="28"/>
-        </w:rPr>
-      </w:pPr>
-    </w:p>
-    <w:p>
-      <w:pPr>
-        <w:rPr>
-          <w:sz w:val="28"/>
-          <w:szCs w:val="28"/>
-        </w:rPr>
-      </w:pPr>
-    </w:p>
-    <w:p>
-      <w:pPr>
-        <w:rPr>
-          <w:sz w:val="28"/>
-          <w:szCs w:val="28"/>
-        </w:rPr>
-      </w:pPr>
-    </w:p>
-    <w:p>
-      <w:pPr>
-        <w:rPr>
-          <w:sz w:val="28"/>
-          <w:szCs w:val="28"/>
-        </w:rPr>
-      </w:pPr>
-    </w:p>
-    <w:p>
-      <w:pPr>
-        <w:rPr>
-          <w:sz w:val="28"/>
-          <w:szCs w:val="28"/>
-        </w:rPr>
-      </w:pPr>
-    </w:p>
-    <w:p>
-      <w:pPr>
-        <w:rPr>
-          <w:sz w:val="28"/>
-          <w:szCs w:val="28"/>
-        </w:rPr>
-      </w:pPr>
-    </w:p>
-    <w:p>
-      <w:pPr>
-        <w:rPr>
-          <w:sz w:val="28"/>
-          <w:szCs w:val="28"/>
-        </w:rPr>
-      </w:pPr>
-    </w:p>
-    <w:p>
-      <w:pPr>
-        <w:rPr>
-          <w:sz w:val="28"/>
-          <w:szCs w:val="28"/>
-        </w:rPr>
-      </w:pPr>
-    </w:p>
-    <w:p>
-      <w:pPr>
-        <w:rPr>
-          <w:sz w:val="28"/>
-          <w:szCs w:val="28"/>
-        </w:rPr>
-      </w:pPr>
-    </w:p>
-    <w:p>
-      <w:pPr>
-        <w:rPr>
-          <w:b/>
-          <w:bCs/>
-          <w:sz w:val="28"/>
-          <w:szCs w:val="28"/>
-        </w:rPr>
-      </w:pPr>
-      <w:r>
-        <w:rPr>
-          <w:b/>
-          <w:bCs/>
-          <w:sz w:val="28"/>
-          <w:szCs w:val="28"/>
-        </w:rPr>
-        <w:t>Appendix A –</w:t>
-      </w:r>
-      <w:r>
-        <w:rPr>
-          <w:b/>
-          <w:bCs/>
-          <w:sz w:val="28"/>
-          <w:szCs w:val="28"/>
-        </w:rPr>
-        <w:t xml:space="preserve"> DPLL Algorithm Implementation</w:t>
-      </w:r>
+          <w:lang w:val="fr-FR"/>
+        </w:rPr>
+      </w:pPr>
+      <w:r>
+        <w:rPr>
+          <w:sz w:val="28"/>
+          <w:szCs w:val="28"/>
+          <w:lang w:val="fr-FR"/>
+        </w:rPr>
+        <w:t>[1</w:t>
+      </w:r>
+      <w:r>
+        <w:rPr>
+          <w:sz w:val="28"/>
+          <w:szCs w:val="28"/>
+          <w:lang w:val="fr-FR"/>
+        </w:rPr>
+        <w:t>6]</w:t>
+      </w:r>
+      <w:r>
+        <w:rPr>
+          <w:sz w:val="28"/>
+          <w:szCs w:val="28"/>
+          <w:lang w:val="fr-FR"/>
+        </w:rPr>
+        <w:tab/>
+      </w:r>
+      <w:r>
+        <w:rPr>
+          <w:sz w:val="28"/>
+          <w:szCs w:val="28"/>
+          <w:lang w:val="fr-FR"/>
+        </w:rPr>
+        <w:t xml:space="preserve">Marques-Silva, J., &amp; </w:t>
+      </w:r>
+      <w:proofErr w:type="spellStart"/>
+      <w:r>
+        <w:rPr>
+          <w:sz w:val="28"/>
+          <w:szCs w:val="28"/>
+          <w:lang w:val="fr-FR"/>
+        </w:rPr>
+        <w:t>Sakallah</w:t>
+      </w:r>
+      <w:proofErr w:type="spellEnd"/>
+      <w:r>
+        <w:rPr>
+          <w:sz w:val="28"/>
+          <w:szCs w:val="28"/>
+          <w:lang w:val="fr-FR"/>
+        </w:rPr>
+        <w:t xml:space="preserve">, K. A. (1996). </w:t>
+      </w:r>
+      <w:r>
+        <w:rPr>
+          <w:sz w:val="28"/>
+          <w:szCs w:val="28"/>
+        </w:rPr>
+        <w:t xml:space="preserve">GRASP: A search algorithm for propositional satisfiability. </w:t>
+      </w:r>
+      <w:r>
+        <w:rPr>
+          <w:i/>
+          <w:iCs/>
+          <w:sz w:val="28"/>
+          <w:szCs w:val="28"/>
+        </w:rPr>
+        <w:t>IEEE Transactions on Computers, 48</w:t>
+      </w:r>
+      <w:r>
+        <w:rPr>
+          <w:sz w:val="28"/>
+          <w:szCs w:val="28"/>
+        </w:rPr>
+        <w:t>(5), 506–521. https://doi.org/10.1109/12.491846</w:t>
+      </w:r>
+    </w:p>
+    <w:p>
+      <w:pPr>
+        <w:rPr>
+          <w:sz w:val="28"/>
+          <w:szCs w:val="28"/>
+          <w:lang w:val="fr-FR"/>
+        </w:rPr>
+      </w:pPr>
+    </w:p>
+    <w:p>
+      <w:pPr>
+        <w:rPr>
+          <w:sz w:val="28"/>
+          <w:szCs w:val="28"/>
+          <w:lang w:val="fr-FR"/>
+        </w:rPr>
+      </w:pPr>
+    </w:p>
+    <w:p>
+      <w:pPr>
+        <w:rPr>
+          <w:sz w:val="28"/>
+          <w:szCs w:val="28"/>
+          <w:lang w:val="fr-FR"/>
+        </w:rPr>
+      </w:pPr>
+    </w:p>
+    <w:p>
+      <w:pPr>
+        <w:rPr>
+          <w:sz w:val="28"/>
+          <w:szCs w:val="28"/>
+          <w:lang w:val="fr-FR"/>
+        </w:rPr>
+      </w:pPr>
+    </w:p>
+    <w:p>
+      <w:pPr>
+        <w:rPr>
+          <w:sz w:val="28"/>
+          <w:szCs w:val="28"/>
+          <w:lang w:val="fr-FR"/>
+        </w:rPr>
+      </w:pPr>
+    </w:p>
+    <w:p>
+      <w:pPr>
+        <w:rPr>
+          <w:sz w:val="28"/>
+          <w:szCs w:val="28"/>
+          <w:lang w:val="fr-FR"/>
+        </w:rPr>
+      </w:pPr>
+    </w:p>
+    <w:p>
+      <w:pPr>
+        <w:rPr>
+          <w:sz w:val="28"/>
+          <w:szCs w:val="28"/>
+          <w:lang w:val="fr-FR"/>
+        </w:rPr>
+      </w:pPr>
+    </w:p>
+    <w:p>
+      <w:pPr>
+        <w:rPr>
+          <w:sz w:val="28"/>
+          <w:szCs w:val="28"/>
+          <w:lang w:val="fr-FR"/>
+        </w:rPr>
+      </w:pPr>
+    </w:p>
+    <w:p>
+      <w:pPr>
+        <w:rPr>
+          <w:sz w:val="28"/>
+          <w:szCs w:val="28"/>
+          <w:lang w:val="fr-FR"/>
+        </w:rPr>
+      </w:pPr>
+    </w:p>
+    <w:p>
+      <w:pPr>
+        <w:rPr>
+          <w:sz w:val="28"/>
+          <w:szCs w:val="28"/>
+          <w:lang w:val="fr-FR"/>
+        </w:rPr>
+      </w:pPr>
+    </w:p>
+    <w:p>
+      <w:pPr>
+        <w:rPr>
+          <w:sz w:val="28"/>
+          <w:szCs w:val="28"/>
+          <w:lang w:val="fr-FR"/>
+        </w:rPr>
+      </w:pPr>
+    </w:p>
+    <w:p>
+      <w:pPr>
+        <w:rPr>
+          <w:sz w:val="28"/>
+          <w:szCs w:val="28"/>
+          <w:lang w:val="fr-FR"/>
+        </w:rPr>
+      </w:pPr>
+    </w:p>
+    <w:p>
+      <w:pPr>
+        <w:rPr>
+          <w:sz w:val="28"/>
+          <w:szCs w:val="28"/>
+          <w:lang w:val="fr-FR"/>
+        </w:rPr>
+      </w:pPr>
+    </w:p>
+    <w:p>
+      <w:pPr>
+        <w:rPr>
+          <w:sz w:val="28"/>
+          <w:szCs w:val="28"/>
+          <w:lang w:val="fr-FR"/>
+        </w:rPr>
+      </w:pPr>
+    </w:p>
+    <w:p>
+      <w:pPr>
+        <w:rPr>
+          <w:sz w:val="28"/>
+          <w:szCs w:val="28"/>
+          <w:lang w:val="fr-FR"/>
+        </w:rPr>
+      </w:pPr>
+    </w:p>
+    <w:p>
+      <w:pPr>
+        <w:rPr>
+          <w:sz w:val="28"/>
+          <w:szCs w:val="28"/>
+          <w:lang w:val="fr-FR"/>
+        </w:rPr>
+      </w:pPr>
+    </w:p>
+    <w:p>
+      <w:pPr>
+        <w:rPr>
+          <w:sz w:val="28"/>
+          <w:szCs w:val="28"/>
+          <w:lang w:val="fr-FR"/>
+        </w:rPr>
+      </w:pPr>
+    </w:p>
+    <w:p>
+      <w:pPr>
+        <w:rPr>
+          <w:sz w:val="28"/>
+          <w:szCs w:val="28"/>
+          <w:lang w:val="fr-FR"/>
+        </w:rPr>
+      </w:pPr>
+    </w:p>
+    <w:p>
+      <w:pPr>
+        <w:rPr>
+          <w:sz w:val="28"/>
+          <w:szCs w:val="28"/>
+          <w:lang w:val="fr-FR"/>
+        </w:rPr>
+      </w:pPr>
+    </w:p>
+    <w:p>
+      <w:pPr>
+        <w:rPr>
+          <w:sz w:val="28"/>
+          <w:szCs w:val="28"/>
+          <w:lang w:val="fr-FR"/>
+        </w:rPr>
+      </w:pPr>
+    </w:p>
+    <w:p>
+      <w:pPr>
+        <w:rPr>
+          <w:sz w:val="28"/>
+          <w:szCs w:val="28"/>
+          <w:lang w:val="fr-FR"/>
+        </w:rPr>
+      </w:pPr>
+    </w:p>
+    <w:p>
+      <w:pPr>
+        <w:rPr>
+          <w:sz w:val="28"/>
+          <w:szCs w:val="28"/>
+          <w:lang w:val="fr-FR"/>
+        </w:rPr>
+      </w:pPr>
+    </w:p>
+    <w:p>
+      <w:pPr>
+        <w:rPr>
+          <w:sz w:val="28"/>
+          <w:szCs w:val="28"/>
+          <w:lang w:val="fr-FR"/>
+        </w:rPr>
+      </w:pPr>
+    </w:p>
+    <w:p>
+      <w:pPr>
+        <w:rPr>
+          <w:sz w:val="28"/>
+          <w:szCs w:val="28"/>
+          <w:lang w:val="fr-FR"/>
+        </w:rPr>
+      </w:pPr>
+    </w:p>
+    <w:p>
+      <w:pPr>
+        <w:rPr>
+          <w:sz w:val="28"/>
+          <w:szCs w:val="28"/>
+          <w:lang w:val="fr-FR"/>
+        </w:rPr>
+      </w:pPr>
+    </w:p>
+    <w:p>
+      <w:pPr>
+        <w:rPr>
+          <w:sz w:val="28"/>
+          <w:szCs w:val="28"/>
+          <w:lang w:val="fr-FR"/>
+        </w:rPr>
+      </w:pPr>
+    </w:p>
+    <w:p>
+      <w:pPr>
+        <w:rPr>
+          <w:sz w:val="28"/>
+          <w:szCs w:val="28"/>
+          <w:lang w:val="fr-FR"/>
+        </w:rPr>
+      </w:pPr>
+    </w:p>
+    <w:p>
+      <w:pPr>
+        <w:rPr>
+          <w:sz w:val="28"/>
+          <w:szCs w:val="28"/>
+          <w:lang w:val="fr-FR"/>
+        </w:rPr>
+      </w:pPr>
+    </w:p>
+    <w:p>
+      <w:pPr>
+        <w:rPr>
+          <w:sz w:val="28"/>
+          <w:szCs w:val="28"/>
+          <w:lang w:val="fr-FR"/>
+        </w:rPr>
+      </w:pPr>
+    </w:p>
+    <w:p>
+      <w:pPr>
+        <w:rPr>
+          <w:sz w:val="28"/>
+          <w:szCs w:val="28"/>
+          <w:lang w:val="fr-FR"/>
+        </w:rPr>
+      </w:pPr>
+    </w:p>
+    <w:p>
+      <w:pPr>
+        <w:rPr>
+          <w:sz w:val="28"/>
+          <w:szCs w:val="28"/>
+          <w:lang w:val="fr-FR"/>
+        </w:rPr>
+      </w:pPr>
+    </w:p>
+    <w:p>
+      <w:pPr>
+        <w:rPr>
+          <w:sz w:val="28"/>
+          <w:szCs w:val="28"/>
+          <w:lang w:val="fr-FR"/>
+        </w:rPr>
+      </w:pPr>
+    </w:p>
+    <w:p>
+      <w:pPr>
+        <w:rPr>
+          <w:sz w:val="28"/>
+          <w:szCs w:val="28"/>
+          <w:lang w:val="fr-FR"/>
+        </w:rPr>
+      </w:pPr>
+    </w:p>
+    <w:p>
+      <w:pPr>
+        <w:rPr>
+          <w:sz w:val="28"/>
+          <w:szCs w:val="28"/>
+          <w:lang w:val="fr-FR"/>
+        </w:rPr>
+      </w:pPr>
+    </w:p>
+    <w:p>
+      <w:pPr>
+        <w:rPr>
+          <w:sz w:val="28"/>
+          <w:szCs w:val="28"/>
+          <w:lang w:val="fr-FR"/>
+        </w:rPr>
+      </w:pPr>
+    </w:p>
+    <w:p>
+      <w:pPr>
+        <w:rPr>
+          <w:sz w:val="28"/>
+          <w:szCs w:val="28"/>
+          <w:lang w:val="fr-FR"/>
+        </w:rPr>
+      </w:pPr>
+    </w:p>
+    <w:p>
+      <w:pPr>
+        <w:rPr>
+          <w:sz w:val="28"/>
+          <w:szCs w:val="28"/>
+          <w:lang w:val="fr-FR"/>
+        </w:rPr>
+      </w:pPr>
+    </w:p>
+    <w:p>
+      <w:pPr>
+        <w:rPr>
+          <w:sz w:val="28"/>
+          <w:szCs w:val="28"/>
+          <w:lang w:val="fr-FR"/>
+        </w:rPr>
+      </w:pPr>
+    </w:p>
+    <w:p>
+      <w:pPr>
+        <w:rPr>
+          <w:sz w:val="28"/>
+          <w:szCs w:val="28"/>
+          <w:lang w:val="fr-FR"/>
+        </w:rPr>
+      </w:pPr>
+    </w:p>
+    <w:p>
+      <w:pPr>
+        <w:rPr>
+          <w:sz w:val="28"/>
+          <w:szCs w:val="28"/>
+          <w:lang w:val="fr-FR"/>
+        </w:rPr>
+      </w:pPr>
+    </w:p>
+    <w:p>
+      <w:pPr>
+        <w:rPr>
+          <w:sz w:val="28"/>
+          <w:szCs w:val="28"/>
+          <w:lang w:val="fr-FR"/>
+        </w:rPr>
+      </w:pPr>
+    </w:p>
+    <w:p>
+      <w:pPr>
+        <w:rPr>
+          <w:sz w:val="28"/>
+          <w:szCs w:val="28"/>
+          <w:lang w:val="fr-FR"/>
+        </w:rPr>
+      </w:pPr>
+    </w:p>
+    <w:p>
+      <w:pPr>
+        <w:rPr>
+          <w:sz w:val="28"/>
+          <w:szCs w:val="28"/>
+          <w:lang w:val="fr-FR"/>
+        </w:rPr>
+      </w:pPr>
+    </w:p>
+    <w:p>
+      <w:pPr>
+        <w:rPr>
+          <w:sz w:val="28"/>
+          <w:szCs w:val="28"/>
+          <w:lang w:val="fr-FR"/>
+        </w:rPr>
+      </w:pPr>
+    </w:p>
+    <w:p>
+      <w:pPr>
+        <w:rPr>
+          <w:sz w:val="28"/>
+          <w:szCs w:val="28"/>
+          <w:lang w:val="fr-FR"/>
+        </w:rPr>
+      </w:pPr>
+    </w:p>
+    <w:p>
+      <w:pPr>
+        <w:rPr>
+          <w:sz w:val="28"/>
+          <w:szCs w:val="28"/>
+          <w:lang w:val="fr-FR"/>
+        </w:rPr>
+      </w:pPr>
+    </w:p>
+    <w:p>
+      <w:pPr>
+        <w:rPr>
+          <w:b/>
+          <w:bCs/>
+          <w:sz w:val="28"/>
+          <w:szCs w:val="28"/>
+          <w:lang w:val="fr-FR"/>
+        </w:rPr>
+      </w:pPr>
+    </w:p>
+    <w:p>
+      <w:pPr>
+        <w:rPr>
+          <w:b/>
+          <w:bCs/>
+          <w:sz w:val="28"/>
+          <w:szCs w:val="28"/>
+          <w:lang w:val="fr-FR"/>
+        </w:rPr>
+      </w:pPr>
+    </w:p>
+    <w:p>
+      <w:pPr>
+        <w:rPr>
+          <w:b/>
+          <w:bCs/>
+          <w:sz w:val="28"/>
+          <w:szCs w:val="28"/>
+          <w:lang w:val="fr-FR"/>
+        </w:rPr>
+      </w:pPr>
+    </w:p>
+    <w:p>
+      <w:pPr>
+        <w:rPr>
+          <w:b/>
+          <w:bCs/>
+          <w:sz w:val="28"/>
+          <w:szCs w:val="28"/>
+          <w:lang w:val="fr-FR"/>
+        </w:rPr>
+      </w:pPr>
+    </w:p>
+    <w:p>
+      <w:pPr>
+        <w:rPr>
+          <w:b/>
+          <w:bCs/>
+          <w:sz w:val="28"/>
+          <w:szCs w:val="28"/>
+          <w:lang w:val="fr-FR"/>
+        </w:rPr>
+      </w:pPr>
+      <w:r>
+        <w:rPr>
+          <w:b/>
+          <w:bCs/>
+          <w:sz w:val="28"/>
+          <w:szCs w:val="28"/>
+          <w:lang w:val="fr-FR"/>
+        </w:rPr>
+        <w:t xml:space="preserve">Appendix A – DPLL </w:t>
+      </w:r>
+      <w:proofErr w:type="spellStart"/>
+      <w:r>
+        <w:rPr>
+          <w:b/>
+          <w:bCs/>
+          <w:sz w:val="28"/>
+          <w:szCs w:val="28"/>
+          <w:lang w:val="fr-FR"/>
+        </w:rPr>
+        <w:t>Algorithm</w:t>
+      </w:r>
+      <w:proofErr w:type="spellEnd"/>
+      <w:r>
+        <w:rPr>
+          <w:b/>
+          <w:bCs/>
+          <w:sz w:val="28"/>
+          <w:szCs w:val="28"/>
+          <w:lang w:val="fr-FR"/>
+        </w:rPr>
+        <w:t xml:space="preserve"> </w:t>
+      </w:r>
+      <w:proofErr w:type="spellStart"/>
+      <w:r>
+        <w:rPr>
+          <w:b/>
+          <w:bCs/>
+          <w:sz w:val="28"/>
+          <w:szCs w:val="28"/>
+          <w:lang w:val="fr-FR"/>
+        </w:rPr>
+        <w:t>Implementation</w:t>
+      </w:r>
+      <w:proofErr w:type="spellEnd"/>
     </w:p>
     <w:p>
       <w:pPr>
@@ -10212,7 +11863,7 @@
                     <pic:cNvPicPr/>
                   </pic:nvPicPr>
                   <pic:blipFill>
-                    <a:blip r:embed="rId12"/>
+                    <a:blip r:embed="rId13"/>
                     <a:stretch>
                       <a:fillRect/>
                     </a:stretch>
@@ -10250,17 +11901,7 @@
           <w:szCs w:val="28"/>
           <w:lang w:val="fr-FR"/>
         </w:rPr>
-        <w:t xml:space="preserve">Figure </w:t>
-      </w:r>
-      <w:r>
-        <w:rPr>
-          <w:b/>
-          <w:bCs/>
-          <w:sz w:val="28"/>
-          <w:szCs w:val="28"/>
-          <w:lang w:val="fr-FR"/>
-        </w:rPr>
-        <w:t>[</w:t>
+        <w:t>Figure [</w:t>
       </w:r>
       <w:proofErr w:type="spellStart"/>
       <w:r>
@@ -10300,15 +11941,7 @@
           <w:szCs w:val="28"/>
           <w:lang w:val="fr-FR"/>
         </w:rPr>
-        <w:t xml:space="preserve"> </w:t>
-      </w:r>
-      <w:r>
-        <w:rPr>
-          <w:sz w:val="28"/>
-          <w:szCs w:val="28"/>
-          <w:lang w:val="fr-FR"/>
-        </w:rPr>
-        <w:t xml:space="preserve">DPLL </w:t>
+        <w:t xml:space="preserve"> DPLL </w:t>
       </w:r>
       <w:proofErr w:type="spellStart"/>
       <w:r>
@@ -10419,7 +12052,7 @@
                     <pic:cNvPicPr/>
                   </pic:nvPicPr>
                   <pic:blipFill>
-                    <a:blip r:embed="rId13"/>
+                    <a:blip r:embed="rId14"/>
                     <a:stretch>
                       <a:fillRect/>
                     </a:stretch>
@@ -10541,15 +12174,7 @@
           <w:szCs w:val="28"/>
           <w:lang w:val="fr-FR"/>
         </w:rPr>
-        <w:t xml:space="preserve">t </w:t>
-      </w:r>
-      <w:r>
-        <w:rPr>
-          <w:sz w:val="28"/>
-          <w:szCs w:val="28"/>
-          <w:lang w:val="fr-FR"/>
-        </w:rPr>
-        <w:t>2</w:t>
+        <w:t>t 2</w:t>
       </w:r>
     </w:p>
     <w:p>
@@ -10590,7 +12215,7 @@
                     <pic:cNvPicPr/>
                   </pic:nvPicPr>
                   <pic:blipFill>
-                    <a:blip r:embed="rId14"/>
+                    <a:blip r:embed="rId15"/>
                     <a:stretch>
                       <a:fillRect/>
                     </a:stretch>
@@ -10712,15 +12337,7 @@
           <w:szCs w:val="28"/>
           <w:lang w:val="fr-FR"/>
         </w:rPr>
-        <w:t xml:space="preserve">t </w:t>
-      </w:r>
-      <w:r>
-        <w:rPr>
-          <w:sz w:val="28"/>
-          <w:szCs w:val="28"/>
-          <w:lang w:val="fr-FR"/>
-        </w:rPr>
-        <w:t>3</w:t>
+        <w:t>t 3</w:t>
       </w:r>
     </w:p>
     <w:p>
@@ -10812,7 +12429,7 @@
           <w:szCs w:val="28"/>
           <w:lang w:val="fr-FR"/>
         </w:rPr>
-        <w:t xml:space="preserve"> Algorithm Impl</w:t>
+        <w:t xml:space="preserve"> </w:t>
       </w:r>
       <w:proofErr w:type="spellStart"/>
       <w:r>
@@ -10823,7 +12440,29 @@
           <w:szCs w:val="28"/>
           <w:lang w:val="fr-FR"/>
         </w:rPr>
-        <w:t>ementation</w:t>
+        <w:t>Algorithm</w:t>
+      </w:r>
+      <w:proofErr w:type="spellEnd"/>
+      <w:r>
+        <w:rPr>
+          <w:b/>
+          <w:bCs/>
+          <w:sz w:val="28"/>
+          <w:szCs w:val="28"/>
+          <w:lang w:val="fr-FR"/>
+        </w:rPr>
+        <w:t xml:space="preserve"> </w:t>
+      </w:r>
+      <w:proofErr w:type="spellStart"/>
+      <w:r>
+        <w:rPr>
+          <w:b/>
+          <w:bCs/>
+          <w:sz w:val="28"/>
+          <w:szCs w:val="28"/>
+          <w:lang w:val="fr-FR"/>
+        </w:rPr>
+        <w:t>Implementation</w:t>
       </w:r>
       <w:proofErr w:type="spellEnd"/>
     </w:p>
@@ -12022,7 +13661,7 @@
   <w:abstractNum w:abstractNumId="9" w15:restartNumberingAfterBreak="0">
     <w:nsid w:val="352B6A2A"/>
     <w:multiLevelType w:val="hybridMultilevel"/>
-    <w:tmpl w:val="7C86BE5E"/>
+    <w:tmpl w:val="004C9A6C"/>
     <w:lvl w:ilvl="0" w:tplc="2000000F">
       <w:start w:val="1"/>
       <w:numFmt w:val="decimal"/>
@@ -12796,6 +14435,92 @@
       <w:lvlJc w:val="right"/>
       <w:pPr>
         <w:ind w:left="8640" w:hanging="180"/>
+      </w:pPr>
+    </w:lvl>
+  </w:abstractNum>
+  <w:abstractNum w:abstractNumId="16" w15:restartNumberingAfterBreak="0">
+    <w:nsid w:val="761550E2"/>
+    <w:multiLevelType w:val="hybridMultilevel"/>
+    <w:tmpl w:val="6E3EA600"/>
+    <w:lvl w:ilvl="0" w:tplc="2000000F">
+      <w:start w:val="1"/>
+      <w:numFmt w:val="decimal"/>
+      <w:lvlText w:val="%1."/>
+      <w:lvlJc w:val="left"/>
+      <w:pPr>
+        <w:ind w:left="720" w:hanging="360"/>
+      </w:pPr>
+    </w:lvl>
+    <w:lvl w:ilvl="1" w:tplc="FFFFFFFF" w:tentative="1">
+      <w:start w:val="1"/>
+      <w:numFmt w:val="lowerLetter"/>
+      <w:lvlText w:val="%2."/>
+      <w:lvlJc w:val="left"/>
+      <w:pPr>
+        <w:ind w:left="1440" w:hanging="360"/>
+      </w:pPr>
+    </w:lvl>
+    <w:lvl w:ilvl="2" w:tplc="FFFFFFFF" w:tentative="1">
+      <w:start w:val="1"/>
+      <w:numFmt w:val="lowerRoman"/>
+      <w:lvlText w:val="%3."/>
+      <w:lvlJc w:val="right"/>
+      <w:pPr>
+        <w:ind w:left="2160" w:hanging="180"/>
+      </w:pPr>
+    </w:lvl>
+    <w:lvl w:ilvl="3" w:tplc="FFFFFFFF" w:tentative="1">
+      <w:start w:val="1"/>
+      <w:numFmt w:val="decimal"/>
+      <w:lvlText w:val="%4."/>
+      <w:lvlJc w:val="left"/>
+      <w:pPr>
+        <w:ind w:left="2880" w:hanging="360"/>
+      </w:pPr>
+    </w:lvl>
+    <w:lvl w:ilvl="4" w:tplc="FFFFFFFF" w:tentative="1">
+      <w:start w:val="1"/>
+      <w:numFmt w:val="lowerLetter"/>
+      <w:lvlText w:val="%5."/>
+      <w:lvlJc w:val="left"/>
+      <w:pPr>
+        <w:ind w:left="3600" w:hanging="360"/>
+      </w:pPr>
+    </w:lvl>
+    <w:lvl w:ilvl="5" w:tplc="FFFFFFFF" w:tentative="1">
+      <w:start w:val="1"/>
+      <w:numFmt w:val="lowerRoman"/>
+      <w:lvlText w:val="%6."/>
+      <w:lvlJc w:val="right"/>
+      <w:pPr>
+        <w:ind w:left="4320" w:hanging="180"/>
+      </w:pPr>
+    </w:lvl>
+    <w:lvl w:ilvl="6" w:tplc="FFFFFFFF" w:tentative="1">
+      <w:start w:val="1"/>
+      <w:numFmt w:val="decimal"/>
+      <w:lvlText w:val="%7."/>
+      <w:lvlJc w:val="left"/>
+      <w:pPr>
+        <w:ind w:left="5040" w:hanging="360"/>
+      </w:pPr>
+    </w:lvl>
+    <w:lvl w:ilvl="7" w:tplc="FFFFFFFF" w:tentative="1">
+      <w:start w:val="1"/>
+      <w:numFmt w:val="lowerLetter"/>
+      <w:lvlText w:val="%8."/>
+      <w:lvlJc w:val="left"/>
+      <w:pPr>
+        <w:ind w:left="5760" w:hanging="360"/>
+      </w:pPr>
+    </w:lvl>
+    <w:lvl w:ilvl="8" w:tplc="FFFFFFFF" w:tentative="1">
+      <w:start w:val="1"/>
+      <w:numFmt w:val="lowerRoman"/>
+      <w:lvlText w:val="%9."/>
+      <w:lvlJc w:val="right"/>
+      <w:pPr>
+        <w:ind w:left="6480" w:hanging="180"/>
       </w:pPr>
     </w:lvl>
   </w:abstractNum>
@@ -12846,6 +14571,9 @@
   </w:num>
   <w:num w:numId="16" w16cid:durableId="1232236472">
     <w:abstractNumId w:val="9"/>
+  </w:num>
+  <w:num w:numId="17" w16cid:durableId="583799882">
+    <w:abstractNumId w:val="16"/>
   </w:num>
 </w:numbering>
 </file>

</xml_diff>

<commit_message>
Modified word & CDCL Implementation(Needs modifying)
</commit_message>
<xml_diff>
--- a/THESIS START.docx
+++ b/THESIS START.docx
@@ -338,8 +338,20 @@
           <w:szCs w:val="40"/>
           <w:lang w:val="en-US"/>
         </w:rPr>
-        <w:t>Dissertation submitted to institute for particular degree</w:t>
-      </w:r>
+        <w:t xml:space="preserve">Dissertation submitted to institute for </w:t>
+      </w:r>
+      <w:proofErr w:type="gramStart"/>
+      <w:r>
+        <w:rPr>
+          <w:b/>
+          <w:bCs/>
+          <w:sz w:val="40"/>
+          <w:szCs w:val="40"/>
+          <w:lang w:val="en-US"/>
+        </w:rPr>
+        <w:t>particular degree</w:t>
+      </w:r>
+      <w:proofErr w:type="gramEnd"/>
     </w:p>
     <w:p>
       <w:pPr>
@@ -3634,16 +3646,16 @@
         <w:rPr>
           <w:sz w:val="28"/>
           <w:szCs w:val="28"/>
-          <w:lang w:val="en-US"/>
-        </w:rPr>
-      </w:pPr>
-      <w:r>
-        <w:rPr>
-          <w:b/>
-          <w:bCs/>
-          <w:sz w:val="28"/>
-          <w:szCs w:val="28"/>
-          <w:lang w:val="en-US"/>
+          <w:lang w:val="fr-FR"/>
+        </w:rPr>
+      </w:pPr>
+      <w:r>
+        <w:rPr>
+          <w:b/>
+          <w:bCs/>
+          <w:sz w:val="28"/>
+          <w:szCs w:val="28"/>
+          <w:lang w:val="fr-FR"/>
         </w:rPr>
         <w:t xml:space="preserve">Figure </w:t>
       </w:r>
@@ -3653,7 +3665,7 @@
           <w:bCs/>
           <w:sz w:val="28"/>
           <w:szCs w:val="28"/>
-          <w:lang w:val="en-US"/>
+          <w:lang w:val="fr-FR"/>
         </w:rPr>
         <w:t>3.1</w:t>
       </w:r>
@@ -3661,11 +3673,42 @@
         <w:rPr>
           <w:sz w:val="28"/>
           <w:szCs w:val="28"/>
-          <w:lang w:val="en-US"/>
-        </w:rPr>
-        <w:t>: DPLL-Recursive(F,</w:t>
-      </w:r>
-      <w:r>
+          <w:lang w:val="fr-FR"/>
+        </w:rPr>
+        <w:t>: DPLL-</w:t>
+      </w:r>
+      <w:proofErr w:type="spellStart"/>
+      <w:proofErr w:type="gramStart"/>
+      <w:r>
+        <w:rPr>
+          <w:sz w:val="28"/>
+          <w:szCs w:val="28"/>
+          <w:lang w:val="fr-FR"/>
+        </w:rPr>
+        <w:t>Recursive</w:t>
+      </w:r>
+      <w:proofErr w:type="spellEnd"/>
+      <w:r>
+        <w:rPr>
+          <w:sz w:val="28"/>
+          <w:szCs w:val="28"/>
+          <w:lang w:val="fr-FR"/>
+        </w:rPr>
+        <w:t>(</w:t>
+      </w:r>
+      <w:proofErr w:type="gramEnd"/>
+      <w:r>
+        <w:rPr>
+          <w:sz w:val="28"/>
+          <w:szCs w:val="28"/>
+          <w:lang w:val="fr-FR"/>
+        </w:rPr>
+        <w:t>F,</w:t>
+      </w:r>
+      <w:r>
+        <w:rPr>
+          <w:lang w:val="fr-FR"/>
+        </w:rPr>
         <w:t xml:space="preserve"> </w:t>
       </w:r>
       <w:r>
@@ -3679,6 +3722,7 @@
         <w:rPr>
           <w:sz w:val="28"/>
           <w:szCs w:val="28"/>
+          <w:lang w:val="fr-FR"/>
         </w:rPr>
         <w:t>) [12]</w:t>
       </w:r>
@@ -3689,226 +3733,234 @@
         <w:rPr>
           <w:sz w:val="28"/>
           <w:szCs w:val="28"/>
-          <w:lang w:val="en-US"/>
-        </w:rPr>
-      </w:pPr>
-      <w:r>
-        <w:rPr>
-          <w:b/>
-          <w:bCs/>
-          <w:sz w:val="28"/>
-          <w:szCs w:val="28"/>
-          <w:lang w:val="en-US"/>
-        </w:rPr>
-        <w:t xml:space="preserve">Figure </w:t>
-      </w:r>
-      <w:r>
-        <w:rPr>
-          <w:b/>
-          <w:bCs/>
-          <w:sz w:val="28"/>
-          <w:szCs w:val="28"/>
-          <w:lang w:val="en-US"/>
-        </w:rPr>
-        <w:t>3.2</w:t>
-      </w:r>
-      <w:r>
-        <w:rPr>
-          <w:sz w:val="28"/>
-          <w:szCs w:val="28"/>
-          <w:lang w:val="en-US"/>
-        </w:rPr>
-        <w:t>: CDCL Algorithm Pseudocode</w:t>
-      </w:r>
-    </w:p>
-    <w:p>
-      <w:pPr>
-        <w:jc w:val="center"/>
-        <w:rPr>
-          <w:b/>
-          <w:bCs/>
-          <w:sz w:val="40"/>
-          <w:szCs w:val="40"/>
-          <w:lang w:val="en-US"/>
-        </w:rPr>
-      </w:pPr>
-    </w:p>
-    <w:p>
-      <w:pPr>
-        <w:rPr>
-          <w:b/>
-          <w:bCs/>
-          <w:sz w:val="40"/>
-          <w:szCs w:val="40"/>
-          <w:lang w:val="en-US"/>
-        </w:rPr>
-      </w:pPr>
-    </w:p>
-    <w:p>
-      <w:pPr>
-        <w:jc w:val="center"/>
-        <w:rPr>
-          <w:b/>
-          <w:bCs/>
-          <w:sz w:val="40"/>
-          <w:szCs w:val="40"/>
-          <w:lang w:val="en-US"/>
-        </w:rPr>
-      </w:pPr>
-    </w:p>
-    <w:p>
-      <w:pPr>
-        <w:jc w:val="center"/>
-        <w:rPr>
-          <w:b/>
-          <w:bCs/>
-          <w:sz w:val="40"/>
-          <w:szCs w:val="40"/>
-          <w:lang w:val="en-US"/>
-        </w:rPr>
-      </w:pPr>
-    </w:p>
-    <w:p>
-      <w:pPr>
-        <w:jc w:val="center"/>
-        <w:rPr>
-          <w:b/>
-          <w:bCs/>
-          <w:sz w:val="40"/>
-          <w:szCs w:val="40"/>
-          <w:lang w:val="en-US"/>
-        </w:rPr>
-      </w:pPr>
-    </w:p>
-    <w:p>
-      <w:pPr>
-        <w:jc w:val="center"/>
-        <w:rPr>
-          <w:b/>
-          <w:bCs/>
-          <w:sz w:val="40"/>
-          <w:szCs w:val="40"/>
-          <w:lang w:val="en-US"/>
-        </w:rPr>
-      </w:pPr>
-    </w:p>
-    <w:p>
-      <w:pPr>
-        <w:jc w:val="center"/>
-        <w:rPr>
-          <w:b/>
-          <w:bCs/>
-          <w:sz w:val="40"/>
-          <w:szCs w:val="40"/>
-          <w:lang w:val="en-US"/>
-        </w:rPr>
-      </w:pPr>
-    </w:p>
-    <w:p>
-      <w:pPr>
-        <w:jc w:val="center"/>
-        <w:rPr>
-          <w:b/>
-          <w:bCs/>
-          <w:sz w:val="40"/>
-          <w:szCs w:val="40"/>
-          <w:lang w:val="en-US"/>
-        </w:rPr>
-      </w:pPr>
-    </w:p>
-    <w:p>
-      <w:pPr>
-        <w:jc w:val="center"/>
-        <w:rPr>
-          <w:b/>
-          <w:bCs/>
-          <w:sz w:val="40"/>
-          <w:szCs w:val="40"/>
-          <w:lang w:val="en-US"/>
-        </w:rPr>
-      </w:pPr>
-    </w:p>
-    <w:p>
-      <w:pPr>
-        <w:jc w:val="center"/>
-        <w:rPr>
-          <w:b/>
-          <w:bCs/>
-          <w:sz w:val="40"/>
-          <w:szCs w:val="40"/>
-          <w:lang w:val="en-US"/>
-        </w:rPr>
-      </w:pPr>
-    </w:p>
-    <w:p>
-      <w:pPr>
-        <w:jc w:val="center"/>
-        <w:rPr>
-          <w:b/>
-          <w:bCs/>
-          <w:sz w:val="40"/>
-          <w:szCs w:val="40"/>
-          <w:lang w:val="en-US"/>
-        </w:rPr>
-      </w:pPr>
-    </w:p>
-    <w:p>
-      <w:pPr>
-        <w:jc w:val="center"/>
-        <w:rPr>
-          <w:b/>
-          <w:bCs/>
-          <w:sz w:val="40"/>
-          <w:szCs w:val="40"/>
-          <w:lang w:val="en-US"/>
-        </w:rPr>
-      </w:pPr>
-    </w:p>
-    <w:p>
-      <w:pPr>
-        <w:jc w:val="center"/>
-        <w:rPr>
-          <w:b/>
-          <w:bCs/>
-          <w:sz w:val="40"/>
-          <w:szCs w:val="40"/>
-          <w:lang w:val="en-US"/>
-        </w:rPr>
-      </w:pPr>
-    </w:p>
-    <w:p>
-      <w:pPr>
-        <w:jc w:val="center"/>
-        <w:rPr>
-          <w:b/>
-          <w:bCs/>
-          <w:sz w:val="40"/>
-          <w:szCs w:val="40"/>
-          <w:lang w:val="en-US"/>
-        </w:rPr>
-      </w:pPr>
-    </w:p>
-    <w:p>
-      <w:pPr>
-        <w:jc w:val="center"/>
-        <w:rPr>
-          <w:b/>
-          <w:bCs/>
-          <w:sz w:val="40"/>
-          <w:szCs w:val="40"/>
-          <w:lang w:val="en-US"/>
-        </w:rPr>
-      </w:pPr>
-    </w:p>
-    <w:p>
-      <w:pPr>
-        <w:jc w:val="center"/>
-        <w:rPr>
-          <w:b/>
-          <w:bCs/>
-          <w:sz w:val="40"/>
-          <w:szCs w:val="40"/>
-          <w:lang w:val="en-US"/>
+          <w:lang w:val="fr-FR"/>
+        </w:rPr>
+      </w:pPr>
+      <w:r>
+        <w:rPr>
+          <w:b/>
+          <w:bCs/>
+          <w:sz w:val="28"/>
+          <w:szCs w:val="28"/>
+          <w:lang w:val="fr-FR"/>
+        </w:rPr>
+        <w:t>Figure 3.2</w:t>
+      </w:r>
+      <w:r>
+        <w:rPr>
+          <w:sz w:val="28"/>
+          <w:szCs w:val="28"/>
+          <w:lang w:val="fr-FR"/>
+        </w:rPr>
+        <w:t xml:space="preserve">: CDCL </w:t>
+      </w:r>
+      <w:proofErr w:type="spellStart"/>
+      <w:r>
+        <w:rPr>
+          <w:sz w:val="28"/>
+          <w:szCs w:val="28"/>
+          <w:lang w:val="fr-FR"/>
+        </w:rPr>
+        <w:t>Algorithm</w:t>
+      </w:r>
+      <w:proofErr w:type="spellEnd"/>
+      <w:r>
+        <w:rPr>
+          <w:sz w:val="28"/>
+          <w:szCs w:val="28"/>
+          <w:lang w:val="fr-FR"/>
+        </w:rPr>
+        <w:t xml:space="preserve"> Pseudocode</w:t>
+      </w:r>
+    </w:p>
+    <w:p>
+      <w:pPr>
+        <w:jc w:val="center"/>
+        <w:rPr>
+          <w:b/>
+          <w:bCs/>
+          <w:sz w:val="40"/>
+          <w:szCs w:val="40"/>
+          <w:lang w:val="fr-FR"/>
+        </w:rPr>
+      </w:pPr>
+    </w:p>
+    <w:p>
+      <w:pPr>
+        <w:rPr>
+          <w:b/>
+          <w:bCs/>
+          <w:sz w:val="40"/>
+          <w:szCs w:val="40"/>
+          <w:lang w:val="fr-FR"/>
+        </w:rPr>
+      </w:pPr>
+    </w:p>
+    <w:p>
+      <w:pPr>
+        <w:jc w:val="center"/>
+        <w:rPr>
+          <w:b/>
+          <w:bCs/>
+          <w:sz w:val="40"/>
+          <w:szCs w:val="40"/>
+          <w:lang w:val="fr-FR"/>
+        </w:rPr>
+      </w:pPr>
+    </w:p>
+    <w:p>
+      <w:pPr>
+        <w:jc w:val="center"/>
+        <w:rPr>
+          <w:b/>
+          <w:bCs/>
+          <w:sz w:val="40"/>
+          <w:szCs w:val="40"/>
+          <w:lang w:val="fr-FR"/>
+        </w:rPr>
+      </w:pPr>
+    </w:p>
+    <w:p>
+      <w:pPr>
+        <w:jc w:val="center"/>
+        <w:rPr>
+          <w:b/>
+          <w:bCs/>
+          <w:sz w:val="40"/>
+          <w:szCs w:val="40"/>
+          <w:lang w:val="fr-FR"/>
+        </w:rPr>
+      </w:pPr>
+    </w:p>
+    <w:p>
+      <w:pPr>
+        <w:jc w:val="center"/>
+        <w:rPr>
+          <w:b/>
+          <w:bCs/>
+          <w:sz w:val="40"/>
+          <w:szCs w:val="40"/>
+          <w:lang w:val="fr-FR"/>
+        </w:rPr>
+      </w:pPr>
+    </w:p>
+    <w:p>
+      <w:pPr>
+        <w:jc w:val="center"/>
+        <w:rPr>
+          <w:b/>
+          <w:bCs/>
+          <w:sz w:val="40"/>
+          <w:szCs w:val="40"/>
+          <w:lang w:val="fr-FR"/>
+        </w:rPr>
+      </w:pPr>
+    </w:p>
+    <w:p>
+      <w:pPr>
+        <w:jc w:val="center"/>
+        <w:rPr>
+          <w:b/>
+          <w:bCs/>
+          <w:sz w:val="40"/>
+          <w:szCs w:val="40"/>
+          <w:lang w:val="fr-FR"/>
+        </w:rPr>
+      </w:pPr>
+    </w:p>
+    <w:p>
+      <w:pPr>
+        <w:jc w:val="center"/>
+        <w:rPr>
+          <w:b/>
+          <w:bCs/>
+          <w:sz w:val="40"/>
+          <w:szCs w:val="40"/>
+          <w:lang w:val="fr-FR"/>
+        </w:rPr>
+      </w:pPr>
+    </w:p>
+    <w:p>
+      <w:pPr>
+        <w:jc w:val="center"/>
+        <w:rPr>
+          <w:b/>
+          <w:bCs/>
+          <w:sz w:val="40"/>
+          <w:szCs w:val="40"/>
+          <w:lang w:val="fr-FR"/>
+        </w:rPr>
+      </w:pPr>
+    </w:p>
+    <w:p>
+      <w:pPr>
+        <w:jc w:val="center"/>
+        <w:rPr>
+          <w:b/>
+          <w:bCs/>
+          <w:sz w:val="40"/>
+          <w:szCs w:val="40"/>
+          <w:lang w:val="fr-FR"/>
+        </w:rPr>
+      </w:pPr>
+    </w:p>
+    <w:p>
+      <w:pPr>
+        <w:jc w:val="center"/>
+        <w:rPr>
+          <w:b/>
+          <w:bCs/>
+          <w:sz w:val="40"/>
+          <w:szCs w:val="40"/>
+          <w:lang w:val="fr-FR"/>
+        </w:rPr>
+      </w:pPr>
+    </w:p>
+    <w:p>
+      <w:pPr>
+        <w:jc w:val="center"/>
+        <w:rPr>
+          <w:b/>
+          <w:bCs/>
+          <w:sz w:val="40"/>
+          <w:szCs w:val="40"/>
+          <w:lang w:val="fr-FR"/>
+        </w:rPr>
+      </w:pPr>
+    </w:p>
+    <w:p>
+      <w:pPr>
+        <w:jc w:val="center"/>
+        <w:rPr>
+          <w:b/>
+          <w:bCs/>
+          <w:sz w:val="40"/>
+          <w:szCs w:val="40"/>
+          <w:lang w:val="fr-FR"/>
+        </w:rPr>
+      </w:pPr>
+    </w:p>
+    <w:p>
+      <w:pPr>
+        <w:jc w:val="center"/>
+        <w:rPr>
+          <w:b/>
+          <w:bCs/>
+          <w:sz w:val="40"/>
+          <w:szCs w:val="40"/>
+          <w:lang w:val="fr-FR"/>
+        </w:rPr>
+      </w:pPr>
+    </w:p>
+    <w:p>
+      <w:pPr>
+        <w:jc w:val="center"/>
+        <w:rPr>
+          <w:b/>
+          <w:bCs/>
+          <w:sz w:val="40"/>
+          <w:szCs w:val="40"/>
+          <w:lang w:val="fr-FR"/>
         </w:rPr>
       </w:pPr>
     </w:p>
@@ -5318,7 +5370,25 @@
           <w:szCs w:val="28"/>
           <w:lang w:val="en-US"/>
         </w:rPr>
-        <w:t xml:space="preserve"> shows the complexity classes working together, it clearly depicts </w:t>
+        <w:t xml:space="preserve"> shows the </w:t>
+      </w:r>
+      <w:proofErr w:type="gramStart"/>
+      <w:r>
+        <w:rPr>
+          <w:sz w:val="28"/>
+          <w:szCs w:val="28"/>
+          <w:lang w:val="en-US"/>
+        </w:rPr>
+        <w:t>complexity</w:t>
+      </w:r>
+      <w:proofErr w:type="gramEnd"/>
+      <w:r>
+        <w:rPr>
+          <w:sz w:val="28"/>
+          <w:szCs w:val="28"/>
+          <w:lang w:val="en-US"/>
+        </w:rPr>
+        <w:t xml:space="preserve"> classes working together, it clearly depicts </w:t>
       </w:r>
       <w:r>
         <w:rPr>
@@ -6517,33 +6587,58 @@
           <w:sz w:val="28"/>
           <w:szCs w:val="28"/>
         </w:rPr>
-        <w:t xml:space="preserve"> evaluates to True [8]. Example:</w:t>
-      </w:r>
-    </w:p>
-    <w:p>
-      <w:pPr>
-        <w:rPr>
-          <w:sz w:val="28"/>
-          <w:szCs w:val="28"/>
-        </w:rPr>
-      </w:pPr>
-    </w:p>
-    <w:p>
-      <w:pPr>
-        <w:jc w:val="center"/>
-        <w:rPr>
-          <w:sz w:val="28"/>
-          <w:szCs w:val="28"/>
-          <w:lang w:val="en-US"/>
-        </w:rPr>
-      </w:pPr>
-      <w:r>
-        <w:rPr>
-          <w:sz w:val="28"/>
-          <w:szCs w:val="28"/>
-          <w:lang w:val="en-US"/>
-        </w:rPr>
-        <w:t xml:space="preserve">(x </w:t>
+        <w:t xml:space="preserve"> evaluates </w:t>
+      </w:r>
+      <w:proofErr w:type="gramStart"/>
+      <w:r>
+        <w:rPr>
+          <w:sz w:val="28"/>
+          <w:szCs w:val="28"/>
+        </w:rPr>
+        <w:t>to</w:t>
+      </w:r>
+      <w:proofErr w:type="gramEnd"/>
+      <w:r>
+        <w:rPr>
+          <w:sz w:val="28"/>
+          <w:szCs w:val="28"/>
+        </w:rPr>
+        <w:t xml:space="preserve"> True [8]. Example:</w:t>
+      </w:r>
+    </w:p>
+    <w:p>
+      <w:pPr>
+        <w:rPr>
+          <w:sz w:val="28"/>
+          <w:szCs w:val="28"/>
+        </w:rPr>
+      </w:pPr>
+    </w:p>
+    <w:p>
+      <w:pPr>
+        <w:jc w:val="center"/>
+        <w:rPr>
+          <w:sz w:val="28"/>
+          <w:szCs w:val="28"/>
+          <w:lang w:val="en-US"/>
+        </w:rPr>
+      </w:pPr>
+      <w:r>
+        <w:rPr>
+          <w:sz w:val="28"/>
+          <w:szCs w:val="28"/>
+          <w:lang w:val="en-US"/>
+        </w:rPr>
+        <w:t>(</w:t>
+      </w:r>
+      <w:proofErr w:type="gramStart"/>
+      <w:r>
+        <w:rPr>
+          <w:sz w:val="28"/>
+          <w:szCs w:val="28"/>
+          <w:lang w:val="en-US"/>
+        </w:rPr>
+        <w:t xml:space="preserve">x </w:t>
       </w:r>
       <w:r>
         <w:rPr>
@@ -6584,7 +6679,16 @@
           <w:szCs w:val="28"/>
           <w:lang w:val="en-US"/>
         </w:rPr>
-        <w:t xml:space="preserve"> (¬x V z) is satisfiable with</w:t>
+        <w:t xml:space="preserve"> (¬</w:t>
+      </w:r>
+      <w:proofErr w:type="gramEnd"/>
+      <w:r>
+        <w:rPr>
+          <w:sz w:val="28"/>
+          <w:szCs w:val="28"/>
+          <w:lang w:val="en-US"/>
+        </w:rPr>
+        <w:t>x V z) is satisfiable with</w:t>
       </w:r>
       <w:r>
         <w:rPr>
@@ -7185,7 +7289,25 @@
           <w:szCs w:val="28"/>
           <w:lang w:val="en-US"/>
         </w:rPr>
-        <w:t xml:space="preserve">Moreover, SAT’s practical relevance in modern SAT solvers are capable of handling instances with millions of variables – which will be discussed </w:t>
+        <w:t xml:space="preserve">Moreover, SAT’s practical relevance in modern SAT solvers </w:t>
+      </w:r>
+      <w:proofErr w:type="gramStart"/>
+      <w:r>
+        <w:rPr>
+          <w:sz w:val="28"/>
+          <w:szCs w:val="28"/>
+          <w:lang w:val="en-US"/>
+        </w:rPr>
+        <w:t>are</w:t>
+      </w:r>
+      <w:proofErr w:type="gramEnd"/>
+      <w:r>
+        <w:rPr>
+          <w:sz w:val="28"/>
+          <w:szCs w:val="28"/>
+          <w:lang w:val="en-US"/>
+        </w:rPr>
+        <w:t xml:space="preserve"> capable of handling instances with millions of variables – which will be discussed </w:t>
       </w:r>
       <w:r>
         <w:rPr>
@@ -7227,7 +7349,25 @@
           <w:szCs w:val="28"/>
           <w:lang w:val="en-US"/>
         </w:rPr>
-        <w:t>Together, these properties make SAT not only a pivotal theoretical construct but also a practical framework for solving real-world problems. Thus, SAT and the P vs NP problem are inseparably connected which explains why SAT continues to attract significant research interest and why it serves as a natural focus for this thesis.</w:t>
+        <w:t xml:space="preserve">Together, these properties make SAT not only a pivotal theoretical </w:t>
+      </w:r>
+      <w:proofErr w:type="gramStart"/>
+      <w:r>
+        <w:rPr>
+          <w:sz w:val="28"/>
+          <w:szCs w:val="28"/>
+          <w:lang w:val="en-US"/>
+        </w:rPr>
+        <w:t>construct</w:t>
+      </w:r>
+      <w:proofErr w:type="gramEnd"/>
+      <w:r>
+        <w:rPr>
+          <w:sz w:val="28"/>
+          <w:szCs w:val="28"/>
+          <w:lang w:val="en-US"/>
+        </w:rPr>
+        <w:t xml:space="preserve"> but also a practical framework for solving real-world problems. Thus, SAT and the P vs NP problem are inseparably connected which explains why SAT continues to attract significant research interest and why it serves as a natural focus for this thesis.</w:t>
       </w:r>
     </w:p>
     <w:p>
@@ -8457,23 +8597,7 @@
           <w:szCs w:val="28"/>
           <w:lang w:val="en-MT"/>
         </w:rPr>
-        <w:t xml:space="preserve">Unlike DPLL, CDCL does not simply backtrack chronologically to the last decision. Instead, it </w:t>
-      </w:r>
-      <w:r>
-        <w:rPr>
-          <w:sz w:val="28"/>
-          <w:szCs w:val="28"/>
-          <w:lang w:val="en-MT"/>
-        </w:rPr>
-        <w:t>analyses</w:t>
-      </w:r>
-      <w:r>
-        <w:rPr>
-          <w:sz w:val="28"/>
-          <w:szCs w:val="28"/>
-          <w:lang w:val="en-MT"/>
-        </w:rPr>
-        <w:t xml:space="preserve"> the conflict.</w:t>
+        <w:t>Unlike DPLL, CDCL does not simply backtrack chronologically to the last decision. Instead, it analyses the conflict.</w:t>
       </w:r>
     </w:p>
     <w:p>
@@ -8620,15 +8744,7 @@
           <w:szCs w:val="28"/>
           <w:lang w:val="en-MT"/>
         </w:rPr>
-        <w:t>Analyse</w:t>
-      </w:r>
-      <w:r>
-        <w:rPr>
-          <w:sz w:val="28"/>
-          <w:szCs w:val="28"/>
-          <w:lang w:val="en-MT"/>
-        </w:rPr>
-        <w:t xml:space="preserve"> the learned clause to determine the highest decision level that must be reverted.</w:t>
+        <w:t>Analyse the learned clause to determine the highest decision level that must be reverted.</w:t>
       </w:r>
     </w:p>
     <w:p>
@@ -8805,23 +8921,7 @@
           <w:szCs w:val="28"/>
           <w:lang w:val="en-MT"/>
         </w:rPr>
-        <w:t xml:space="preserve">The below depiction shows pseudocode of the </w:t>
-      </w:r>
-      <w:r>
-        <w:rPr>
-          <w:sz w:val="28"/>
-          <w:szCs w:val="28"/>
-          <w:lang w:val="en-MT"/>
-        </w:rPr>
-        <w:t>CDCL</w:t>
-      </w:r>
-      <w:r>
-        <w:rPr>
-          <w:sz w:val="28"/>
-          <w:szCs w:val="28"/>
-          <w:lang w:val="en-MT"/>
-        </w:rPr>
-        <w:t xml:space="preserve"> algorithm</w:t>
+        <w:t>The below depiction shows pseudocode of the CDCL algorithm</w:t>
       </w:r>
     </w:p>
     <w:p>
@@ -8909,83 +9009,41 @@
           <w:szCs w:val="28"/>
           <w:lang w:val="en-US"/>
         </w:rPr>
-        <w:t>3.</w:t>
-      </w:r>
-      <w:r>
-        <w:rPr>
-          <w:b/>
-          <w:bCs/>
-          <w:sz w:val="28"/>
-          <w:szCs w:val="28"/>
-          <w:lang w:val="en-US"/>
-        </w:rPr>
-        <w:t>2</w:t>
-      </w:r>
-      <w:r>
-        <w:rPr>
-          <w:sz w:val="28"/>
-          <w:szCs w:val="28"/>
-          <w:lang w:val="en-US"/>
-        </w:rPr>
-        <w:t xml:space="preserve">: </w:t>
-      </w:r>
-      <w:r>
-        <w:rPr>
-          <w:sz w:val="28"/>
-          <w:szCs w:val="28"/>
-          <w:lang w:val="en-US"/>
-        </w:rPr>
-        <w:t xml:space="preserve">CDCL Algorithm </w:t>
-      </w:r>
-      <w:r>
-        <w:rPr>
-          <w:sz w:val="28"/>
-          <w:szCs w:val="28"/>
-          <w:lang w:val="en-US"/>
-        </w:rPr>
-        <w:t>Pseudocode</w:t>
-      </w:r>
-    </w:p>
-    <w:p>
-      <w:pPr>
-        <w:rPr>
-          <w:sz w:val="28"/>
-          <w:szCs w:val="28"/>
-          <w:lang w:val="en-US"/>
-        </w:rPr>
-      </w:pPr>
-    </w:p>
-    <w:p>
-      <w:pPr>
-        <w:rPr>
-          <w:sz w:val="28"/>
-          <w:szCs w:val="28"/>
-          <w:lang w:val="en-US"/>
-        </w:rPr>
-      </w:pPr>
-      <w:r>
-        <w:rPr>
-          <w:sz w:val="28"/>
-          <w:szCs w:val="28"/>
-          <w:lang w:val="en-US"/>
-        </w:rPr>
-        <w:t xml:space="preserve">Furthermore, a raw full coding solution of the DPLL algorithm can be found in Appendix </w:t>
-      </w:r>
-      <w:r>
-        <w:rPr>
-          <w:sz w:val="28"/>
-          <w:szCs w:val="28"/>
-          <w:lang w:val="en-US"/>
-        </w:rPr>
-        <w:t>B</w:t>
-      </w:r>
-      <w:r>
-        <w:rPr>
-          <w:sz w:val="28"/>
-          <w:szCs w:val="28"/>
-          <w:lang w:val="en-US"/>
-        </w:rPr>
-        <w:t>, no external packages were used.</w:t>
+        <w:t>3.2</w:t>
+      </w:r>
+      <w:r>
+        <w:rPr>
+          <w:sz w:val="28"/>
+          <w:szCs w:val="28"/>
+          <w:lang w:val="en-US"/>
+        </w:rPr>
+        <w:t>: CDCL Algorithm Pseudocode</w:t>
+      </w:r>
+    </w:p>
+    <w:p>
+      <w:pPr>
+        <w:rPr>
+          <w:sz w:val="28"/>
+          <w:szCs w:val="28"/>
+          <w:lang w:val="en-US"/>
+        </w:rPr>
+      </w:pPr>
+    </w:p>
+    <w:p>
+      <w:pPr>
+        <w:rPr>
+          <w:sz w:val="28"/>
+          <w:szCs w:val="28"/>
+          <w:lang w:val="en-US"/>
+        </w:rPr>
+      </w:pPr>
+      <w:r>
+        <w:rPr>
+          <w:sz w:val="28"/>
+          <w:szCs w:val="28"/>
+          <w:lang w:val="en-US"/>
+        </w:rPr>
+        <w:t>Furthermore, a raw full coding solution of the DPLL algorithm can be found in Appendix B, no external packages were used.</w:t>
       </w:r>
     </w:p>
     <w:p>
@@ -9226,7 +9284,25 @@
           <w:szCs w:val="28"/>
           <w:lang w:val="en-US"/>
         </w:rPr>
-        <w:t xml:space="preserve">AND THEN FIND OUT BY MYSELF WHAT ML SOLVERS EXIST AND DECIDE WHAT TO DO THESIS ON. </w:t>
+        <w:t xml:space="preserve">AND THEN FIND OUT BY </w:t>
+      </w:r>
+      <w:proofErr w:type="gramStart"/>
+      <w:r>
+        <w:rPr>
+          <w:sz w:val="28"/>
+          <w:szCs w:val="28"/>
+          <w:lang w:val="en-US"/>
+        </w:rPr>
+        <w:t>MYSELF</w:t>
+      </w:r>
+      <w:proofErr w:type="gramEnd"/>
+      <w:r>
+        <w:rPr>
+          <w:sz w:val="28"/>
+          <w:szCs w:val="28"/>
+          <w:lang w:val="en-US"/>
+        </w:rPr>
+        <w:t xml:space="preserve"> WHAT ML SOLVERS EXIST AND DECIDE WHAT TO DO THESIS ON. </w:t>
       </w:r>
     </w:p>
     <w:p>
@@ -9933,6 +10009,7 @@
         <w:t xml:space="preserve">[Online]. </w:t>
       </w:r>
       <w:proofErr w:type="spellStart"/>
+      <w:proofErr w:type="gramStart"/>
       <w:r>
         <w:rPr>
           <w:sz w:val="28"/>
@@ -9948,7 +10025,16 @@
           <w:szCs w:val="28"/>
           <w:lang w:val="fr-FR"/>
         </w:rPr>
-        <w:t xml:space="preserve">: https://launchschool.com/books/dsa/read/exploring_time_complexities. </w:t>
+        <w:t>:</w:t>
+      </w:r>
+      <w:proofErr w:type="gramEnd"/>
+      <w:r>
+        <w:rPr>
+          <w:sz w:val="28"/>
+          <w:szCs w:val="28"/>
+          <w:lang w:val="fr-FR"/>
+        </w:rPr>
+        <w:t xml:space="preserve"> https://launchschool.com/books/dsa/read/exploring_time_complexities. </w:t>
       </w:r>
       <w:r>
         <w:rPr>
@@ -10148,6 +10234,7 @@
         <w:t xml:space="preserve">[Online]. </w:t>
       </w:r>
       <w:proofErr w:type="spellStart"/>
+      <w:proofErr w:type="gramStart"/>
       <w:r>
         <w:rPr>
           <w:sz w:val="28"/>
@@ -10163,7 +10250,16 @@
           <w:szCs w:val="28"/>
           <w:lang w:val="fr-FR"/>
         </w:rPr>
-        <w:t xml:space="preserve">: https://www.researchgate.net/publication/342335335_Computational_Complexity_TheoryPNPNP-Complete_and_NP-Hard_Problems. </w:t>
+        <w:t>:</w:t>
+      </w:r>
+      <w:proofErr w:type="gramEnd"/>
+      <w:r>
+        <w:rPr>
+          <w:sz w:val="28"/>
+          <w:szCs w:val="28"/>
+          <w:lang w:val="fr-FR"/>
+        </w:rPr>
+        <w:t xml:space="preserve"> https://www.researchgate.net/publication/342335335_Computational_Complexity_TheoryPNPNP-Complete_and_NP-Hard_Problems. </w:t>
       </w:r>
       <w:r>
         <w:rPr>
@@ -10451,6 +10547,7 @@
         <w:t xml:space="preserve">[Online]. </w:t>
       </w:r>
       <w:proofErr w:type="spellStart"/>
+      <w:proofErr w:type="gramStart"/>
       <w:r>
         <w:rPr>
           <w:sz w:val="28"/>
@@ -10466,7 +10563,16 @@
           <w:szCs w:val="28"/>
           <w:lang w:val="fr-FR"/>
         </w:rPr>
-        <w:t xml:space="preserve">: </w:t>
+        <w:t>:</w:t>
+      </w:r>
+      <w:proofErr w:type="gramEnd"/>
+      <w:r>
+        <w:rPr>
+          <w:sz w:val="28"/>
+          <w:szCs w:val="28"/>
+          <w:lang w:val="fr-FR"/>
+        </w:rPr>
+        <w:t xml:space="preserve"> </w:t>
       </w:r>
       <w:hyperlink r:id="rId9" w:history="1">
         <w:r>
@@ -10577,6 +10683,7 @@
         <w:t xml:space="preserve">[Online]. </w:t>
       </w:r>
       <w:proofErr w:type="spellStart"/>
+      <w:proofErr w:type="gramStart"/>
       <w:r>
         <w:rPr>
           <w:sz w:val="28"/>
@@ -10592,7 +10699,16 @@
           <w:szCs w:val="28"/>
           <w:lang w:val="fr-FR"/>
         </w:rPr>
-        <w:t xml:space="preserve">: </w:t>
+        <w:t>:</w:t>
+      </w:r>
+      <w:proofErr w:type="gramEnd"/>
+      <w:r>
+        <w:rPr>
+          <w:sz w:val="28"/>
+          <w:szCs w:val="28"/>
+          <w:lang w:val="fr-FR"/>
+        </w:rPr>
+        <w:t xml:space="preserve"> </w:t>
       </w:r>
       <w:hyperlink r:id="rId10" w:tgtFrame="_new" w:history="1">
         <w:r>
@@ -10719,6 +10835,7 @@
         <w:t xml:space="preserve">[Online]. </w:t>
       </w:r>
       <w:proofErr w:type="spellStart"/>
+      <w:proofErr w:type="gramStart"/>
       <w:r>
         <w:rPr>
           <w:sz w:val="28"/>
@@ -10734,7 +10851,16 @@
           <w:szCs w:val="28"/>
           <w:lang w:val="fr-FR"/>
         </w:rPr>
-        <w:t xml:space="preserve">: </w:t>
+        <w:t>:</w:t>
+      </w:r>
+      <w:proofErr w:type="gramEnd"/>
+      <w:r>
+        <w:rPr>
+          <w:sz w:val="28"/>
+          <w:szCs w:val="28"/>
+          <w:lang w:val="fr-FR"/>
+        </w:rPr>
+        <w:t xml:space="preserve"> </w:t>
       </w:r>
       <w:hyperlink r:id="rId11" w:tgtFrame="_new" w:history="1">
         <w:r>
@@ -10814,6 +10940,7 @@
         <w:t xml:space="preserve">[Online]. </w:t>
       </w:r>
       <w:proofErr w:type="spellStart"/>
+      <w:proofErr w:type="gramStart"/>
       <w:r>
         <w:rPr>
           <w:sz w:val="28"/>
@@ -10829,7 +10956,16 @@
           <w:szCs w:val="28"/>
           <w:lang w:val="fr-FR"/>
         </w:rPr>
-        <w:t xml:space="preserve">: </w:t>
+        <w:t>:</w:t>
+      </w:r>
+      <w:proofErr w:type="gramEnd"/>
+      <w:r>
+        <w:rPr>
+          <w:sz w:val="28"/>
+          <w:szCs w:val="28"/>
+          <w:lang w:val="fr-FR"/>
+        </w:rPr>
+        <w:t xml:space="preserve"> </w:t>
       </w:r>
       <w:hyperlink r:id="rId12" w:tgtFrame="_new" w:history="1">
         <w:r>
@@ -10912,7 +11048,7 @@
         <w:rPr>
           <w:sz w:val="28"/>
           <w:szCs w:val="28"/>
-          <w:lang w:val="fr-FR"/>
+          <w:lang w:val="en-US"/>
         </w:rPr>
       </w:pPr>
       <w:r>
@@ -11001,7 +11137,7 @@
         <w:rPr>
           <w:sz w:val="28"/>
           <w:szCs w:val="28"/>
-          <w:lang w:val="fr-FR"/>
+          <w:lang w:val="en-US"/>
         </w:rPr>
       </w:pPr>
     </w:p>
@@ -11045,6 +11181,7 @@
         <w:t xml:space="preserve">, [Online]. </w:t>
       </w:r>
       <w:proofErr w:type="spellStart"/>
+      <w:proofErr w:type="gramStart"/>
       <w:r>
         <w:rPr>
           <w:sz w:val="28"/>
@@ -11060,476 +11197,673 @@
           <w:szCs w:val="28"/>
           <w:lang w:val="fr-FR"/>
         </w:rPr>
-        <w:t>: https://users.aalto.fi/~tjunttil/2022-DP-AUT/notes-sat/cdcl.html</w:t>
-      </w:r>
-    </w:p>
-    <w:p>
-      <w:pPr>
-        <w:rPr>
-          <w:sz w:val="28"/>
-          <w:szCs w:val="28"/>
-          <w:lang w:val="fr-FR"/>
-        </w:rPr>
-      </w:pPr>
-    </w:p>
-    <w:p>
-      <w:pPr>
-        <w:rPr>
-          <w:sz w:val="28"/>
-          <w:szCs w:val="28"/>
-          <w:lang w:val="fr-FR"/>
-        </w:rPr>
-      </w:pPr>
-    </w:p>
-    <w:p>
-      <w:pPr>
-        <w:rPr>
-          <w:sz w:val="28"/>
-          <w:szCs w:val="28"/>
-          <w:lang w:val="fr-FR"/>
-        </w:rPr>
-      </w:pPr>
-    </w:p>
-    <w:p>
-      <w:pPr>
-        <w:rPr>
-          <w:sz w:val="28"/>
-          <w:szCs w:val="28"/>
-          <w:lang w:val="fr-FR"/>
-        </w:rPr>
-      </w:pPr>
-    </w:p>
-    <w:p>
-      <w:pPr>
-        <w:rPr>
-          <w:sz w:val="28"/>
-          <w:szCs w:val="28"/>
-          <w:lang w:val="fr-FR"/>
-        </w:rPr>
-      </w:pPr>
-    </w:p>
-    <w:p>
-      <w:pPr>
-        <w:rPr>
-          <w:sz w:val="28"/>
-          <w:szCs w:val="28"/>
-          <w:lang w:val="fr-FR"/>
-        </w:rPr>
-      </w:pPr>
-    </w:p>
-    <w:p>
-      <w:pPr>
-        <w:rPr>
-          <w:sz w:val="28"/>
-          <w:szCs w:val="28"/>
-          <w:lang w:val="fr-FR"/>
-        </w:rPr>
-      </w:pPr>
-    </w:p>
-    <w:p>
-      <w:pPr>
-        <w:rPr>
-          <w:sz w:val="28"/>
-          <w:szCs w:val="28"/>
-          <w:lang w:val="fr-FR"/>
-        </w:rPr>
-      </w:pPr>
-    </w:p>
-    <w:p>
-      <w:pPr>
-        <w:rPr>
-          <w:sz w:val="28"/>
-          <w:szCs w:val="28"/>
-          <w:lang w:val="fr-FR"/>
-        </w:rPr>
-      </w:pPr>
-    </w:p>
-    <w:p>
-      <w:pPr>
-        <w:rPr>
-          <w:sz w:val="28"/>
-          <w:szCs w:val="28"/>
-          <w:lang w:val="fr-FR"/>
-        </w:rPr>
-      </w:pPr>
-    </w:p>
-    <w:p>
-      <w:pPr>
-        <w:rPr>
-          <w:sz w:val="28"/>
-          <w:szCs w:val="28"/>
-          <w:lang w:val="fr-FR"/>
-        </w:rPr>
-      </w:pPr>
-    </w:p>
-    <w:p>
-      <w:pPr>
-        <w:rPr>
-          <w:sz w:val="28"/>
-          <w:szCs w:val="28"/>
-          <w:lang w:val="fr-FR"/>
-        </w:rPr>
-      </w:pPr>
-    </w:p>
-    <w:p>
-      <w:pPr>
-        <w:rPr>
-          <w:sz w:val="28"/>
-          <w:szCs w:val="28"/>
-          <w:lang w:val="fr-FR"/>
-        </w:rPr>
-      </w:pPr>
-    </w:p>
-    <w:p>
-      <w:pPr>
-        <w:rPr>
-          <w:sz w:val="28"/>
-          <w:szCs w:val="28"/>
-          <w:lang w:val="fr-FR"/>
-        </w:rPr>
-      </w:pPr>
-    </w:p>
-    <w:p>
-      <w:pPr>
-        <w:rPr>
-          <w:sz w:val="28"/>
-          <w:szCs w:val="28"/>
-          <w:lang w:val="fr-FR"/>
-        </w:rPr>
-      </w:pPr>
-    </w:p>
-    <w:p>
-      <w:pPr>
-        <w:rPr>
-          <w:sz w:val="28"/>
-          <w:szCs w:val="28"/>
-          <w:lang w:val="fr-FR"/>
-        </w:rPr>
-      </w:pPr>
-    </w:p>
-    <w:p>
-      <w:pPr>
-        <w:rPr>
-          <w:sz w:val="28"/>
-          <w:szCs w:val="28"/>
-          <w:lang w:val="fr-FR"/>
-        </w:rPr>
-      </w:pPr>
-    </w:p>
-    <w:p>
-      <w:pPr>
-        <w:rPr>
-          <w:sz w:val="28"/>
-          <w:szCs w:val="28"/>
-          <w:lang w:val="fr-FR"/>
-        </w:rPr>
-      </w:pPr>
-    </w:p>
-    <w:p>
-      <w:pPr>
-        <w:rPr>
-          <w:sz w:val="28"/>
-          <w:szCs w:val="28"/>
-          <w:lang w:val="fr-FR"/>
-        </w:rPr>
-      </w:pPr>
-    </w:p>
-    <w:p>
-      <w:pPr>
-        <w:rPr>
-          <w:sz w:val="28"/>
-          <w:szCs w:val="28"/>
-          <w:lang w:val="fr-FR"/>
-        </w:rPr>
-      </w:pPr>
-    </w:p>
-    <w:p>
-      <w:pPr>
-        <w:rPr>
-          <w:sz w:val="28"/>
-          <w:szCs w:val="28"/>
-          <w:lang w:val="fr-FR"/>
-        </w:rPr>
-      </w:pPr>
-    </w:p>
-    <w:p>
-      <w:pPr>
-        <w:rPr>
-          <w:sz w:val="28"/>
-          <w:szCs w:val="28"/>
-          <w:lang w:val="fr-FR"/>
-        </w:rPr>
-      </w:pPr>
-    </w:p>
-    <w:p>
-      <w:pPr>
-        <w:rPr>
-          <w:sz w:val="28"/>
-          <w:szCs w:val="28"/>
-          <w:lang w:val="fr-FR"/>
-        </w:rPr>
-      </w:pPr>
-    </w:p>
-    <w:p>
-      <w:pPr>
-        <w:rPr>
-          <w:sz w:val="28"/>
-          <w:szCs w:val="28"/>
-          <w:lang w:val="fr-FR"/>
-        </w:rPr>
-      </w:pPr>
-    </w:p>
-    <w:p>
-      <w:pPr>
-        <w:rPr>
-          <w:sz w:val="28"/>
-          <w:szCs w:val="28"/>
-          <w:lang w:val="fr-FR"/>
-        </w:rPr>
-      </w:pPr>
-    </w:p>
-    <w:p>
-      <w:pPr>
-        <w:rPr>
-          <w:sz w:val="28"/>
-          <w:szCs w:val="28"/>
-          <w:lang w:val="fr-FR"/>
-        </w:rPr>
-      </w:pPr>
-    </w:p>
-    <w:p>
-      <w:pPr>
-        <w:rPr>
-          <w:sz w:val="28"/>
-          <w:szCs w:val="28"/>
-          <w:lang w:val="fr-FR"/>
-        </w:rPr>
-      </w:pPr>
-    </w:p>
-    <w:p>
-      <w:pPr>
-        <w:rPr>
-          <w:sz w:val="28"/>
-          <w:szCs w:val="28"/>
-          <w:lang w:val="fr-FR"/>
-        </w:rPr>
-      </w:pPr>
-    </w:p>
-    <w:p>
-      <w:pPr>
-        <w:rPr>
-          <w:sz w:val="28"/>
-          <w:szCs w:val="28"/>
-          <w:lang w:val="fr-FR"/>
-        </w:rPr>
-      </w:pPr>
-    </w:p>
-    <w:p>
-      <w:pPr>
-        <w:rPr>
-          <w:sz w:val="28"/>
-          <w:szCs w:val="28"/>
-          <w:lang w:val="fr-FR"/>
-        </w:rPr>
-      </w:pPr>
-    </w:p>
-    <w:p>
-      <w:pPr>
-        <w:rPr>
-          <w:sz w:val="28"/>
-          <w:szCs w:val="28"/>
-          <w:lang w:val="fr-FR"/>
-        </w:rPr>
-      </w:pPr>
-    </w:p>
-    <w:p>
-      <w:pPr>
-        <w:rPr>
-          <w:sz w:val="28"/>
-          <w:szCs w:val="28"/>
-          <w:lang w:val="fr-FR"/>
-        </w:rPr>
-      </w:pPr>
-    </w:p>
-    <w:p>
-      <w:pPr>
-        <w:rPr>
-          <w:sz w:val="28"/>
-          <w:szCs w:val="28"/>
-          <w:lang w:val="fr-FR"/>
-        </w:rPr>
-      </w:pPr>
-    </w:p>
-    <w:p>
-      <w:pPr>
-        <w:rPr>
-          <w:sz w:val="28"/>
-          <w:szCs w:val="28"/>
-          <w:lang w:val="fr-FR"/>
-        </w:rPr>
-      </w:pPr>
-    </w:p>
-    <w:p>
-      <w:pPr>
-        <w:rPr>
-          <w:sz w:val="28"/>
-          <w:szCs w:val="28"/>
-          <w:lang w:val="fr-FR"/>
-        </w:rPr>
-      </w:pPr>
-    </w:p>
-    <w:p>
-      <w:pPr>
-        <w:rPr>
-          <w:sz w:val="28"/>
-          <w:szCs w:val="28"/>
-          <w:lang w:val="fr-FR"/>
-        </w:rPr>
-      </w:pPr>
-    </w:p>
-    <w:p>
-      <w:pPr>
-        <w:rPr>
-          <w:sz w:val="28"/>
-          <w:szCs w:val="28"/>
-          <w:lang w:val="fr-FR"/>
-        </w:rPr>
-      </w:pPr>
-    </w:p>
-    <w:p>
-      <w:pPr>
-        <w:rPr>
-          <w:sz w:val="28"/>
-          <w:szCs w:val="28"/>
-          <w:lang w:val="fr-FR"/>
-        </w:rPr>
-      </w:pPr>
-    </w:p>
-    <w:p>
-      <w:pPr>
-        <w:rPr>
-          <w:sz w:val="28"/>
-          <w:szCs w:val="28"/>
-          <w:lang w:val="fr-FR"/>
-        </w:rPr>
-      </w:pPr>
-    </w:p>
-    <w:p>
-      <w:pPr>
-        <w:rPr>
-          <w:sz w:val="28"/>
-          <w:szCs w:val="28"/>
-          <w:lang w:val="fr-FR"/>
-        </w:rPr>
-      </w:pPr>
-    </w:p>
-    <w:p>
-      <w:pPr>
-        <w:rPr>
-          <w:sz w:val="28"/>
-          <w:szCs w:val="28"/>
-          <w:lang w:val="fr-FR"/>
-        </w:rPr>
-      </w:pPr>
-    </w:p>
-    <w:p>
-      <w:pPr>
-        <w:rPr>
-          <w:sz w:val="28"/>
-          <w:szCs w:val="28"/>
-          <w:lang w:val="fr-FR"/>
-        </w:rPr>
-      </w:pPr>
-    </w:p>
-    <w:p>
-      <w:pPr>
-        <w:rPr>
-          <w:sz w:val="28"/>
-          <w:szCs w:val="28"/>
-          <w:lang w:val="fr-FR"/>
-        </w:rPr>
-      </w:pPr>
-    </w:p>
-    <w:p>
-      <w:pPr>
-        <w:rPr>
-          <w:sz w:val="28"/>
-          <w:szCs w:val="28"/>
-          <w:lang w:val="fr-FR"/>
-        </w:rPr>
-      </w:pPr>
-    </w:p>
-    <w:p>
-      <w:pPr>
-        <w:rPr>
-          <w:sz w:val="28"/>
-          <w:szCs w:val="28"/>
-          <w:lang w:val="fr-FR"/>
-        </w:rPr>
-      </w:pPr>
-    </w:p>
-    <w:p>
-      <w:pPr>
-        <w:rPr>
-          <w:b/>
-          <w:bCs/>
-          <w:sz w:val="28"/>
-          <w:szCs w:val="28"/>
-          <w:lang w:val="fr-FR"/>
-        </w:rPr>
-      </w:pPr>
-    </w:p>
-    <w:p>
-      <w:pPr>
-        <w:rPr>
-          <w:b/>
-          <w:bCs/>
-          <w:sz w:val="28"/>
-          <w:szCs w:val="28"/>
-          <w:lang w:val="fr-FR"/>
-        </w:rPr>
-      </w:pPr>
-    </w:p>
-    <w:p>
-      <w:pPr>
-        <w:rPr>
-          <w:b/>
-          <w:bCs/>
-          <w:sz w:val="28"/>
-          <w:szCs w:val="28"/>
-          <w:lang w:val="fr-FR"/>
-        </w:rPr>
-      </w:pPr>
-    </w:p>
-    <w:p>
-      <w:pPr>
-        <w:rPr>
-          <w:b/>
-          <w:bCs/>
-          <w:sz w:val="28"/>
-          <w:szCs w:val="28"/>
-          <w:lang w:val="fr-FR"/>
-        </w:rPr>
-      </w:pPr>
-    </w:p>
-    <w:p>
-      <w:pPr>
-        <w:rPr>
-          <w:b/>
-          <w:bCs/>
-          <w:sz w:val="28"/>
-          <w:szCs w:val="28"/>
-          <w:lang w:val="fr-FR"/>
-        </w:rPr>
-      </w:pPr>
-      <w:r>
-        <w:rPr>
-          <w:b/>
-          <w:bCs/>
-          <w:sz w:val="28"/>
-          <w:szCs w:val="28"/>
-          <w:lang w:val="fr-FR"/>
-        </w:rPr>
+        <w:t>:</w:t>
+      </w:r>
+      <w:proofErr w:type="gramEnd"/>
+      <w:r>
+        <w:rPr>
+          <w:sz w:val="28"/>
+          <w:szCs w:val="28"/>
+          <w:lang w:val="fr-FR"/>
+        </w:rPr>
+        <w:t xml:space="preserve"> https://users.aalto.fi/~tjunttil/2022-DP-AUT/notes-sat/cdcl.html</w:t>
+      </w:r>
+    </w:p>
+    <w:p>
+      <w:pPr>
+        <w:rPr>
+          <w:sz w:val="28"/>
+          <w:szCs w:val="28"/>
+          <w:lang w:val="fr-FR"/>
+        </w:rPr>
+      </w:pPr>
+    </w:p>
+    <w:p>
+      <w:pPr>
+        <w:rPr>
+          <w:sz w:val="28"/>
+          <w:szCs w:val="28"/>
+          <w:lang w:val="fr-FR"/>
+        </w:rPr>
+      </w:pPr>
+    </w:p>
+    <w:p>
+      <w:pPr>
+        <w:rPr>
+          <w:sz w:val="28"/>
+          <w:szCs w:val="28"/>
+          <w:lang w:val="fr-FR"/>
+        </w:rPr>
+      </w:pPr>
+    </w:p>
+    <w:p>
+      <w:pPr>
+        <w:rPr>
+          <w:sz w:val="28"/>
+          <w:szCs w:val="28"/>
+          <w:lang w:val="fr-FR"/>
+        </w:rPr>
+      </w:pPr>
+    </w:p>
+    <w:p>
+      <w:pPr>
+        <w:rPr>
+          <w:sz w:val="28"/>
+          <w:szCs w:val="28"/>
+          <w:lang w:val="fr-FR"/>
+        </w:rPr>
+      </w:pPr>
+    </w:p>
+    <w:p>
+      <w:pPr>
+        <w:rPr>
+          <w:sz w:val="28"/>
+          <w:szCs w:val="28"/>
+          <w:lang w:val="fr-FR"/>
+        </w:rPr>
+      </w:pPr>
+    </w:p>
+    <w:p>
+      <w:pPr>
+        <w:rPr>
+          <w:sz w:val="28"/>
+          <w:szCs w:val="28"/>
+          <w:lang w:val="fr-FR"/>
+        </w:rPr>
+      </w:pPr>
+    </w:p>
+    <w:p>
+      <w:pPr>
+        <w:rPr>
+          <w:sz w:val="28"/>
+          <w:szCs w:val="28"/>
+          <w:lang w:val="fr-FR"/>
+        </w:rPr>
+      </w:pPr>
+    </w:p>
+    <w:p>
+      <w:pPr>
+        <w:rPr>
+          <w:sz w:val="28"/>
+          <w:szCs w:val="28"/>
+          <w:lang w:val="fr-FR"/>
+        </w:rPr>
+      </w:pPr>
+    </w:p>
+    <w:p>
+      <w:pPr>
+        <w:rPr>
+          <w:sz w:val="28"/>
+          <w:szCs w:val="28"/>
+          <w:lang w:val="fr-FR"/>
+        </w:rPr>
+      </w:pPr>
+    </w:p>
+    <w:p>
+      <w:pPr>
+        <w:rPr>
+          <w:sz w:val="28"/>
+          <w:szCs w:val="28"/>
+          <w:lang w:val="fr-FR"/>
+        </w:rPr>
+      </w:pPr>
+    </w:p>
+    <w:p>
+      <w:pPr>
+        <w:rPr>
+          <w:sz w:val="28"/>
+          <w:szCs w:val="28"/>
+          <w:lang w:val="fr-FR"/>
+        </w:rPr>
+      </w:pPr>
+    </w:p>
+    <w:p>
+      <w:pPr>
+        <w:rPr>
+          <w:sz w:val="28"/>
+          <w:szCs w:val="28"/>
+          <w:lang w:val="fr-FR"/>
+        </w:rPr>
+      </w:pPr>
+    </w:p>
+    <w:p>
+      <w:pPr>
+        <w:rPr>
+          <w:sz w:val="28"/>
+          <w:szCs w:val="28"/>
+          <w:lang w:val="fr-FR"/>
+        </w:rPr>
+      </w:pPr>
+    </w:p>
+    <w:p>
+      <w:pPr>
+        <w:rPr>
+          <w:sz w:val="28"/>
+          <w:szCs w:val="28"/>
+          <w:lang w:val="fr-FR"/>
+        </w:rPr>
+      </w:pPr>
+    </w:p>
+    <w:p>
+      <w:pPr>
+        <w:rPr>
+          <w:sz w:val="28"/>
+          <w:szCs w:val="28"/>
+          <w:lang w:val="fr-FR"/>
+        </w:rPr>
+      </w:pPr>
+    </w:p>
+    <w:p>
+      <w:pPr>
+        <w:rPr>
+          <w:sz w:val="28"/>
+          <w:szCs w:val="28"/>
+          <w:lang w:val="fr-FR"/>
+        </w:rPr>
+      </w:pPr>
+    </w:p>
+    <w:p>
+      <w:pPr>
+        <w:rPr>
+          <w:sz w:val="28"/>
+          <w:szCs w:val="28"/>
+          <w:lang w:val="fr-FR"/>
+        </w:rPr>
+      </w:pPr>
+    </w:p>
+    <w:p>
+      <w:pPr>
+        <w:rPr>
+          <w:sz w:val="28"/>
+          <w:szCs w:val="28"/>
+          <w:lang w:val="fr-FR"/>
+        </w:rPr>
+      </w:pPr>
+    </w:p>
+    <w:p>
+      <w:pPr>
+        <w:rPr>
+          <w:sz w:val="28"/>
+          <w:szCs w:val="28"/>
+          <w:lang w:val="fr-FR"/>
+        </w:rPr>
+      </w:pPr>
+    </w:p>
+    <w:p>
+      <w:pPr>
+        <w:rPr>
+          <w:sz w:val="28"/>
+          <w:szCs w:val="28"/>
+          <w:lang w:val="fr-FR"/>
+        </w:rPr>
+      </w:pPr>
+    </w:p>
+    <w:p>
+      <w:pPr>
+        <w:rPr>
+          <w:sz w:val="28"/>
+          <w:szCs w:val="28"/>
+          <w:lang w:val="fr-FR"/>
+        </w:rPr>
+      </w:pPr>
+    </w:p>
+    <w:p>
+      <w:pPr>
+        <w:rPr>
+          <w:sz w:val="28"/>
+          <w:szCs w:val="28"/>
+          <w:lang w:val="fr-FR"/>
+        </w:rPr>
+      </w:pPr>
+    </w:p>
+    <w:p>
+      <w:pPr>
+        <w:rPr>
+          <w:sz w:val="28"/>
+          <w:szCs w:val="28"/>
+          <w:lang w:val="fr-FR"/>
+        </w:rPr>
+      </w:pPr>
+    </w:p>
+    <w:p>
+      <w:pPr>
+        <w:rPr>
+          <w:sz w:val="28"/>
+          <w:szCs w:val="28"/>
+          <w:lang w:val="fr-FR"/>
+        </w:rPr>
+      </w:pPr>
+    </w:p>
+    <w:p>
+      <w:pPr>
+        <w:rPr>
+          <w:sz w:val="28"/>
+          <w:szCs w:val="28"/>
+          <w:lang w:val="fr-FR"/>
+        </w:rPr>
+      </w:pPr>
+    </w:p>
+    <w:p>
+      <w:pPr>
+        <w:rPr>
+          <w:sz w:val="28"/>
+          <w:szCs w:val="28"/>
+          <w:lang w:val="fr-FR"/>
+        </w:rPr>
+      </w:pPr>
+    </w:p>
+    <w:p>
+      <w:pPr>
+        <w:rPr>
+          <w:sz w:val="28"/>
+          <w:szCs w:val="28"/>
+          <w:lang w:val="fr-FR"/>
+        </w:rPr>
+      </w:pPr>
+    </w:p>
+    <w:p>
+      <w:pPr>
+        <w:rPr>
+          <w:sz w:val="28"/>
+          <w:szCs w:val="28"/>
+          <w:lang w:val="fr-FR"/>
+        </w:rPr>
+      </w:pPr>
+    </w:p>
+    <w:p>
+      <w:pPr>
+        <w:rPr>
+          <w:sz w:val="28"/>
+          <w:szCs w:val="28"/>
+          <w:lang w:val="fr-FR"/>
+        </w:rPr>
+      </w:pPr>
+    </w:p>
+    <w:p>
+      <w:pPr>
+        <w:rPr>
+          <w:sz w:val="28"/>
+          <w:szCs w:val="28"/>
+          <w:lang w:val="fr-FR"/>
+        </w:rPr>
+      </w:pPr>
+    </w:p>
+    <w:p>
+      <w:pPr>
+        <w:rPr>
+          <w:sz w:val="28"/>
+          <w:szCs w:val="28"/>
+          <w:lang w:val="fr-FR"/>
+        </w:rPr>
+      </w:pPr>
+    </w:p>
+    <w:p>
+      <w:pPr>
+        <w:rPr>
+          <w:sz w:val="28"/>
+          <w:szCs w:val="28"/>
+          <w:lang w:val="fr-FR"/>
+        </w:rPr>
+      </w:pPr>
+    </w:p>
+    <w:p>
+      <w:pPr>
+        <w:rPr>
+          <w:sz w:val="28"/>
+          <w:szCs w:val="28"/>
+          <w:lang w:val="fr-FR"/>
+        </w:rPr>
+      </w:pPr>
+    </w:p>
+    <w:p>
+      <w:pPr>
+        <w:rPr>
+          <w:sz w:val="28"/>
+          <w:szCs w:val="28"/>
+          <w:lang w:val="fr-FR"/>
+        </w:rPr>
+      </w:pPr>
+    </w:p>
+    <w:p>
+      <w:pPr>
+        <w:rPr>
+          <w:sz w:val="28"/>
+          <w:szCs w:val="28"/>
+          <w:lang w:val="fr-FR"/>
+        </w:rPr>
+      </w:pPr>
+    </w:p>
+    <w:p>
+      <w:pPr>
+        <w:rPr>
+          <w:sz w:val="28"/>
+          <w:szCs w:val="28"/>
+          <w:lang w:val="fr-FR"/>
+        </w:rPr>
+      </w:pPr>
+    </w:p>
+    <w:p>
+      <w:pPr>
+        <w:rPr>
+          <w:sz w:val="28"/>
+          <w:szCs w:val="28"/>
+          <w:lang w:val="fr-FR"/>
+        </w:rPr>
+      </w:pPr>
+    </w:p>
+    <w:p>
+      <w:pPr>
+        <w:rPr>
+          <w:sz w:val="28"/>
+          <w:szCs w:val="28"/>
+          <w:lang w:val="fr-FR"/>
+        </w:rPr>
+      </w:pPr>
+    </w:p>
+    <w:p>
+      <w:pPr>
+        <w:rPr>
+          <w:sz w:val="28"/>
+          <w:szCs w:val="28"/>
+          <w:lang w:val="fr-FR"/>
+        </w:rPr>
+      </w:pPr>
+    </w:p>
+    <w:p>
+      <w:pPr>
+        <w:rPr>
+          <w:sz w:val="28"/>
+          <w:szCs w:val="28"/>
+          <w:lang w:val="fr-FR"/>
+        </w:rPr>
+      </w:pPr>
+    </w:p>
+    <w:p>
+      <w:pPr>
+        <w:rPr>
+          <w:sz w:val="28"/>
+          <w:szCs w:val="28"/>
+          <w:lang w:val="fr-FR"/>
+        </w:rPr>
+      </w:pPr>
+    </w:p>
+    <w:p>
+      <w:pPr>
+        <w:rPr>
+          <w:sz w:val="28"/>
+          <w:szCs w:val="28"/>
+          <w:lang w:val="fr-FR"/>
+        </w:rPr>
+      </w:pPr>
+    </w:p>
+    <w:p>
+      <w:pPr>
+        <w:rPr>
+          <w:sz w:val="28"/>
+          <w:szCs w:val="28"/>
+          <w:lang w:val="fr-FR"/>
+        </w:rPr>
+      </w:pPr>
+    </w:p>
+    <w:p>
+      <w:pPr>
+        <w:rPr>
+          <w:sz w:val="28"/>
+          <w:szCs w:val="28"/>
+          <w:lang w:val="fr-FR"/>
+        </w:rPr>
+      </w:pPr>
+    </w:p>
+    <w:p>
+      <w:pPr>
+        <w:rPr>
+          <w:b/>
+          <w:bCs/>
+          <w:sz w:val="28"/>
+          <w:szCs w:val="28"/>
+          <w:lang w:val="fr-FR"/>
+        </w:rPr>
+      </w:pPr>
+    </w:p>
+    <w:p>
+      <w:pPr>
+        <w:rPr>
+          <w:b/>
+          <w:bCs/>
+          <w:sz w:val="28"/>
+          <w:szCs w:val="28"/>
+          <w:lang w:val="fr-FR"/>
+        </w:rPr>
+      </w:pPr>
+    </w:p>
+    <w:p>
+      <w:pPr>
+        <w:rPr>
+          <w:b/>
+          <w:bCs/>
+          <w:sz w:val="28"/>
+          <w:szCs w:val="28"/>
+          <w:lang w:val="fr-FR"/>
+        </w:rPr>
+      </w:pPr>
+    </w:p>
+    <w:p>
+      <w:pPr>
+        <w:rPr>
+          <w:b/>
+          <w:bCs/>
+          <w:sz w:val="28"/>
+          <w:szCs w:val="28"/>
+          <w:lang w:val="fr-FR"/>
+        </w:rPr>
+      </w:pPr>
+    </w:p>
+    <w:p>
+      <w:pPr>
+        <w:rPr>
+          <w:b/>
+          <w:bCs/>
+          <w:sz w:val="28"/>
+          <w:szCs w:val="28"/>
+          <w:lang w:val="fr-FR"/>
+        </w:rPr>
+      </w:pPr>
+    </w:p>
+    <w:p>
+      <w:pPr>
+        <w:rPr>
+          <w:b/>
+          <w:bCs/>
+          <w:sz w:val="28"/>
+          <w:szCs w:val="28"/>
+          <w:lang w:val="fr-FR"/>
+        </w:rPr>
+      </w:pPr>
+    </w:p>
+    <w:p>
+      <w:pPr>
+        <w:rPr>
+          <w:b/>
+          <w:bCs/>
+          <w:sz w:val="28"/>
+          <w:szCs w:val="28"/>
+          <w:lang w:val="fr-FR"/>
+        </w:rPr>
+      </w:pPr>
+    </w:p>
+    <w:p>
+      <w:pPr>
+        <w:rPr>
+          <w:b/>
+          <w:bCs/>
+          <w:sz w:val="28"/>
+          <w:szCs w:val="28"/>
+          <w:lang w:val="fr-FR"/>
+        </w:rPr>
+      </w:pPr>
+    </w:p>
+    <w:p>
+      <w:pPr>
+        <w:rPr>
+          <w:b/>
+          <w:bCs/>
+          <w:sz w:val="28"/>
+          <w:szCs w:val="28"/>
+          <w:lang w:val="fr-FR"/>
+        </w:rPr>
+      </w:pPr>
+    </w:p>
+    <w:p>
+      <w:pPr>
+        <w:rPr>
+          <w:b/>
+          <w:bCs/>
+          <w:sz w:val="28"/>
+          <w:szCs w:val="28"/>
+          <w:lang w:val="fr-FR"/>
+        </w:rPr>
+      </w:pPr>
+    </w:p>
+    <w:p>
+      <w:pPr>
+        <w:rPr>
+          <w:b/>
+          <w:bCs/>
+          <w:sz w:val="28"/>
+          <w:szCs w:val="28"/>
+          <w:lang w:val="fr-FR"/>
+        </w:rPr>
+      </w:pPr>
+    </w:p>
+    <w:p>
+      <w:pPr>
+        <w:rPr>
+          <w:b/>
+          <w:bCs/>
+          <w:sz w:val="28"/>
+          <w:szCs w:val="28"/>
+          <w:lang w:val="fr-FR"/>
+        </w:rPr>
+      </w:pPr>
+    </w:p>
+    <w:p>
+      <w:pPr>
+        <w:rPr>
+          <w:b/>
+          <w:bCs/>
+          <w:sz w:val="28"/>
+          <w:szCs w:val="28"/>
+          <w:lang w:val="fr-FR"/>
+        </w:rPr>
+      </w:pPr>
+    </w:p>
+    <w:p>
+      <w:pPr>
+        <w:rPr>
+          <w:b/>
+          <w:bCs/>
+          <w:sz w:val="28"/>
+          <w:szCs w:val="28"/>
+          <w:lang w:val="fr-FR"/>
+        </w:rPr>
+      </w:pPr>
+    </w:p>
+    <w:p>
+      <w:pPr>
+        <w:rPr>
+          <w:b/>
+          <w:bCs/>
+          <w:sz w:val="28"/>
+          <w:szCs w:val="28"/>
+          <w:lang w:val="fr-FR"/>
+        </w:rPr>
+      </w:pPr>
+    </w:p>
+    <w:p>
+      <w:pPr>
+        <w:rPr>
+          <w:b/>
+          <w:bCs/>
+          <w:sz w:val="28"/>
+          <w:szCs w:val="28"/>
+          <w:lang w:val="fr-FR"/>
+        </w:rPr>
+      </w:pPr>
+    </w:p>
+    <w:p>
+      <w:pPr>
+        <w:rPr>
+          <w:b/>
+          <w:bCs/>
+          <w:sz w:val="28"/>
+          <w:szCs w:val="28"/>
+          <w:lang w:val="fr-FR"/>
+        </w:rPr>
+      </w:pPr>
+    </w:p>
+    <w:p>
+      <w:pPr>
+        <w:rPr>
+          <w:b/>
+          <w:bCs/>
+          <w:sz w:val="28"/>
+          <w:szCs w:val="28"/>
+          <w:lang w:val="fr-FR"/>
+        </w:rPr>
+      </w:pPr>
+    </w:p>
+    <w:p>
+      <w:pPr>
+        <w:rPr>
+          <w:b/>
+          <w:bCs/>
+          <w:sz w:val="28"/>
+          <w:szCs w:val="28"/>
+          <w:lang w:val="fr-FR"/>
+        </w:rPr>
+      </w:pPr>
+    </w:p>
+    <w:p>
+      <w:pPr>
+        <w:rPr>
+          <w:b/>
+          <w:bCs/>
+          <w:sz w:val="28"/>
+          <w:szCs w:val="28"/>
+          <w:lang w:val="fr-FR"/>
+        </w:rPr>
+      </w:pPr>
+    </w:p>
+    <w:p>
+      <w:pPr>
+        <w:rPr>
+          <w:b/>
+          <w:bCs/>
+          <w:sz w:val="28"/>
+          <w:szCs w:val="28"/>
+          <w:lang w:val="fr-FR"/>
+        </w:rPr>
+      </w:pPr>
+    </w:p>
+    <w:p>
+      <w:pPr>
+        <w:rPr>
+          <w:b/>
+          <w:bCs/>
+          <w:sz w:val="28"/>
+          <w:szCs w:val="28"/>
+          <w:lang w:val="fr-FR"/>
+        </w:rPr>
+      </w:pPr>
+      <w:r>
+        <w:rPr>
+          <w:b/>
+          <w:bCs/>
+          <w:sz w:val="28"/>
+          <w:szCs w:val="28"/>
+          <w:lang w:val="fr-FR"/>
+        </w:rPr>
+        <w:lastRenderedPageBreak/>
         <w:t xml:space="preserve">Appendix A – DPLL </w:t>
       </w:r>
       <w:proofErr w:type="spellStart"/>
@@ -11579,7 +11913,6 @@
         <w:rPr>
           <w:noProof/>
         </w:rPr>
-        <w:lastRenderedPageBreak/>
         <w:drawing>
           <wp:inline distT="0" distB="0" distL="0" distR="0" wp14:anchorId="1861979F" wp14:editId="2E362189">
             <wp:extent cx="5731510" cy="7793990"/>
@@ -11648,6 +11981,7 @@
         <w:t>Placeholder</w:t>
       </w:r>
       <w:proofErr w:type="spellEnd"/>
+      <w:proofErr w:type="gramStart"/>
       <w:r>
         <w:rPr>
           <w:b/>
@@ -11664,7 +11998,16 @@
           <w:szCs w:val="28"/>
           <w:lang w:val="fr-FR"/>
         </w:rPr>
-        <w:t xml:space="preserve">: DPLL </w:t>
+        <w:t>:</w:t>
+      </w:r>
+      <w:proofErr w:type="gramEnd"/>
+      <w:r>
+        <w:rPr>
+          <w:sz w:val="28"/>
+          <w:szCs w:val="28"/>
+          <w:lang w:val="fr-FR"/>
+        </w:rPr>
+        <w:t xml:space="preserve"> DPLL </w:t>
       </w:r>
       <w:proofErr w:type="spellStart"/>
       <w:r>
@@ -11827,6 +12170,7 @@
         <w:t>Placeholder</w:t>
       </w:r>
       <w:proofErr w:type="spellEnd"/>
+      <w:proofErr w:type="gramStart"/>
       <w:r>
         <w:rPr>
           <w:b/>
@@ -11843,7 +12187,16 @@
           <w:szCs w:val="28"/>
           <w:lang w:val="fr-FR"/>
         </w:rPr>
-        <w:t xml:space="preserve">: DPLL </w:t>
+        <w:t>:</w:t>
+      </w:r>
+      <w:proofErr w:type="gramEnd"/>
+      <w:r>
+        <w:rPr>
+          <w:sz w:val="28"/>
+          <w:szCs w:val="28"/>
+          <w:lang w:val="fr-FR"/>
+        </w:rPr>
+        <w:t xml:space="preserve"> DPLL </w:t>
       </w:r>
       <w:proofErr w:type="spellStart"/>
       <w:r>
@@ -11980,6 +12333,7 @@
         <w:t>Placeholder</w:t>
       </w:r>
       <w:proofErr w:type="spellEnd"/>
+      <w:proofErr w:type="gramStart"/>
       <w:r>
         <w:rPr>
           <w:b/>
@@ -11996,7 +12350,16 @@
           <w:szCs w:val="28"/>
           <w:lang w:val="fr-FR"/>
         </w:rPr>
-        <w:t xml:space="preserve">: DPLL </w:t>
+        <w:t>:</w:t>
+      </w:r>
+      <w:proofErr w:type="gramEnd"/>
+      <w:r>
+        <w:rPr>
+          <w:sz w:val="28"/>
+          <w:szCs w:val="28"/>
+          <w:lang w:val="fr-FR"/>
+        </w:rPr>
+        <w:t xml:space="preserve"> DPLL </w:t>
       </w:r>
       <w:proofErr w:type="spellStart"/>
       <w:r>
@@ -15799,6 +16162,7 @@
   <w:style w:type="character" w:default="1" w:styleId="DefaultParagraphFont">
     <w:name w:val="Default Paragraph Font"/>
     <w:uiPriority w:val="1"/>
+    <w:semiHidden/>
     <w:unhideWhenUsed/>
   </w:style>
   <w:style w:type="table" w:default="1" w:styleId="TableNormal">

</xml_diff>